<commit_message>
Made changes to the draft
</commit_message>
<xml_diff>
--- a/draft.docx
+++ b/draft.docx
@@ -18,7 +18,89 @@
           <w:szCs w:val="24"/>
         </w:rPr>
         <w:tab/>
-        <w:t xml:space="preserve">One-State is introduced to the implied reader through a newspaper article. This article tells </w:t>
+      </w:r>
+      <w:r>
+        <w:rPr>
+          <w:rFonts w:ascii="Times New Roman" w:hAnsi="Times New Roman" w:cs="Times New Roman"/>
+          <w:color w:val="FF0000"/>
+          <w:sz w:val="24"/>
+          <w:szCs w:val="24"/>
+        </w:rPr>
+        <w:t xml:space="preserve">A common theme in dystopic literature often involves a situation that gets out of control. Whether it is population, </w:t>
+      </w:r>
+      <w:r>
+        <w:rPr>
+          <w:rFonts w:ascii="Times New Roman" w:hAnsi="Times New Roman" w:cs="Times New Roman"/>
+          <w:color w:val="FF0000"/>
+          <w:sz w:val="24"/>
+          <w:szCs w:val="24"/>
+        </w:rPr>
+        <w:t xml:space="preserve">scientific experiments, or government control, it all involves a situation that went too far. </w:t>
+      </w:r>
+      <w:proofErr w:type="gramStart"/>
+      <w:r>
+        <w:rPr>
+          <w:rFonts w:ascii="Times New Roman" w:hAnsi="Times New Roman" w:cs="Times New Roman"/>
+          <w:color w:val="FF0000"/>
+          <w:sz w:val="24"/>
+          <w:szCs w:val="24"/>
+        </w:rPr>
+        <w:t>Zamyatin’s</w:t>
+      </w:r>
+      <w:proofErr w:type="gramEnd"/>
+      <w:r>
+        <w:rPr>
+          <w:rFonts w:ascii="Times New Roman" w:hAnsi="Times New Roman" w:cs="Times New Roman"/>
+          <w:color w:val="FF0000"/>
+          <w:sz w:val="24"/>
+          <w:szCs w:val="24"/>
+        </w:rPr>
+        <w:t xml:space="preserve"> We presents a story about government control, however this control is about something much bigger. The citizens never actually speak in a negative light about the One State until the MEPHI present themselves. Instead, it is up to the reader to decide if they feel the One State is an evil state. The character of D-503 represents the internal struggle of joining freedom and control.</w:t>
+      </w:r>
+    </w:p>
+    <w:p>
+      <w:pPr>
+        <w:spacing w:line="480" w:lineRule="auto"/>
+        <w:ind w:firstLine="720"/>
+        <w:rPr>
+          <w:rFonts w:ascii="Times New Roman" w:hAnsi="Times New Roman" w:cs="Times New Roman"/>
+          <w:sz w:val="24"/>
+          <w:szCs w:val="24"/>
+        </w:rPr>
+      </w:pPr>
+      <w:r>
+        <w:rPr>
+          <w:rFonts w:ascii="Times New Roman" w:hAnsi="Times New Roman" w:cs="Times New Roman"/>
+          <w:sz w:val="24"/>
+          <w:szCs w:val="24"/>
+        </w:rPr>
+        <w:t>The One State</w:t>
+      </w:r>
+      <w:r>
+        <w:rPr>
+          <w:rFonts w:ascii="Times New Roman" w:hAnsi="Times New Roman" w:cs="Times New Roman"/>
+          <w:sz w:val="24"/>
+          <w:szCs w:val="24"/>
+        </w:rPr>
+        <w:t xml:space="preserve"> </w:t>
+      </w:r>
+      <w:proofErr w:type="gramStart"/>
+      <w:r>
+        <w:rPr>
+          <w:rFonts w:ascii="Times New Roman" w:hAnsi="Times New Roman" w:cs="Times New Roman"/>
+          <w:sz w:val="24"/>
+          <w:szCs w:val="24"/>
+        </w:rPr>
+        <w:t>is introduced</w:t>
+      </w:r>
+      <w:proofErr w:type="gramEnd"/>
+      <w:r>
+        <w:rPr>
+          <w:rFonts w:ascii="Times New Roman" w:hAnsi="Times New Roman" w:cs="Times New Roman"/>
+          <w:sz w:val="24"/>
+          <w:szCs w:val="24"/>
+        </w:rPr>
+        <w:t xml:space="preserve"> to the reader through a newspaper article. This article tells </w:t>
       </w:r>
       <w:r>
         <w:rPr>
@@ -34,7 +116,71 @@
           <w:sz w:val="24"/>
           <w:szCs w:val="24"/>
         </w:rPr>
-        <w:t xml:space="preserve"> of the glory of One-State, the glory of its Benefactor. In fact, the One-State even believes its existence is logical and that it has “mathematically infallible happiness”</w:t>
+        <w:t xml:space="preserve"> of the glory of </w:t>
+      </w:r>
+      <w:r>
+        <w:rPr>
+          <w:rFonts w:ascii="Times New Roman" w:hAnsi="Times New Roman" w:cs="Times New Roman"/>
+          <w:sz w:val="24"/>
+          <w:szCs w:val="24"/>
+        </w:rPr>
+        <w:t>The One State</w:t>
+      </w:r>
+      <w:r>
+        <w:rPr>
+          <w:rFonts w:ascii="Times New Roman" w:hAnsi="Times New Roman" w:cs="Times New Roman"/>
+          <w:sz w:val="24"/>
+          <w:szCs w:val="24"/>
+        </w:rPr>
+        <w:t xml:space="preserve">, </w:t>
+      </w:r>
+      <w:r>
+        <w:rPr>
+          <w:rFonts w:ascii="Times New Roman" w:hAnsi="Times New Roman" w:cs="Times New Roman"/>
+          <w:sz w:val="24"/>
+          <w:szCs w:val="24"/>
+        </w:rPr>
+        <w:t xml:space="preserve">and </w:t>
+      </w:r>
+      <w:r>
+        <w:rPr>
+          <w:rFonts w:ascii="Times New Roman" w:hAnsi="Times New Roman" w:cs="Times New Roman"/>
+          <w:sz w:val="24"/>
+          <w:szCs w:val="24"/>
+        </w:rPr>
+        <w:t xml:space="preserve">the glory of its Benefactor. In fact, </w:t>
+      </w:r>
+      <w:r>
+        <w:rPr>
+          <w:rFonts w:ascii="Times New Roman" w:hAnsi="Times New Roman" w:cs="Times New Roman"/>
+          <w:sz w:val="24"/>
+          <w:szCs w:val="24"/>
+        </w:rPr>
+        <w:t xml:space="preserve">the </w:t>
+      </w:r>
+      <w:r>
+        <w:rPr>
+          <w:rFonts w:ascii="Times New Roman" w:hAnsi="Times New Roman" w:cs="Times New Roman"/>
+          <w:sz w:val="24"/>
+          <w:szCs w:val="24"/>
+        </w:rPr>
+        <w:t>people of The One State</w:t>
+      </w:r>
+      <w:r>
+        <w:rPr>
+          <w:rFonts w:ascii="Times New Roman" w:hAnsi="Times New Roman" w:cs="Times New Roman"/>
+          <w:sz w:val="24"/>
+          <w:szCs w:val="24"/>
+        </w:rPr>
+        <w:t xml:space="preserve"> even believe</w:t>
+      </w:r>
+      <w:r>
+        <w:rPr>
+          <w:rFonts w:ascii="Times New Roman" w:hAnsi="Times New Roman" w:cs="Times New Roman"/>
+          <w:sz w:val="24"/>
+          <w:szCs w:val="24"/>
+        </w:rPr>
+        <w:t xml:space="preserve"> its existence is logical and that it has “mathematically infallible happiness”</w:t>
       </w:r>
       <w:sdt>
         <w:sdtPr>
@@ -101,10 +247,92 @@
       <w:r>
         <w:rPr>
           <w:rFonts w:ascii="Times New Roman" w:hAnsi="Times New Roman" w:cs="Times New Roman"/>
-          <w:sz w:val="24"/>
-          <w:szCs w:val="24"/>
-        </w:rPr>
-        <w:t xml:space="preserve">The way the reader is shown this One-State immediately gives the idea of communism, of total control. The One-State even asserts that </w:t>
+          <w:color w:val="FF0000"/>
+          <w:sz w:val="24"/>
+          <w:szCs w:val="24"/>
+        </w:rPr>
+        <w:t xml:space="preserve">The way the reader </w:t>
+      </w:r>
+      <w:proofErr w:type="gramStart"/>
+      <w:r>
+        <w:rPr>
+          <w:rFonts w:ascii="Times New Roman" w:hAnsi="Times New Roman" w:cs="Times New Roman"/>
+          <w:color w:val="FF0000"/>
+          <w:sz w:val="24"/>
+          <w:szCs w:val="24"/>
+        </w:rPr>
+        <w:t>is shown</w:t>
+      </w:r>
+      <w:proofErr w:type="gramEnd"/>
+      <w:r>
+        <w:rPr>
+          <w:rFonts w:ascii="Times New Roman" w:hAnsi="Times New Roman" w:cs="Times New Roman"/>
+          <w:color w:val="FF0000"/>
+          <w:sz w:val="24"/>
+          <w:szCs w:val="24"/>
+        </w:rPr>
+        <w:t xml:space="preserve"> </w:t>
+      </w:r>
+      <w:r>
+        <w:rPr>
+          <w:rFonts w:ascii="Times New Roman" w:hAnsi="Times New Roman" w:cs="Times New Roman"/>
+          <w:color w:val="FF0000"/>
+          <w:sz w:val="24"/>
+          <w:szCs w:val="24"/>
+        </w:rPr>
+        <w:t>The One</w:t>
+      </w:r>
+      <w:r>
+        <w:rPr>
+          <w:rFonts w:ascii="Times New Roman" w:hAnsi="Times New Roman" w:cs="Times New Roman"/>
+          <w:color w:val="FF0000"/>
+          <w:sz w:val="24"/>
+          <w:szCs w:val="24"/>
+        </w:rPr>
+        <w:t xml:space="preserve"> State</w:t>
+      </w:r>
+      <w:r>
+        <w:rPr>
+          <w:rFonts w:ascii="Times New Roman" w:hAnsi="Times New Roman" w:cs="Times New Roman"/>
+          <w:color w:val="FF0000"/>
+          <w:sz w:val="24"/>
+          <w:szCs w:val="24"/>
+        </w:rPr>
+        <w:t xml:space="preserve"> immediately gives the idea of </w:t>
+      </w:r>
+      <w:r>
+        <w:rPr>
+          <w:rFonts w:ascii="Times New Roman" w:hAnsi="Times New Roman" w:cs="Times New Roman"/>
+          <w:color w:val="FF0000"/>
+          <w:sz w:val="24"/>
+          <w:szCs w:val="24"/>
+        </w:rPr>
+        <w:t>totalitarianism, a state with one single person controlling everything without opposition</w:t>
+      </w:r>
+      <w:r>
+        <w:rPr>
+          <w:rFonts w:ascii="Times New Roman" w:hAnsi="Times New Roman" w:cs="Times New Roman"/>
+          <w:color w:val="FF0000"/>
+          <w:sz w:val="24"/>
+          <w:szCs w:val="24"/>
+        </w:rPr>
+        <w:t xml:space="preserve">. </w:t>
+      </w:r>
+      <w:r>
+        <w:rPr>
+          <w:rFonts w:ascii="Times New Roman" w:hAnsi="Times New Roman" w:cs="Times New Roman"/>
+          <w:sz w:val="24"/>
+          <w:szCs w:val="24"/>
+        </w:rPr>
+        <w:t>The One State</w:t>
+      </w:r>
+      <w:r>
+        <w:rPr>
+          <w:rFonts w:ascii="Times New Roman" w:hAnsi="Times New Roman" w:cs="Times New Roman"/>
+          <w:sz w:val="24"/>
+          <w:szCs w:val="24"/>
+        </w:rPr>
+        <w:t xml:space="preserve"> even asserts that </w:t>
       </w:r>
       <w:r>
         <w:rPr>
@@ -174,7 +402,105 @@
           <w:sz w:val="24"/>
           <w:szCs w:val="24"/>
         </w:rPr>
-        <w:t>. The implied audience is supposed to feel that this One-State is a perfect utopia, but the actual reader is immediately guided, almost forced, to understand that this One-State is not a utopia. It is instead a state of totalitarianism, one that is ruled by the almighty Benefactor.</w:t>
+        <w:t xml:space="preserve">. The implied audience is supposed to feel that this </w:t>
+      </w:r>
+      <w:r>
+        <w:rPr>
+          <w:rFonts w:ascii="Times New Roman" w:hAnsi="Times New Roman" w:cs="Times New Roman"/>
+          <w:sz w:val="24"/>
+          <w:szCs w:val="24"/>
+        </w:rPr>
+        <w:t>The One State</w:t>
+      </w:r>
+      <w:r>
+        <w:rPr>
+          <w:rFonts w:ascii="Times New Roman" w:hAnsi="Times New Roman" w:cs="Times New Roman"/>
+          <w:sz w:val="24"/>
+          <w:szCs w:val="24"/>
+        </w:rPr>
+        <w:t xml:space="preserve"> is a perfect utopia, but the reader </w:t>
+      </w:r>
+      <w:proofErr w:type="gramStart"/>
+      <w:r>
+        <w:rPr>
+          <w:rFonts w:ascii="Times New Roman" w:hAnsi="Times New Roman" w:cs="Times New Roman"/>
+          <w:sz w:val="24"/>
+          <w:szCs w:val="24"/>
+        </w:rPr>
+        <w:t>is immediately guided</w:t>
+      </w:r>
+      <w:proofErr w:type="gramEnd"/>
+      <w:r>
+        <w:rPr>
+          <w:rFonts w:ascii="Times New Roman" w:hAnsi="Times New Roman" w:cs="Times New Roman"/>
+          <w:sz w:val="24"/>
+          <w:szCs w:val="24"/>
+        </w:rPr>
+        <w:t xml:space="preserve">, almost forced, to understand that </w:t>
+      </w:r>
+      <w:r>
+        <w:rPr>
+          <w:rFonts w:ascii="Times New Roman" w:hAnsi="Times New Roman" w:cs="Times New Roman"/>
+          <w:sz w:val="24"/>
+          <w:szCs w:val="24"/>
+        </w:rPr>
+        <w:t xml:space="preserve">the </w:t>
+      </w:r>
+      <w:r>
+        <w:rPr>
+          <w:rFonts w:ascii="Times New Roman" w:hAnsi="Times New Roman" w:cs="Times New Roman"/>
+          <w:sz w:val="24"/>
+          <w:szCs w:val="24"/>
+        </w:rPr>
+        <w:t>One State</w:t>
+      </w:r>
+      <w:r>
+        <w:rPr>
+          <w:rFonts w:ascii="Times New Roman" w:hAnsi="Times New Roman" w:cs="Times New Roman"/>
+          <w:sz w:val="24"/>
+          <w:szCs w:val="24"/>
+        </w:rPr>
+        <w:t xml:space="preserve"> is not a utopia. </w:t>
+      </w:r>
+      <w:r>
+        <w:rPr>
+          <w:rFonts w:ascii="Times New Roman" w:hAnsi="Times New Roman" w:cs="Times New Roman"/>
+          <w:sz w:val="24"/>
+          <w:szCs w:val="24"/>
+        </w:rPr>
+        <w:t xml:space="preserve">They are instead convinced it is </w:t>
+      </w:r>
+      <w:r>
+        <w:rPr>
+          <w:rFonts w:ascii="Times New Roman" w:hAnsi="Times New Roman" w:cs="Times New Roman"/>
+          <w:sz w:val="24"/>
+          <w:szCs w:val="24"/>
+        </w:rPr>
+        <w:t>a state of totalitarianism,</w:t>
+      </w:r>
+      <w:r>
+        <w:rPr>
+          <w:rFonts w:ascii="Times New Roman" w:hAnsi="Times New Roman" w:cs="Times New Roman"/>
+          <w:sz w:val="24"/>
+          <w:szCs w:val="24"/>
+        </w:rPr>
+        <w:t xml:space="preserve"> </w:t>
+      </w:r>
+      <w:r>
+        <w:rPr>
+          <w:rFonts w:ascii="Times New Roman" w:hAnsi="Times New Roman" w:cs="Times New Roman"/>
+          <w:sz w:val="24"/>
+          <w:szCs w:val="24"/>
+        </w:rPr>
+        <w:t>a state with one single person controlling everything without opposition</w:t>
+      </w:r>
+      <w:r>
+        <w:rPr>
+          <w:rFonts w:ascii="Times New Roman" w:hAnsi="Times New Roman" w:cs="Times New Roman"/>
+          <w:sz w:val="24"/>
+          <w:szCs w:val="24"/>
+        </w:rPr>
+        <w:t>.</w:t>
       </w:r>
     </w:p>
     <w:p>
@@ -193,23 +519,54 @@
           <w:szCs w:val="24"/>
         </w:rPr>
         <w:tab/>
-        <w:t xml:space="preserve">It might be quickly assumed that </w:t>
-      </w:r>
-      <w:r>
-        <w:rPr>
-          <w:rFonts w:ascii="Times New Roman" w:hAnsi="Times New Roman" w:cs="Times New Roman"/>
-          <w:sz w:val="24"/>
-          <w:szCs w:val="24"/>
-        </w:rPr>
-        <w:t xml:space="preserve">if </w:t>
-      </w:r>
-      <w:r>
-        <w:rPr>
-          <w:rFonts w:ascii="Times New Roman" w:hAnsi="Times New Roman" w:cs="Times New Roman"/>
-          <w:sz w:val="24"/>
-          <w:szCs w:val="24"/>
-        </w:rPr>
-        <w:t>the One-State represents totalitarian</w:t>
+      </w:r>
+      <w:r>
+        <w:rPr>
+          <w:rFonts w:ascii="Times New Roman" w:hAnsi="Times New Roman" w:cs="Times New Roman"/>
+          <w:sz w:val="24"/>
+          <w:szCs w:val="24"/>
+        </w:rPr>
+        <w:t>The reader quickly assumes</w:t>
+      </w:r>
+      <w:r>
+        <w:rPr>
+          <w:rFonts w:ascii="Times New Roman" w:hAnsi="Times New Roman" w:cs="Times New Roman"/>
+          <w:sz w:val="24"/>
+          <w:szCs w:val="24"/>
+        </w:rPr>
+        <w:t xml:space="preserve"> that </w:t>
+      </w:r>
+      <w:r>
+        <w:rPr>
+          <w:rFonts w:ascii="Times New Roman" w:hAnsi="Times New Roman" w:cs="Times New Roman"/>
+          <w:sz w:val="24"/>
+          <w:szCs w:val="24"/>
+        </w:rPr>
+        <w:t>if</w:t>
+      </w:r>
+      <w:r>
+        <w:rPr>
+          <w:rFonts w:ascii="Times New Roman" w:hAnsi="Times New Roman" w:cs="Times New Roman"/>
+          <w:sz w:val="24"/>
+          <w:szCs w:val="24"/>
+        </w:rPr>
+        <w:t xml:space="preserve"> </w:t>
+      </w:r>
+      <w:r>
+        <w:rPr>
+          <w:rFonts w:ascii="Times New Roman" w:hAnsi="Times New Roman" w:cs="Times New Roman"/>
+          <w:sz w:val="24"/>
+          <w:szCs w:val="24"/>
+        </w:rPr>
+        <w:t>The One State</w:t>
+      </w:r>
+      <w:r>
+        <w:rPr>
+          <w:rFonts w:ascii="Times New Roman" w:hAnsi="Times New Roman" w:cs="Times New Roman"/>
+          <w:sz w:val="24"/>
+          <w:szCs w:val="24"/>
+        </w:rPr>
+        <w:t xml:space="preserve"> represents totalitarian</w:t>
       </w:r>
       <w:r>
         <w:rPr>
@@ -335,15 +692,92 @@
           <w:sz w:val="24"/>
           <w:szCs w:val="24"/>
         </w:rPr>
-        <w:t>. The narrator, D-503, however, is unreliable. He is constantly unsure of what to think, and switches his thoughts constantly. He immediately casts doubt when he refuses to go to the Bureau of Guardians. This action should have been easily accomplished by someone who has complete faith in the One-State. The reader is then led to use this doubt to fill in the areas that are left out with their own experiences. “The reader is the seduced into co-operating with the story, just as</w:t>
-      </w:r>
-      <w:r>
-        <w:rPr>
-          <w:rFonts w:ascii="Times New Roman" w:hAnsi="Times New Roman" w:cs="Times New Roman"/>
-          <w:sz w:val="24"/>
-          <w:szCs w:val="24"/>
-        </w:rPr>
-        <w:t xml:space="preserve"> D-503 is seduced into co-operating with the MEPHI” </w:t>
+        <w:t xml:space="preserve">. </w:t>
+      </w:r>
+      <w:r>
+        <w:rPr>
+          <w:rFonts w:ascii="Times New Roman" w:hAnsi="Times New Roman" w:cs="Times New Roman"/>
+          <w:sz w:val="24"/>
+          <w:szCs w:val="24"/>
+        </w:rPr>
+        <w:t>The reader uses their judgement and own experiences to</w:t>
+      </w:r>
+      <w:r>
+        <w:rPr>
+          <w:rFonts w:ascii="Times New Roman" w:hAnsi="Times New Roman" w:cs="Times New Roman"/>
+          <w:sz w:val="24"/>
+          <w:szCs w:val="24"/>
+        </w:rPr>
+        <w:t xml:space="preserve"> fill in the areas</w:t>
+      </w:r>
+      <w:r>
+        <w:rPr>
+          <w:rFonts w:ascii="Times New Roman" w:hAnsi="Times New Roman" w:cs="Times New Roman"/>
+          <w:sz w:val="24"/>
+          <w:szCs w:val="24"/>
+        </w:rPr>
+        <w:t xml:space="preserve"> that are</w:t>
+      </w:r>
+      <w:r>
+        <w:rPr>
+          <w:rFonts w:ascii="Times New Roman" w:hAnsi="Times New Roman" w:cs="Times New Roman"/>
+          <w:sz w:val="24"/>
+          <w:szCs w:val="24"/>
+        </w:rPr>
+        <w:t xml:space="preserve"> left out. </w:t>
+      </w:r>
+      <w:proofErr w:type="spellStart"/>
+      <w:r>
+        <w:rPr>
+          <w:rFonts w:ascii="Times New Roman" w:hAnsi="Times New Roman" w:cs="Times New Roman"/>
+          <w:sz w:val="24"/>
+          <w:szCs w:val="24"/>
+        </w:rPr>
+        <w:t>Csicsery-Ronay</w:t>
+      </w:r>
+      <w:proofErr w:type="spellEnd"/>
+      <w:r>
+        <w:rPr>
+          <w:rFonts w:ascii="Times New Roman" w:hAnsi="Times New Roman" w:cs="Times New Roman"/>
+          <w:sz w:val="24"/>
+          <w:szCs w:val="24"/>
+        </w:rPr>
+        <w:t xml:space="preserve"> </w:t>
+      </w:r>
+      <w:r>
+        <w:rPr>
+          <w:rFonts w:ascii="Times New Roman" w:hAnsi="Times New Roman" w:cs="Times New Roman"/>
+          <w:sz w:val="24"/>
+          <w:szCs w:val="24"/>
+        </w:rPr>
+        <w:t xml:space="preserve">goes on </w:t>
+      </w:r>
+      <w:r>
+        <w:rPr>
+          <w:rFonts w:ascii="Times New Roman" w:hAnsi="Times New Roman" w:cs="Times New Roman"/>
+          <w:sz w:val="24"/>
+          <w:szCs w:val="24"/>
+        </w:rPr>
+        <w:lastRenderedPageBreak/>
+        <w:t>to explain</w:t>
+      </w:r>
+      <w:r>
+        <w:rPr>
+          <w:rFonts w:ascii="Times New Roman" w:hAnsi="Times New Roman" w:cs="Times New Roman"/>
+          <w:sz w:val="24"/>
+          <w:szCs w:val="24"/>
+        </w:rPr>
+        <w:t xml:space="preserve"> that “The reader is the seduced into co-operating with the stor</w:t>
+      </w:r>
+      <w:bookmarkStart w:id="0" w:name="_GoBack"/>
+      <w:bookmarkEnd w:id="0"/>
+      <w:r>
+        <w:rPr>
+          <w:rFonts w:ascii="Times New Roman" w:hAnsi="Times New Roman" w:cs="Times New Roman"/>
+          <w:sz w:val="24"/>
+          <w:szCs w:val="24"/>
+        </w:rPr>
+        <w:t xml:space="preserve">y, just as D-503 is seduced into co-operating with the MEPHI” </w:t>
       </w:r>
       <w:sdt>
         <w:sdtPr>
@@ -383,7 +817,6 @@
           <w:r>
             <w:rPr>
               <w:rFonts w:ascii="Times New Roman" w:hAnsi="Times New Roman" w:cs="Times New Roman"/>
-              <w:noProof/>
               <w:sz w:val="24"/>
               <w:szCs w:val="24"/>
             </w:rPr>
@@ -399,10 +832,67 @@
           </w:r>
         </w:sdtContent>
       </w:sdt>
+      <w:r>
+        <w:rPr>
+          <w:rFonts w:ascii="Times New Roman" w:hAnsi="Times New Roman" w:cs="Times New Roman"/>
+          <w:sz w:val="24"/>
+          <w:szCs w:val="24"/>
+        </w:rPr>
+        <w:t>.</w:t>
+      </w:r>
+      <w:r>
+        <w:rPr>
+          <w:rFonts w:ascii="Times New Roman" w:hAnsi="Times New Roman" w:cs="Times New Roman"/>
+          <w:sz w:val="24"/>
+          <w:szCs w:val="24"/>
+        </w:rPr>
+        <w:t>The narrator, D-503, however, is unreliable. He is constantly unsure of what to think, and switches his thoughts constantly. He immediately casts doubt when he refuses to go to the Bureau of Guardians</w:t>
+      </w:r>
+      <w:r>
+        <w:rPr>
+          <w:rFonts w:ascii="Times New Roman" w:hAnsi="Times New Roman" w:cs="Times New Roman"/>
+          <w:sz w:val="24"/>
+          <w:szCs w:val="24"/>
+        </w:rPr>
+        <w:t xml:space="preserve"> to report I-330</w:t>
+      </w:r>
+      <w:r>
+        <w:rPr>
+          <w:rFonts w:ascii="Times New Roman" w:hAnsi="Times New Roman" w:cs="Times New Roman"/>
+          <w:sz w:val="24"/>
+          <w:szCs w:val="24"/>
+        </w:rPr>
+        <w:t xml:space="preserve">. </w:t>
+      </w:r>
+      <w:r>
+        <w:rPr>
+          <w:rFonts w:ascii="Times New Roman" w:hAnsi="Times New Roman" w:cs="Times New Roman"/>
+          <w:sz w:val="24"/>
+          <w:szCs w:val="24"/>
+        </w:rPr>
+        <w:t>Someone who has complete faith in The One State should have easily accomplished this action</w:t>
+      </w:r>
+      <w:r>
+        <w:rPr>
+          <w:rFonts w:ascii="Times New Roman" w:hAnsi="Times New Roman" w:cs="Times New Roman"/>
+          <w:sz w:val="24"/>
+          <w:szCs w:val="24"/>
+        </w:rPr>
+        <w:t xml:space="preserve">. </w:t>
+      </w:r>
+      <w:r>
+        <w:rPr>
+          <w:rFonts w:ascii="Times New Roman" w:hAnsi="Times New Roman" w:cs="Times New Roman"/>
+          <w:sz w:val="24"/>
+          <w:szCs w:val="24"/>
+        </w:rPr>
+        <w:t xml:space="preserve">Although the only point of view provided is that of D-503, the One State functions efficiently and there are no signs of unhappiness until the day of the vote. Even then, whether the MEPHI are freedom fighters or terrorists is highly subjective. It is up to the reader to insert their views of government control versus freedom to decide whether the One-State is good or evil. </w:t>
+      </w:r>
     </w:p>
     <w:p>
       <w:pPr>
         <w:spacing w:line="480" w:lineRule="auto"/>
+        <w:ind w:firstLine="720"/>
         <w:rPr>
           <w:rFonts w:ascii="Times New Roman" w:hAnsi="Times New Roman" w:cs="Times New Roman"/>
           <w:sz w:val="24"/>
@@ -415,32 +905,41 @@
           <w:sz w:val="24"/>
           <w:szCs w:val="24"/>
         </w:rPr>
-        <w:tab/>
-        <w:t xml:space="preserve">The existence of One-State is justified to </w:t>
-      </w:r>
-      <w:r>
-        <w:rPr>
-          <w:rFonts w:ascii="Times New Roman" w:hAnsi="Times New Roman" w:cs="Times New Roman"/>
-          <w:sz w:val="24"/>
-          <w:szCs w:val="24"/>
-        </w:rPr>
-        <w:t>the reader</w:t>
-      </w:r>
-      <w:r>
-        <w:rPr>
-          <w:rFonts w:ascii="Times New Roman" w:hAnsi="Times New Roman" w:cs="Times New Roman"/>
-          <w:sz w:val="24"/>
-          <w:szCs w:val="24"/>
-        </w:rPr>
-        <w:t xml:space="preserve"> simply because it exists.</w:t>
-      </w:r>
-      <w:r>
-        <w:rPr>
-          <w:rFonts w:ascii="Times New Roman" w:hAnsi="Times New Roman" w:cs="Times New Roman"/>
-          <w:sz w:val="24"/>
-          <w:szCs w:val="24"/>
-        </w:rPr>
-        <w:t xml:space="preserve"> D-503 uses the analogy of man once having a tail. “But can you imagine yourself now with a tail…I cannot picture a city without the dressing of the Green Wall, I cannot picture a life not expressed in the numerical overlay of the Table”(</w:t>
+        <w:t xml:space="preserve">In </w:t>
+      </w:r>
+      <w:r>
+        <w:rPr>
+          <w:rFonts w:ascii="Times New Roman" w:hAnsi="Times New Roman" w:cs="Times New Roman"/>
+          <w:sz w:val="24"/>
+          <w:szCs w:val="24"/>
+        </w:rPr>
+        <w:t>The One State</w:t>
+      </w:r>
+      <w:r>
+        <w:rPr>
+          <w:rFonts w:ascii="Times New Roman" w:hAnsi="Times New Roman" w:cs="Times New Roman"/>
+          <w:sz w:val="24"/>
+          <w:szCs w:val="24"/>
+        </w:rPr>
+        <w:t>, each individual believes that he or she is contributing to the greater good of the State. Each person has a role, be those ciphers, teachers, or guardians. The people do not believe in the term “I” or “</w:t>
+      </w:r>
+      <w:proofErr w:type="gramStart"/>
+      <w:r>
+        <w:rPr>
+          <w:rFonts w:ascii="Times New Roman" w:hAnsi="Times New Roman" w:cs="Times New Roman"/>
+          <w:sz w:val="24"/>
+          <w:szCs w:val="24"/>
+        </w:rPr>
+        <w:t>You”,</w:t>
+      </w:r>
+      <w:proofErr w:type="gramEnd"/>
+      <w:r>
+        <w:rPr>
+          <w:rFonts w:ascii="Times New Roman" w:hAnsi="Times New Roman" w:cs="Times New Roman"/>
+          <w:sz w:val="24"/>
+          <w:szCs w:val="24"/>
+        </w:rPr>
+        <w:t xml:space="preserve"> but instead use “We”, and even consider the term to be offensive. When addressed as “you”, D-503 has this feeling: “She used an ancient, long-forgotten pronunciation of “You,” the “You” of the owner to the slave, and it entered my sharply, slowly” </w:t>
       </w:r>
       <w:sdt>
         <w:sdtPr>
@@ -449,6 +948,277 @@
             <w:sz w:val="24"/>
             <w:szCs w:val="24"/>
           </w:rPr>
+          <w:id w:val="968548806"/>
+          <w:citation/>
+        </w:sdtPr>
+        <w:sdtContent>
+          <w:r>
+            <w:rPr>
+              <w:rFonts w:ascii="Times New Roman" w:hAnsi="Times New Roman" w:cs="Times New Roman"/>
+              <w:sz w:val="24"/>
+              <w:szCs w:val="24"/>
+            </w:rPr>
+            <w:fldChar w:fldCharType="begin"/>
+          </w:r>
+          <w:r>
+            <w:rPr>
+              <w:rFonts w:ascii="Times New Roman" w:hAnsi="Times New Roman" w:cs="Times New Roman"/>
+              <w:sz w:val="24"/>
+              <w:szCs w:val="24"/>
+            </w:rPr>
+            <w:instrText xml:space="preserve">CITATION book \p 64 \y  \l 1033 </w:instrText>
+          </w:r>
+          <w:r>
+            <w:rPr>
+              <w:rFonts w:ascii="Times New Roman" w:hAnsi="Times New Roman" w:cs="Times New Roman"/>
+              <w:sz w:val="24"/>
+              <w:szCs w:val="24"/>
+            </w:rPr>
+            <w:fldChar w:fldCharType="separate"/>
+          </w:r>
+          <w:r>
+            <w:rPr>
+              <w:rFonts w:ascii="Times New Roman" w:hAnsi="Times New Roman" w:cs="Times New Roman"/>
+              <w:noProof/>
+              <w:sz w:val="24"/>
+              <w:szCs w:val="24"/>
+            </w:rPr>
+            <w:t>(Zamyatin, p. 64)</w:t>
+          </w:r>
+          <w:r>
+            <w:rPr>
+              <w:rFonts w:ascii="Times New Roman" w:hAnsi="Times New Roman" w:cs="Times New Roman"/>
+              <w:sz w:val="24"/>
+              <w:szCs w:val="24"/>
+            </w:rPr>
+            <w:fldChar w:fldCharType="end"/>
+          </w:r>
+        </w:sdtContent>
+      </w:sdt>
+      <w:r>
+        <w:rPr>
+          <w:rFonts w:ascii="Times New Roman" w:hAnsi="Times New Roman" w:cs="Times New Roman"/>
+          <w:sz w:val="24"/>
+          <w:szCs w:val="24"/>
+        </w:rPr>
+        <w:t xml:space="preserve">. D-503 believes that by being a </w:t>
+      </w:r>
+      <w:proofErr w:type="gramStart"/>
+      <w:r>
+        <w:rPr>
+          <w:rFonts w:ascii="Times New Roman" w:hAnsi="Times New Roman" w:cs="Times New Roman"/>
+          <w:sz w:val="24"/>
+          <w:szCs w:val="24"/>
+        </w:rPr>
+        <w:t>We</w:t>
+      </w:r>
+      <w:proofErr w:type="gramEnd"/>
+      <w:r>
+        <w:rPr>
+          <w:rFonts w:ascii="Times New Roman" w:hAnsi="Times New Roman" w:cs="Times New Roman"/>
+          <w:sz w:val="24"/>
+          <w:szCs w:val="24"/>
+        </w:rPr>
+        <w:t xml:space="preserve">, he is cooperating, however, he is merely being obedient. This mistake </w:t>
+      </w:r>
+      <w:proofErr w:type="gramStart"/>
+      <w:r>
+        <w:rPr>
+          <w:rFonts w:ascii="Times New Roman" w:hAnsi="Times New Roman" w:cs="Times New Roman"/>
+          <w:sz w:val="24"/>
+          <w:szCs w:val="24"/>
+        </w:rPr>
+        <w:t>is often made</w:t>
+      </w:r>
+      <w:proofErr w:type="gramEnd"/>
+      <w:r>
+        <w:rPr>
+          <w:rFonts w:ascii="Times New Roman" w:hAnsi="Times New Roman" w:cs="Times New Roman"/>
+          <w:sz w:val="24"/>
+          <w:szCs w:val="24"/>
+        </w:rPr>
+        <w:t xml:space="preserve">; from childhood, children are taught to be obedient, to follow instructions and believe lies, and not to question it. The issue with this, according to Claude Steiner is “after many years of obedience training, we become adults and we’re expected to suddenly think for ourselves…Unfortunately, for many of us, that is very difficult, given our childhood training” </w:t>
+      </w:r>
+      <w:sdt>
+        <w:sdtPr>
+          <w:rPr>
+            <w:rFonts w:ascii="Times New Roman" w:hAnsi="Times New Roman" w:cs="Times New Roman"/>
+            <w:sz w:val="24"/>
+            <w:szCs w:val="24"/>
+          </w:rPr>
+          <w:id w:val="-316112186"/>
+          <w:citation/>
+        </w:sdtPr>
+        <w:sdtContent>
+          <w:r>
+            <w:rPr>
+              <w:rFonts w:ascii="Times New Roman" w:hAnsi="Times New Roman" w:cs="Times New Roman"/>
+              <w:sz w:val="24"/>
+              <w:szCs w:val="24"/>
+            </w:rPr>
+            <w:fldChar w:fldCharType="begin"/>
+          </w:r>
+          <w:r>
+            <w:rPr>
+              <w:rFonts w:ascii="Times New Roman" w:hAnsi="Times New Roman" w:cs="Times New Roman"/>
+              <w:sz w:val="24"/>
+              <w:szCs w:val="24"/>
+            </w:rPr>
+            <w:instrText xml:space="preserve">CITATION Cla81 \p 51 \y  \l 1033 </w:instrText>
+          </w:r>
+          <w:r>
+            <w:rPr>
+              <w:rFonts w:ascii="Times New Roman" w:hAnsi="Times New Roman" w:cs="Times New Roman"/>
+              <w:sz w:val="24"/>
+              <w:szCs w:val="24"/>
+            </w:rPr>
+            <w:fldChar w:fldCharType="separate"/>
+          </w:r>
+          <w:r>
+            <w:rPr>
+              <w:rFonts w:ascii="Times New Roman" w:hAnsi="Times New Roman" w:cs="Times New Roman"/>
+              <w:noProof/>
+              <w:sz w:val="24"/>
+              <w:szCs w:val="24"/>
+            </w:rPr>
+            <w:t>(Steiner, p. 51)</w:t>
+          </w:r>
+          <w:r>
+            <w:rPr>
+              <w:rFonts w:ascii="Times New Roman" w:hAnsi="Times New Roman" w:cs="Times New Roman"/>
+              <w:sz w:val="24"/>
+              <w:szCs w:val="24"/>
+            </w:rPr>
+            <w:fldChar w:fldCharType="end"/>
+          </w:r>
+        </w:sdtContent>
+      </w:sdt>
+      <w:r>
+        <w:rPr>
+          <w:rFonts w:ascii="Times New Roman" w:hAnsi="Times New Roman" w:cs="Times New Roman"/>
+          <w:sz w:val="24"/>
+          <w:szCs w:val="24"/>
+        </w:rPr>
+        <w:t xml:space="preserve">. He goes on to say that while we </w:t>
+      </w:r>
+      <w:proofErr w:type="gramStart"/>
+      <w:r>
+        <w:rPr>
+          <w:rFonts w:ascii="Times New Roman" w:hAnsi="Times New Roman" w:cs="Times New Roman"/>
+          <w:sz w:val="24"/>
+          <w:szCs w:val="24"/>
+        </w:rPr>
+        <w:t>are told</w:t>
+      </w:r>
+      <w:proofErr w:type="gramEnd"/>
+      <w:r>
+        <w:rPr>
+          <w:rFonts w:ascii="Times New Roman" w:hAnsi="Times New Roman" w:cs="Times New Roman"/>
+          <w:sz w:val="24"/>
+          <w:szCs w:val="24"/>
+        </w:rPr>
+        <w:t xml:space="preserve"> as adults to not believe deception, and refuse to be told how to think, we are also told to believe people of authority, such as scientists, politicians, and police.</w:t>
+      </w:r>
+    </w:p>
+    <w:p>
+      <w:pPr>
+        <w:spacing w:line="480" w:lineRule="auto"/>
+        <w:rPr>
+          <w:rFonts w:ascii="Times New Roman" w:hAnsi="Times New Roman" w:cs="Times New Roman"/>
+          <w:sz w:val="24"/>
+          <w:szCs w:val="24"/>
+        </w:rPr>
+      </w:pPr>
+    </w:p>
+    <w:p>
+      <w:pPr>
+        <w:spacing w:line="480" w:lineRule="auto"/>
+        <w:rPr>
+          <w:rFonts w:ascii="Times New Roman" w:hAnsi="Times New Roman" w:cs="Times New Roman"/>
+          <w:strike/>
+          <w:color w:val="FF0000"/>
+          <w:sz w:val="24"/>
+          <w:szCs w:val="24"/>
+        </w:rPr>
+      </w:pPr>
+      <w:r>
+        <w:rPr>
+          <w:rFonts w:ascii="Times New Roman" w:hAnsi="Times New Roman" w:cs="Times New Roman"/>
+          <w:sz w:val="24"/>
+          <w:szCs w:val="24"/>
+        </w:rPr>
+        <w:lastRenderedPageBreak/>
+        <w:tab/>
+      </w:r>
+      <w:r>
+        <w:rPr>
+          <w:rFonts w:ascii="Times New Roman" w:hAnsi="Times New Roman" w:cs="Times New Roman"/>
+          <w:strike/>
+          <w:color w:val="FF0000"/>
+          <w:sz w:val="24"/>
+          <w:szCs w:val="24"/>
+        </w:rPr>
+        <w:t xml:space="preserve">The existence of </w:t>
+      </w:r>
+      <w:r>
+        <w:rPr>
+          <w:rFonts w:ascii="Times New Roman" w:hAnsi="Times New Roman" w:cs="Times New Roman"/>
+          <w:strike/>
+          <w:color w:val="FF0000"/>
+          <w:sz w:val="24"/>
+          <w:szCs w:val="24"/>
+        </w:rPr>
+        <w:t>The One State</w:t>
+      </w:r>
+      <w:r>
+        <w:rPr>
+          <w:rFonts w:ascii="Times New Roman" w:hAnsi="Times New Roman" w:cs="Times New Roman"/>
+          <w:strike/>
+          <w:color w:val="FF0000"/>
+          <w:sz w:val="24"/>
+          <w:szCs w:val="24"/>
+        </w:rPr>
+        <w:t xml:space="preserve"> is justified to </w:t>
+      </w:r>
+      <w:r>
+        <w:rPr>
+          <w:rFonts w:ascii="Times New Roman" w:hAnsi="Times New Roman" w:cs="Times New Roman"/>
+          <w:strike/>
+          <w:color w:val="FF0000"/>
+          <w:sz w:val="24"/>
+          <w:szCs w:val="24"/>
+        </w:rPr>
+        <w:t>the reader</w:t>
+      </w:r>
+      <w:r>
+        <w:rPr>
+          <w:rFonts w:ascii="Times New Roman" w:hAnsi="Times New Roman" w:cs="Times New Roman"/>
+          <w:strike/>
+          <w:color w:val="FF0000"/>
+          <w:sz w:val="24"/>
+          <w:szCs w:val="24"/>
+        </w:rPr>
+        <w:t xml:space="preserve"> simply because it exists.</w:t>
+      </w:r>
+      <w:r>
+        <w:rPr>
+          <w:rFonts w:ascii="Times New Roman" w:hAnsi="Times New Roman" w:cs="Times New Roman"/>
+          <w:strike/>
+          <w:color w:val="FF0000"/>
+          <w:sz w:val="24"/>
+          <w:szCs w:val="24"/>
+        </w:rPr>
+        <w:t xml:space="preserve"> D-503 uses the analogy of man once having a tail. “But can you imagine yourself now with a tail…I cannot picture a city without the dressing of the Green Wall, I cannot picture a life not expressed in the numerical overlay of the Table”(</w:t>
+      </w:r>
+      <w:sdt>
+        <w:sdtPr>
+          <w:rPr>
+            <w:rFonts w:ascii="Times New Roman" w:hAnsi="Times New Roman" w:cs="Times New Roman"/>
+            <w:strike/>
+            <w:color w:val="FF0000"/>
+            <w:sz w:val="24"/>
+            <w:szCs w:val="24"/>
+          </w:rPr>
           <w:id w:val="715940481"/>
           <w:citation/>
         </w:sdtPr>
@@ -456,6 +1226,8 @@
           <w:r>
             <w:rPr>
               <w:rFonts w:ascii="Times New Roman" w:hAnsi="Times New Roman" w:cs="Times New Roman"/>
+              <w:strike/>
+              <w:color w:val="FF0000"/>
               <w:sz w:val="24"/>
               <w:szCs w:val="24"/>
             </w:rPr>
@@ -464,6 +1236,8 @@
           <w:r>
             <w:rPr>
               <w:rFonts w:ascii="Times New Roman" w:hAnsi="Times New Roman" w:cs="Times New Roman"/>
+              <w:strike/>
+              <w:color w:val="FF0000"/>
               <w:sz w:val="24"/>
               <w:szCs w:val="24"/>
             </w:rPr>
@@ -472,6 +1246,8 @@
           <w:r>
             <w:rPr>
               <w:rFonts w:ascii="Times New Roman" w:hAnsi="Times New Roman" w:cs="Times New Roman"/>
+              <w:strike/>
+              <w:color w:val="FF0000"/>
               <w:sz w:val="24"/>
               <w:szCs w:val="24"/>
             </w:rPr>
@@ -480,7 +1256,9 @@
           <w:r>
             <w:rPr>
               <w:rFonts w:ascii="Times New Roman" w:hAnsi="Times New Roman" w:cs="Times New Roman"/>
+              <w:strike/>
               <w:noProof/>
+              <w:color w:val="FF0000"/>
               <w:sz w:val="24"/>
               <w:szCs w:val="24"/>
             </w:rPr>
@@ -489,6 +1267,8 @@
           <w:r>
             <w:rPr>
               <w:rFonts w:ascii="Times New Roman" w:hAnsi="Times New Roman" w:cs="Times New Roman"/>
+              <w:strike/>
+              <w:color w:val="FF0000"/>
               <w:sz w:val="24"/>
               <w:szCs w:val="24"/>
             </w:rPr>
@@ -499,6 +1279,8 @@
       <w:r>
         <w:rPr>
           <w:rFonts w:ascii="Times New Roman" w:hAnsi="Times New Roman" w:cs="Times New Roman"/>
+          <w:strike/>
+          <w:color w:val="FF0000"/>
           <w:sz w:val="24"/>
           <w:szCs w:val="24"/>
         </w:rPr>
@@ -507,31 +1289,88 @@
       <w:r>
         <w:rPr>
           <w:rFonts w:ascii="Times New Roman" w:hAnsi="Times New Roman" w:cs="Times New Roman"/>
-          <w:sz w:val="24"/>
-          <w:szCs w:val="24"/>
-        </w:rPr>
-        <w:t xml:space="preserve">the idea of a perfect life with </w:t>
-      </w:r>
-      <w:r>
-        <w:rPr>
-          <w:rFonts w:ascii="Times New Roman" w:hAnsi="Times New Roman" w:cs="Times New Roman"/>
-          <w:sz w:val="24"/>
-          <w:szCs w:val="24"/>
-        </w:rPr>
-        <w:lastRenderedPageBreak/>
-        <w:t>an illogical explanation</w:t>
-      </w:r>
-      <w:r>
-        <w:rPr>
-          <w:rFonts w:ascii="Times New Roman" w:hAnsi="Times New Roman" w:cs="Times New Roman"/>
-          <w:sz w:val="24"/>
-          <w:szCs w:val="24"/>
-        </w:rPr>
-        <w:t xml:space="preserve">. Based on his reasoning, if the One-State were to fail, and the walls were to come down, he would initially mourn the passing of One-State, much like man mourned the losing of his tail. However, he would come to appreciate whatever new life lay ahead of him. In the end, he would look back and consider it absurd to live under the rule of One-State. </w:t>
-      </w:r>
-      <w:r>
-        <w:rPr>
-          <w:rFonts w:ascii="Times New Roman" w:hAnsi="Times New Roman" w:cs="Times New Roman"/>
+          <w:strike/>
+          <w:color w:val="FF0000"/>
+          <w:sz w:val="24"/>
+          <w:szCs w:val="24"/>
+        </w:rPr>
+        <w:t>the idea of a perfect life with an illogical explanation</w:t>
+      </w:r>
+      <w:r>
+        <w:rPr>
+          <w:rFonts w:ascii="Times New Roman" w:hAnsi="Times New Roman" w:cs="Times New Roman"/>
+          <w:strike/>
+          <w:color w:val="FF0000"/>
+          <w:sz w:val="24"/>
+          <w:szCs w:val="24"/>
+        </w:rPr>
+        <w:t xml:space="preserve">. Based on his reasoning, if </w:t>
+      </w:r>
+      <w:r>
+        <w:rPr>
+          <w:rFonts w:ascii="Times New Roman" w:hAnsi="Times New Roman" w:cs="Times New Roman"/>
+          <w:strike/>
+          <w:color w:val="FF0000"/>
+          <w:sz w:val="24"/>
+          <w:szCs w:val="24"/>
+        </w:rPr>
+        <w:t>The One State</w:t>
+      </w:r>
+      <w:r>
+        <w:rPr>
+          <w:rFonts w:ascii="Times New Roman" w:hAnsi="Times New Roman" w:cs="Times New Roman"/>
+          <w:strike/>
+          <w:color w:val="FF0000"/>
+          <w:sz w:val="24"/>
+          <w:szCs w:val="24"/>
+        </w:rPr>
+        <w:t xml:space="preserve"> were to fail, and the walls were to come down, he would initially mourn the passing of </w:t>
+      </w:r>
+      <w:r>
+        <w:rPr>
+          <w:rFonts w:ascii="Times New Roman" w:hAnsi="Times New Roman" w:cs="Times New Roman"/>
+          <w:strike/>
+          <w:color w:val="FF0000"/>
+          <w:sz w:val="24"/>
+          <w:szCs w:val="24"/>
+        </w:rPr>
+        <w:t>The One State</w:t>
+      </w:r>
+      <w:r>
+        <w:rPr>
+          <w:rFonts w:ascii="Times New Roman" w:hAnsi="Times New Roman" w:cs="Times New Roman"/>
+          <w:strike/>
+          <w:color w:val="FF0000"/>
+          <w:sz w:val="24"/>
+          <w:szCs w:val="24"/>
+        </w:rPr>
+        <w:t xml:space="preserve">, much like man mourned the losing of his tail. However, he would come to appreciate whatever new life lay ahead of him. In the end, he would look back and consider it absurd to live under the rule of </w:t>
+      </w:r>
+      <w:r>
+        <w:rPr>
+          <w:rFonts w:ascii="Times New Roman" w:hAnsi="Times New Roman" w:cs="Times New Roman"/>
+          <w:strike/>
+          <w:color w:val="FF0000"/>
+          <w:sz w:val="24"/>
+          <w:szCs w:val="24"/>
+        </w:rPr>
+        <w:t>The One State</w:t>
+      </w:r>
+      <w:r>
+        <w:rPr>
+          <w:rFonts w:ascii="Times New Roman" w:hAnsi="Times New Roman" w:cs="Times New Roman"/>
+          <w:strike/>
+          <w:color w:val="FF0000"/>
+          <w:sz w:val="24"/>
+          <w:szCs w:val="24"/>
+        </w:rPr>
+        <w:t xml:space="preserve">. </w:t>
+      </w:r>
+      <w:r>
+        <w:rPr>
+          <w:rFonts w:ascii="Times New Roman" w:hAnsi="Times New Roman" w:cs="Times New Roman"/>
+          <w:strike/>
+          <w:color w:val="FF0000"/>
           <w:sz w:val="24"/>
           <w:szCs w:val="24"/>
         </w:rPr>
@@ -554,47 +1393,175 @@
           <w:sz w:val="24"/>
           <w:szCs w:val="24"/>
         </w:rPr>
-        <w:t>As the story progresses, D-503 becomes more distant from the One-State, and I-330 turns him from someone who thinks happiness is control, to someone willing to steal the Intrepid for the rebel cau</w:t>
-      </w:r>
-      <w:r>
-        <w:rPr>
-          <w:rFonts w:ascii="Times New Roman" w:hAnsi="Times New Roman" w:cs="Times New Roman"/>
-          <w:sz w:val="24"/>
-          <w:szCs w:val="24"/>
-        </w:rPr>
-        <w:t>se. The MEPHI is intended to represent the desire for freedom, for good.</w:t>
-      </w:r>
-      <w:r>
-        <w:rPr>
-          <w:rFonts w:ascii="Times New Roman" w:hAnsi="Times New Roman" w:cs="Times New Roman"/>
-          <w:sz w:val="24"/>
-          <w:szCs w:val="24"/>
-        </w:rPr>
-        <w:t xml:space="preserve"> The issue in this, is the MEPHI, and I-330, treats D-503 in the same way that the One-State treats him. </w:t>
-      </w:r>
-      <w:r>
-        <w:rPr>
-          <w:rFonts w:ascii="Times New Roman" w:hAnsi="Times New Roman" w:cs="Times New Roman"/>
-          <w:sz w:val="24"/>
-          <w:szCs w:val="24"/>
-        </w:rPr>
-        <w:t>The reader</w:t>
-      </w:r>
-      <w:r>
-        <w:rPr>
-          <w:rFonts w:ascii="Times New Roman" w:hAnsi="Times New Roman" w:cs="Times New Roman"/>
-          <w:sz w:val="24"/>
-          <w:szCs w:val="24"/>
-        </w:rPr>
-        <w:t xml:space="preserve"> know</w:t>
-      </w:r>
-      <w:r>
-        <w:rPr>
-          <w:rFonts w:ascii="Times New Roman" w:hAnsi="Times New Roman" w:cs="Times New Roman"/>
-          <w:sz w:val="24"/>
-          <w:szCs w:val="24"/>
-        </w:rPr>
-        <w:t xml:space="preserve">s, from the way D-503 reacts to I-330’s leaving that he is enamored with her. When she tests him and says she will leave forever, he responds “I can’t go on without you, I can’t. I must not be without you” to which she simply responds “Yes, I know” </w:t>
+        <w:t xml:space="preserve">As the story progresses, D-503 becomes more distant from </w:t>
+      </w:r>
+      <w:r>
+        <w:rPr>
+          <w:rFonts w:ascii="Times New Roman" w:hAnsi="Times New Roman" w:cs="Times New Roman"/>
+          <w:sz w:val="24"/>
+          <w:szCs w:val="24"/>
+        </w:rPr>
+        <w:t>the</w:t>
+      </w:r>
+      <w:r>
+        <w:rPr>
+          <w:rFonts w:ascii="Times New Roman" w:hAnsi="Times New Roman" w:cs="Times New Roman"/>
+          <w:sz w:val="24"/>
+          <w:szCs w:val="24"/>
+        </w:rPr>
+        <w:t xml:space="preserve"> One State</w:t>
+      </w:r>
+      <w:r>
+        <w:rPr>
+          <w:rFonts w:ascii="Times New Roman" w:hAnsi="Times New Roman" w:cs="Times New Roman"/>
+          <w:sz w:val="24"/>
+          <w:szCs w:val="24"/>
+        </w:rPr>
+        <w:t xml:space="preserve"> </w:t>
+      </w:r>
+      <w:r>
+        <w:rPr>
+          <w:rFonts w:ascii="Times New Roman" w:hAnsi="Times New Roman" w:cs="Times New Roman"/>
+          <w:sz w:val="24"/>
+          <w:szCs w:val="24"/>
+        </w:rPr>
+        <w:t>and I-330 turns him from someone who thinks happiness is control, to someone willing to steal the Intrepid for the rebel cau</w:t>
+      </w:r>
+      <w:r>
+        <w:rPr>
+          <w:rFonts w:ascii="Times New Roman" w:hAnsi="Times New Roman" w:cs="Times New Roman"/>
+          <w:sz w:val="24"/>
+          <w:szCs w:val="24"/>
+        </w:rPr>
+        <w:t xml:space="preserve">se. </w:t>
+      </w:r>
+      <w:r>
+        <w:rPr>
+          <w:rFonts w:ascii="Times New Roman" w:hAnsi="Times New Roman" w:cs="Times New Roman"/>
+          <w:sz w:val="24"/>
+          <w:szCs w:val="24"/>
+        </w:rPr>
+        <w:t>If the reader were supposed to view the Benefactor and the One State as control, then the MEPHI would</w:t>
+      </w:r>
+      <w:r>
+        <w:rPr>
+          <w:rFonts w:ascii="Times New Roman" w:hAnsi="Times New Roman" w:cs="Times New Roman"/>
+          <w:sz w:val="24"/>
+          <w:szCs w:val="24"/>
+        </w:rPr>
+        <w:t xml:space="preserve"> repre</w:t>
+      </w:r>
+      <w:r>
+        <w:rPr>
+          <w:rFonts w:ascii="Times New Roman" w:hAnsi="Times New Roman" w:cs="Times New Roman"/>
+          <w:sz w:val="24"/>
+          <w:szCs w:val="24"/>
+        </w:rPr>
+        <w:t>sent the desire for freedom</w:t>
+      </w:r>
+      <w:r>
+        <w:rPr>
+          <w:rFonts w:ascii="Times New Roman" w:hAnsi="Times New Roman" w:cs="Times New Roman"/>
+          <w:sz w:val="24"/>
+          <w:szCs w:val="24"/>
+        </w:rPr>
+        <w:t>.</w:t>
+      </w:r>
+      <w:r>
+        <w:rPr>
+          <w:rFonts w:ascii="Times New Roman" w:hAnsi="Times New Roman" w:cs="Times New Roman"/>
+          <w:sz w:val="24"/>
+          <w:szCs w:val="24"/>
+        </w:rPr>
+        <w:t xml:space="preserve"> The issue in </w:t>
+      </w:r>
+      <w:r>
+        <w:rPr>
+          <w:rFonts w:ascii="Times New Roman" w:hAnsi="Times New Roman" w:cs="Times New Roman"/>
+          <w:sz w:val="24"/>
+          <w:szCs w:val="24"/>
+        </w:rPr>
+        <w:t>this</w:t>
+      </w:r>
+      <w:r>
+        <w:rPr>
+          <w:rFonts w:ascii="Times New Roman" w:hAnsi="Times New Roman" w:cs="Times New Roman"/>
+          <w:sz w:val="24"/>
+          <w:szCs w:val="24"/>
+        </w:rPr>
+        <w:t xml:space="preserve"> is the MEPHI and I-330 treat</w:t>
+      </w:r>
+      <w:r>
+        <w:rPr>
+          <w:rFonts w:ascii="Times New Roman" w:hAnsi="Times New Roman" w:cs="Times New Roman"/>
+          <w:sz w:val="24"/>
+          <w:szCs w:val="24"/>
+        </w:rPr>
+        <w:t xml:space="preserve"> D-503 in the same way </w:t>
+      </w:r>
+      <w:r>
+        <w:rPr>
+          <w:rFonts w:ascii="Times New Roman" w:hAnsi="Times New Roman" w:cs="Times New Roman"/>
+          <w:sz w:val="24"/>
+          <w:szCs w:val="24"/>
+        </w:rPr>
+        <w:t>as the One State.</w:t>
+      </w:r>
+      <w:r>
+        <w:rPr>
+          <w:rFonts w:ascii="Times New Roman" w:hAnsi="Times New Roman" w:cs="Times New Roman"/>
+          <w:sz w:val="24"/>
+          <w:szCs w:val="24"/>
+        </w:rPr>
+        <w:t xml:space="preserve"> </w:t>
+      </w:r>
+      <w:r>
+        <w:rPr>
+          <w:rFonts w:ascii="Times New Roman" w:hAnsi="Times New Roman" w:cs="Times New Roman"/>
+          <w:sz w:val="24"/>
+          <w:szCs w:val="24"/>
+        </w:rPr>
+        <w:t>With the way D-503 reacts to the idea of I-330 leaving him, the reader knows t</w:t>
+      </w:r>
+      <w:r>
+        <w:rPr>
+          <w:rFonts w:ascii="Times New Roman" w:hAnsi="Times New Roman" w:cs="Times New Roman"/>
+          <w:sz w:val="24"/>
+          <w:szCs w:val="24"/>
+        </w:rPr>
+        <w:t xml:space="preserve">hat he is enamored with her. When she tests him and says she will leave forever, he </w:t>
+      </w:r>
+      <w:r>
+        <w:rPr>
+          <w:rFonts w:ascii="Times New Roman" w:hAnsi="Times New Roman" w:cs="Times New Roman"/>
+          <w:sz w:val="24"/>
+          <w:szCs w:val="24"/>
+        </w:rPr>
+        <w:t>responds,</w:t>
+      </w:r>
+      <w:r>
+        <w:rPr>
+          <w:rFonts w:ascii="Times New Roman" w:hAnsi="Times New Roman" w:cs="Times New Roman"/>
+          <w:sz w:val="24"/>
+          <w:szCs w:val="24"/>
+        </w:rPr>
+        <w:t xml:space="preserve"> “I can’t go on without you, I can’t. I must not be without you” to which she simply </w:t>
+      </w:r>
+      <w:r>
+        <w:rPr>
+          <w:rFonts w:ascii="Times New Roman" w:hAnsi="Times New Roman" w:cs="Times New Roman"/>
+          <w:sz w:val="24"/>
+          <w:szCs w:val="24"/>
+        </w:rPr>
+        <w:t>responds,</w:t>
+      </w:r>
+      <w:r>
+        <w:rPr>
+          <w:rFonts w:ascii="Times New Roman" w:hAnsi="Times New Roman" w:cs="Times New Roman"/>
+          <w:sz w:val="24"/>
+          <w:szCs w:val="24"/>
+        </w:rPr>
+        <w:t xml:space="preserve"> “Yes, I know” </w:t>
       </w:r>
       <w:sdt>
         <w:sdtPr>
@@ -656,7 +1623,23 @@
           <w:sz w:val="24"/>
           <w:szCs w:val="24"/>
         </w:rPr>
-        <w:t xml:space="preserve">. The reader never knows how I-330 feels about D-503. While the reader should embrace the rebellion of the MEPHI, both the One-State and the MEPHI are formally equal. “The immediate success of the MEPHI rebellion depends on the success I-330 has in dominating D-503; and the suppression of the rebelling appears to depend on the Benefactor’s ability to do the same thing” </w:t>
+        <w:t xml:space="preserve">. The reader never knows how I-330 feels about D-503. While the reader should embrace the rebellion of the MEPHI, both </w:t>
+      </w:r>
+      <w:r>
+        <w:rPr>
+          <w:rFonts w:ascii="Times New Roman" w:hAnsi="Times New Roman" w:cs="Times New Roman"/>
+          <w:sz w:val="24"/>
+          <w:szCs w:val="24"/>
+        </w:rPr>
+        <w:t>The One State</w:t>
+      </w:r>
+      <w:r>
+        <w:rPr>
+          <w:rFonts w:ascii="Times New Roman" w:hAnsi="Times New Roman" w:cs="Times New Roman"/>
+          <w:sz w:val="24"/>
+          <w:szCs w:val="24"/>
+        </w:rPr>
+        <w:t xml:space="preserve"> and the MEPHI are formally equal. “The immediate success of the MEPHI rebellion depends on the success I-330 has in dominating D-503; and the suppression of the rebelling appears to depend on the Benefactor’s ability to do the same thing” </w:t>
       </w:r>
       <w:sdt>
         <w:sdtPr>
@@ -718,7 +1701,23 @@
           <w:sz w:val="24"/>
           <w:szCs w:val="24"/>
         </w:rPr>
-        <w:t>. Much like I-330 never lets D-503 get to</w:t>
+        <w:t xml:space="preserve">. Much </w:t>
+      </w:r>
+      <w:r>
+        <w:rPr>
+          <w:rFonts w:ascii="Times New Roman" w:hAnsi="Times New Roman" w:cs="Times New Roman"/>
+          <w:sz w:val="24"/>
+          <w:szCs w:val="24"/>
+        </w:rPr>
+        <w:t>as</w:t>
+      </w:r>
+      <w:r>
+        <w:rPr>
+          <w:rFonts w:ascii="Times New Roman" w:hAnsi="Times New Roman" w:cs="Times New Roman"/>
+          <w:sz w:val="24"/>
+          <w:szCs w:val="24"/>
+        </w:rPr>
+        <w:t xml:space="preserve"> I-330 never lets D-503 get to</w:t>
       </w:r>
       <w:r>
         <w:rPr>
@@ -752,6 +1751,7 @@
           <w:sz w:val="24"/>
           <w:szCs w:val="24"/>
         </w:rPr>
+        <w:lastRenderedPageBreak/>
         <w:tab/>
       </w:r>
       <w:r>
@@ -776,7 +1776,55 @@
           <w:sz w:val="24"/>
           <w:szCs w:val="24"/>
         </w:rPr>
-        <w:t xml:space="preserve"> the irony of the title of the novel. Even as D-503 attempts to work with the MEPHI, he is still not independent of his own thoughts, “for D-503 can never be an “I”. His identity is a function either of the State, or of I-330. He is always “We””</w:t>
+        <w:t xml:space="preserve"> the irony of the title of the novel. Even as D-503 attempts to work with the ME</w:t>
+      </w:r>
+      <w:r>
+        <w:rPr>
+          <w:rFonts w:ascii="Times New Roman" w:hAnsi="Times New Roman" w:cs="Times New Roman"/>
+          <w:sz w:val="24"/>
+          <w:szCs w:val="24"/>
+        </w:rPr>
+        <w:t>PHI, he is does not possess</w:t>
+      </w:r>
+      <w:r>
+        <w:rPr>
+          <w:rFonts w:ascii="Times New Roman" w:hAnsi="Times New Roman" w:cs="Times New Roman"/>
+          <w:sz w:val="24"/>
+          <w:szCs w:val="24"/>
+        </w:rPr>
+        <w:t xml:space="preserve"> his own though</w:t>
+      </w:r>
+      <w:r>
+        <w:rPr>
+          <w:rFonts w:ascii="Times New Roman" w:hAnsi="Times New Roman" w:cs="Times New Roman"/>
+          <w:sz w:val="24"/>
+          <w:szCs w:val="24"/>
+        </w:rPr>
+        <w:t>ts, “for D-503 can never be an ‘I’</w:t>
+      </w:r>
+      <w:r>
+        <w:rPr>
+          <w:rFonts w:ascii="Times New Roman" w:hAnsi="Times New Roman" w:cs="Times New Roman"/>
+          <w:sz w:val="24"/>
+          <w:szCs w:val="24"/>
+        </w:rPr>
+        <w:t>. His identity is a function either of the State</w:t>
+      </w:r>
+      <w:r>
+        <w:rPr>
+          <w:rFonts w:ascii="Times New Roman" w:hAnsi="Times New Roman" w:cs="Times New Roman"/>
+          <w:sz w:val="24"/>
+          <w:szCs w:val="24"/>
+        </w:rPr>
+        <w:t>, or of I-330. He is always ‘We’</w:t>
+      </w:r>
+      <w:r>
+        <w:rPr>
+          <w:rFonts w:ascii="Times New Roman" w:hAnsi="Times New Roman" w:cs="Times New Roman"/>
+          <w:sz w:val="24"/>
+          <w:szCs w:val="24"/>
+        </w:rPr>
+        <w:t>”</w:t>
       </w:r>
       <w:sdt>
         <w:sdtPr>
@@ -846,7 +1894,313 @@
           <w:sz w:val="24"/>
           <w:szCs w:val="24"/>
         </w:rPr>
-        <w:t xml:space="preserve">D-503 receives equal treatment from the MEPHI as he does the One-State. He is given the ability to leave I-330, and the Benefactor gives him the ability to live. In the end, it could be assumed that he had a choice in whom he decided to help. </w:t>
+        <w:t xml:space="preserve">The One State and the MEPHI treat D-503 </w:t>
+      </w:r>
+      <w:r>
+        <w:rPr>
+          <w:rFonts w:ascii="Times New Roman" w:hAnsi="Times New Roman" w:cs="Times New Roman"/>
+          <w:sz w:val="24"/>
+          <w:szCs w:val="24"/>
+        </w:rPr>
+        <w:t>equal</w:t>
+      </w:r>
+      <w:r>
+        <w:rPr>
+          <w:rFonts w:ascii="Times New Roman" w:hAnsi="Times New Roman" w:cs="Times New Roman"/>
+          <w:sz w:val="24"/>
+          <w:szCs w:val="24"/>
+        </w:rPr>
+        <w:t>ly</w:t>
+      </w:r>
+      <w:r>
+        <w:rPr>
+          <w:rFonts w:ascii="Times New Roman" w:hAnsi="Times New Roman" w:cs="Times New Roman"/>
+          <w:sz w:val="24"/>
+          <w:szCs w:val="24"/>
+        </w:rPr>
+        <w:t xml:space="preserve">. </w:t>
+      </w:r>
+      <w:r>
+        <w:rPr>
+          <w:rFonts w:ascii="Times New Roman" w:hAnsi="Times New Roman" w:cs="Times New Roman"/>
+          <w:sz w:val="24"/>
+          <w:szCs w:val="24"/>
+        </w:rPr>
+        <w:t>The MEPHI, or I-330, give D-503 the opportunity to leave</w:t>
+      </w:r>
+      <w:r>
+        <w:rPr>
+          <w:rFonts w:ascii="Times New Roman" w:hAnsi="Times New Roman" w:cs="Times New Roman"/>
+          <w:sz w:val="24"/>
+          <w:szCs w:val="24"/>
+        </w:rPr>
+        <w:t>,</w:t>
+      </w:r>
+      <w:r>
+        <w:rPr>
+          <w:rFonts w:ascii="Times New Roman" w:hAnsi="Times New Roman" w:cs="Times New Roman"/>
+          <w:sz w:val="24"/>
+          <w:szCs w:val="24"/>
+        </w:rPr>
+        <w:t xml:space="preserve"> knowing that they had control over him and that he would not. T</w:t>
+      </w:r>
+      <w:r>
+        <w:rPr>
+          <w:rFonts w:ascii="Times New Roman" w:hAnsi="Times New Roman" w:cs="Times New Roman"/>
+          <w:sz w:val="24"/>
+          <w:szCs w:val="24"/>
+        </w:rPr>
+        <w:t>he</w:t>
+      </w:r>
+      <w:r>
+        <w:rPr>
+          <w:rFonts w:ascii="Times New Roman" w:hAnsi="Times New Roman" w:cs="Times New Roman"/>
+          <w:sz w:val="24"/>
+          <w:szCs w:val="24"/>
+        </w:rPr>
+        <w:t xml:space="preserve"> Benefactor also lets D-503 live instead of viewing him as an offending cog in the machine and killing him.</w:t>
+      </w:r>
+      <w:r>
+        <w:rPr>
+          <w:rFonts w:ascii="Times New Roman" w:hAnsi="Times New Roman" w:cs="Times New Roman"/>
+          <w:sz w:val="24"/>
+          <w:szCs w:val="24"/>
+        </w:rPr>
+        <w:t xml:space="preserve"> </w:t>
+      </w:r>
+      <w:r>
+        <w:rPr>
+          <w:rFonts w:ascii="Times New Roman" w:hAnsi="Times New Roman" w:cs="Times New Roman"/>
+          <w:sz w:val="24"/>
+          <w:szCs w:val="24"/>
+        </w:rPr>
+        <w:t xml:space="preserve">D-503 </w:t>
+      </w:r>
+      <w:proofErr w:type="gramStart"/>
+      <w:r>
+        <w:rPr>
+          <w:rFonts w:ascii="Times New Roman" w:hAnsi="Times New Roman" w:cs="Times New Roman"/>
+          <w:sz w:val="24"/>
+          <w:szCs w:val="24"/>
+        </w:rPr>
+        <w:t>was not forced</w:t>
+      </w:r>
+      <w:proofErr w:type="gramEnd"/>
+      <w:r>
+        <w:rPr>
+          <w:rFonts w:ascii="Times New Roman" w:hAnsi="Times New Roman" w:cs="Times New Roman"/>
+          <w:sz w:val="24"/>
+          <w:szCs w:val="24"/>
+        </w:rPr>
+        <w:t xml:space="preserve"> down either path, but instead had a choice in whom to help. </w:t>
+      </w:r>
+    </w:p>
+    <w:p>
+      <w:pPr>
+        <w:spacing w:line="480" w:lineRule="auto"/>
+        <w:rPr>
+          <w:rFonts w:ascii="Times New Roman" w:hAnsi="Times New Roman" w:cs="Times New Roman"/>
+          <w:sz w:val="24"/>
+          <w:szCs w:val="24"/>
+        </w:rPr>
+      </w:pPr>
+      <w:r>
+        <w:rPr>
+          <w:rFonts w:ascii="Times New Roman" w:hAnsi="Times New Roman" w:cs="Times New Roman"/>
+          <w:sz w:val="24"/>
+          <w:szCs w:val="24"/>
+        </w:rPr>
+        <w:tab/>
+      </w:r>
+      <w:r>
+        <w:rPr>
+          <w:rFonts w:ascii="Times New Roman" w:hAnsi="Times New Roman" w:cs="Times New Roman"/>
+          <w:sz w:val="24"/>
+          <w:szCs w:val="24"/>
+        </w:rPr>
+        <w:t xml:space="preserve">The choice presented to D-503 is very black and white. </w:t>
+      </w:r>
+      <w:proofErr w:type="gramStart"/>
+      <w:r>
+        <w:rPr>
+          <w:rFonts w:ascii="Times New Roman" w:hAnsi="Times New Roman" w:cs="Times New Roman"/>
+          <w:sz w:val="24"/>
+          <w:szCs w:val="24"/>
+        </w:rPr>
+        <w:t>He can either</w:t>
+      </w:r>
+      <w:proofErr w:type="gramEnd"/>
+      <w:r>
+        <w:rPr>
+          <w:rFonts w:ascii="Times New Roman" w:hAnsi="Times New Roman" w:cs="Times New Roman"/>
+          <w:sz w:val="24"/>
+          <w:szCs w:val="24"/>
+        </w:rPr>
+        <w:t xml:space="preserve"> choose freedom, the MEPHI, the overly apparent good in the novel, or he can choose structure and control, </w:t>
+      </w:r>
+      <w:r>
+        <w:rPr>
+          <w:rFonts w:ascii="Times New Roman" w:hAnsi="Times New Roman" w:cs="Times New Roman"/>
+          <w:sz w:val="24"/>
+          <w:szCs w:val="24"/>
+        </w:rPr>
+        <w:t>The One State</w:t>
+      </w:r>
+      <w:r>
+        <w:rPr>
+          <w:rFonts w:ascii="Times New Roman" w:hAnsi="Times New Roman" w:cs="Times New Roman"/>
+          <w:sz w:val="24"/>
+          <w:szCs w:val="24"/>
+        </w:rPr>
+        <w:t xml:space="preserve">, the clear evil. D-503’s understanding of freedom is of an “unorganized, savage state” </w:t>
+      </w:r>
+      <w:sdt>
+        <w:sdtPr>
+          <w:rPr>
+            <w:rFonts w:ascii="Times New Roman" w:hAnsi="Times New Roman" w:cs="Times New Roman"/>
+            <w:sz w:val="24"/>
+            <w:szCs w:val="24"/>
+          </w:rPr>
+          <w:id w:val="-351572206"/>
+          <w:citation/>
+        </w:sdtPr>
+        <w:sdtContent>
+          <w:r>
+            <w:rPr>
+              <w:rFonts w:ascii="Times New Roman" w:hAnsi="Times New Roman" w:cs="Times New Roman"/>
+              <w:sz w:val="24"/>
+              <w:szCs w:val="24"/>
+            </w:rPr>
+            <w:fldChar w:fldCharType="begin"/>
+          </w:r>
+          <w:r>
+            <w:rPr>
+              <w:rFonts w:ascii="Times New Roman" w:hAnsi="Times New Roman" w:cs="Times New Roman"/>
+              <w:sz w:val="24"/>
+              <w:szCs w:val="24"/>
+            </w:rPr>
+            <w:instrText xml:space="preserve">CITATION book \p 13 \y  \l 1033 </w:instrText>
+          </w:r>
+          <w:r>
+            <w:rPr>
+              <w:rFonts w:ascii="Times New Roman" w:hAnsi="Times New Roman" w:cs="Times New Roman"/>
+              <w:sz w:val="24"/>
+              <w:szCs w:val="24"/>
+            </w:rPr>
+            <w:fldChar w:fldCharType="separate"/>
+          </w:r>
+          <w:r>
+            <w:rPr>
+              <w:rFonts w:ascii="Times New Roman" w:hAnsi="Times New Roman" w:cs="Times New Roman"/>
+              <w:noProof/>
+              <w:sz w:val="24"/>
+              <w:szCs w:val="24"/>
+            </w:rPr>
+            <w:t>(Zamyatin, p. 13)</w:t>
+          </w:r>
+          <w:r>
+            <w:rPr>
+              <w:rFonts w:ascii="Times New Roman" w:hAnsi="Times New Roman" w:cs="Times New Roman"/>
+              <w:sz w:val="24"/>
+              <w:szCs w:val="24"/>
+            </w:rPr>
+            <w:fldChar w:fldCharType="end"/>
+          </w:r>
+        </w:sdtContent>
+      </w:sdt>
+      <w:r>
+        <w:rPr>
+          <w:rFonts w:ascii="Times New Roman" w:hAnsi="Times New Roman" w:cs="Times New Roman"/>
+          <w:sz w:val="24"/>
+          <w:szCs w:val="24"/>
+        </w:rPr>
+        <w:t xml:space="preserve">. This </w:t>
+      </w:r>
+      <w:proofErr w:type="gramStart"/>
+      <w:r>
+        <w:rPr>
+          <w:rFonts w:ascii="Times New Roman" w:hAnsi="Times New Roman" w:cs="Times New Roman"/>
+          <w:sz w:val="24"/>
+          <w:szCs w:val="24"/>
+        </w:rPr>
+        <w:t>is written in the books, and taught from birth</w:t>
+      </w:r>
+      <w:proofErr w:type="gramEnd"/>
+      <w:r>
+        <w:rPr>
+          <w:rFonts w:ascii="Times New Roman" w:hAnsi="Times New Roman" w:cs="Times New Roman"/>
+          <w:sz w:val="24"/>
+          <w:szCs w:val="24"/>
+        </w:rPr>
+        <w:t xml:space="preserve">. The alternative is </w:t>
+      </w:r>
+      <w:r>
+        <w:rPr>
+          <w:rFonts w:ascii="Times New Roman" w:hAnsi="Times New Roman" w:cs="Times New Roman"/>
+          <w:sz w:val="24"/>
+          <w:szCs w:val="24"/>
+        </w:rPr>
+        <w:t>The One State</w:t>
+      </w:r>
+      <w:r>
+        <w:rPr>
+          <w:rFonts w:ascii="Times New Roman" w:hAnsi="Times New Roman" w:cs="Times New Roman"/>
+          <w:sz w:val="24"/>
+          <w:szCs w:val="24"/>
+        </w:rPr>
+        <w:t xml:space="preserve">, </w:t>
+      </w:r>
+      <w:proofErr w:type="gramStart"/>
+      <w:r>
+        <w:rPr>
+          <w:rFonts w:ascii="Times New Roman" w:hAnsi="Times New Roman" w:cs="Times New Roman"/>
+          <w:sz w:val="24"/>
+          <w:szCs w:val="24"/>
+        </w:rPr>
+        <w:t>all powerful</w:t>
+      </w:r>
+      <w:proofErr w:type="gramEnd"/>
+      <w:r>
+        <w:rPr>
+          <w:rFonts w:ascii="Times New Roman" w:hAnsi="Times New Roman" w:cs="Times New Roman"/>
+          <w:sz w:val="24"/>
+          <w:szCs w:val="24"/>
+        </w:rPr>
+        <w:t xml:space="preserve">, working in perfect unison to achieve a common goal. When presented with these choices, freedom can </w:t>
+      </w:r>
+      <w:proofErr w:type="spellStart"/>
+      <w:r>
+        <w:rPr>
+          <w:rFonts w:ascii="Times New Roman" w:hAnsi="Times New Roman" w:cs="Times New Roman"/>
+          <w:sz w:val="24"/>
+          <w:szCs w:val="24"/>
+        </w:rPr>
+        <w:t>soun</w:t>
+      </w:r>
+      <w:r>
+        <w:rPr>
+          <w:rFonts w:ascii="Times New Roman" w:hAnsi="Times New Roman" w:cs="Times New Roman"/>
+          <w:sz w:val="24"/>
+          <w:szCs w:val="24"/>
+        </w:rPr>
+        <w:t>rgou</w:t>
+      </w:r>
+      <w:r>
+        <w:rPr>
+          <w:rFonts w:ascii="Times New Roman" w:hAnsi="Times New Roman" w:cs="Times New Roman"/>
+          <w:sz w:val="24"/>
+          <w:szCs w:val="24"/>
+        </w:rPr>
+        <w:t>d</w:t>
+      </w:r>
+      <w:proofErr w:type="spellEnd"/>
+      <w:r>
+        <w:rPr>
+          <w:rFonts w:ascii="Times New Roman" w:hAnsi="Times New Roman" w:cs="Times New Roman"/>
+          <w:sz w:val="24"/>
+          <w:szCs w:val="24"/>
+        </w:rPr>
+        <w:t xml:space="preserve"> dangerous, and not worth it. In the end, D-503 chooses control and security, at the expense of the potential to live a life in the way he wants.</w:t>
       </w:r>
     </w:p>
     <w:p>
@@ -859,14 +2213,137 @@
           <w:szCs w:val="24"/>
         </w:rPr>
       </w:pPr>
-      <w:r>
-        <w:rPr>
-          <w:rFonts w:ascii="Times New Roman" w:hAnsi="Times New Roman" w:cs="Times New Roman"/>
-          <w:sz w:val="24"/>
-          <w:szCs w:val="24"/>
-        </w:rPr>
-        <w:lastRenderedPageBreak/>
-        <w:t xml:space="preserve">There is no doubt behind the idea that the One-State is a symbol of the Panopticon; a prison in which all cells are visible at any time. With One-States translucent walls, schedule of events to always be at, and the reading of mail, it is obvious that One-State is a state of almost constant surveillance. Only occasionally and through cleverly devised secret passageways are the MEPHI and D-503 able to avoid detection, but temporarily. Punishment in the One-State works much like that of the Jeremy Bentham’s idea of punishment. “Bentham’s main concern here is in achieving the greatest apparent suffering with the least real suffering, that is, achieving the greatest effect of the punishment on others with the least inflicted pain” </w:t>
+      <w:proofErr w:type="gramStart"/>
+      <w:r>
+        <w:rPr>
+          <w:rFonts w:ascii="Times New Roman" w:hAnsi="Times New Roman" w:cs="Times New Roman"/>
+          <w:sz w:val="24"/>
+          <w:szCs w:val="24"/>
+        </w:rPr>
+        <w:t xml:space="preserve">There is no doubt behind the idea that </w:t>
+      </w:r>
+      <w:r>
+        <w:rPr>
+          <w:rFonts w:ascii="Times New Roman" w:hAnsi="Times New Roman" w:cs="Times New Roman"/>
+          <w:sz w:val="24"/>
+          <w:szCs w:val="24"/>
+        </w:rPr>
+        <w:t>The One State</w:t>
+      </w:r>
+      <w:r>
+        <w:rPr>
+          <w:rFonts w:ascii="Times New Roman" w:hAnsi="Times New Roman" w:cs="Times New Roman"/>
+          <w:sz w:val="24"/>
+          <w:szCs w:val="24"/>
+        </w:rPr>
+        <w:t xml:space="preserve"> is a symbol of the Panopticon; a prison in which all cells are visible at any time.</w:t>
+      </w:r>
+      <w:proofErr w:type="gramEnd"/>
+      <w:r>
+        <w:rPr>
+          <w:rFonts w:ascii="Times New Roman" w:hAnsi="Times New Roman" w:cs="Times New Roman"/>
+          <w:sz w:val="24"/>
+          <w:szCs w:val="24"/>
+        </w:rPr>
+        <w:t xml:space="preserve"> With </w:t>
+      </w:r>
+      <w:r>
+        <w:rPr>
+          <w:rFonts w:ascii="Times New Roman" w:hAnsi="Times New Roman" w:cs="Times New Roman"/>
+          <w:sz w:val="24"/>
+          <w:szCs w:val="24"/>
+        </w:rPr>
+        <w:t>The One State</w:t>
+      </w:r>
+      <w:r>
+        <w:rPr>
+          <w:rFonts w:ascii="Times New Roman" w:hAnsi="Times New Roman" w:cs="Times New Roman"/>
+          <w:sz w:val="24"/>
+          <w:szCs w:val="24"/>
+        </w:rPr>
+        <w:t xml:space="preserve">s translucent walls, schedule of events </w:t>
+      </w:r>
+      <w:proofErr w:type="gramStart"/>
+      <w:r>
+        <w:rPr>
+          <w:rFonts w:ascii="Times New Roman" w:hAnsi="Times New Roman" w:cs="Times New Roman"/>
+          <w:sz w:val="24"/>
+          <w:szCs w:val="24"/>
+        </w:rPr>
+        <w:t>to always be</w:t>
+      </w:r>
+      <w:proofErr w:type="gramEnd"/>
+      <w:r>
+        <w:rPr>
+          <w:rFonts w:ascii="Times New Roman" w:hAnsi="Times New Roman" w:cs="Times New Roman"/>
+          <w:sz w:val="24"/>
+          <w:szCs w:val="24"/>
+        </w:rPr>
+        <w:t xml:space="preserve"> at, and the reading of mail, it is obvious that </w:t>
+      </w:r>
+      <w:r>
+        <w:rPr>
+          <w:rFonts w:ascii="Times New Roman" w:hAnsi="Times New Roman" w:cs="Times New Roman"/>
+          <w:sz w:val="24"/>
+          <w:szCs w:val="24"/>
+        </w:rPr>
+        <w:t>The One State</w:t>
+      </w:r>
+      <w:r>
+        <w:rPr>
+          <w:rFonts w:ascii="Times New Roman" w:hAnsi="Times New Roman" w:cs="Times New Roman"/>
+          <w:sz w:val="24"/>
+          <w:szCs w:val="24"/>
+        </w:rPr>
+        <w:t xml:space="preserve"> is a state of almost constant surveillance. Only occasionally and through cleverly devised secret passageways are the MEPHI and D-503</w:t>
+      </w:r>
+      <w:r>
+        <w:rPr>
+          <w:rFonts w:ascii="Times New Roman" w:hAnsi="Times New Roman" w:cs="Times New Roman"/>
+          <w:sz w:val="24"/>
+          <w:szCs w:val="24"/>
+        </w:rPr>
+        <w:t xml:space="preserve"> temporarily</w:t>
+      </w:r>
+      <w:r>
+        <w:rPr>
+          <w:rFonts w:ascii="Times New Roman" w:hAnsi="Times New Roman" w:cs="Times New Roman"/>
+          <w:sz w:val="24"/>
+          <w:szCs w:val="24"/>
+        </w:rPr>
+        <w:t xml:space="preserve"> able to </w:t>
+      </w:r>
+      <w:r>
+        <w:rPr>
+          <w:rFonts w:ascii="Times New Roman" w:hAnsi="Times New Roman" w:cs="Times New Roman"/>
+          <w:sz w:val="24"/>
+          <w:szCs w:val="24"/>
+        </w:rPr>
+        <w:t>avoid detection</w:t>
+      </w:r>
+      <w:r>
+        <w:rPr>
+          <w:rFonts w:ascii="Times New Roman" w:hAnsi="Times New Roman" w:cs="Times New Roman"/>
+          <w:sz w:val="24"/>
+          <w:szCs w:val="24"/>
+        </w:rPr>
+        <w:t xml:space="preserve">. Punishment in </w:t>
+      </w:r>
+      <w:r>
+        <w:rPr>
+          <w:rFonts w:ascii="Times New Roman" w:hAnsi="Times New Roman" w:cs="Times New Roman"/>
+          <w:sz w:val="24"/>
+          <w:szCs w:val="24"/>
+        </w:rPr>
+        <w:t>The One State</w:t>
+      </w:r>
+      <w:r>
+        <w:rPr>
+          <w:rFonts w:ascii="Times New Roman" w:hAnsi="Times New Roman" w:cs="Times New Roman"/>
+          <w:sz w:val="24"/>
+          <w:szCs w:val="24"/>
+        </w:rPr>
+        <w:t xml:space="preserve"> works much like that of the Jeremy Bentham’s idea of punishment. “Bentham’s main concern here is in achieving the greatest apparent suffering with the least real suffering, that is, achieving the greatest effect of the punishment on others with the least inflicted pain” </w:t>
       </w:r>
       <w:sdt>
         <w:sdtPr>
@@ -928,7 +2405,82 @@
           <w:sz w:val="24"/>
           <w:szCs w:val="24"/>
         </w:rPr>
-        <w:t xml:space="preserve">. This same method is employed by the Benefactor. When the One-State has problems with its people, which rarely happens “they are easily repaired, without having to stop the perpetual great progress of the whole machine. And to expel the offending cog, we have the skillful, severe hand of the Benefactor” </w:t>
+        <w:t xml:space="preserve">. </w:t>
+      </w:r>
+      <w:r>
+        <w:rPr>
+          <w:rFonts w:ascii="Times New Roman" w:hAnsi="Times New Roman" w:cs="Times New Roman"/>
+          <w:sz w:val="24"/>
+          <w:szCs w:val="24"/>
+        </w:rPr>
+        <w:t>The Benefactor employs this same method</w:t>
+      </w:r>
+      <w:r>
+        <w:rPr>
+          <w:rFonts w:ascii="Times New Roman" w:hAnsi="Times New Roman" w:cs="Times New Roman"/>
+          <w:sz w:val="24"/>
+          <w:szCs w:val="24"/>
+        </w:rPr>
+        <w:t xml:space="preserve"> of discipline</w:t>
+      </w:r>
+      <w:r>
+        <w:rPr>
+          <w:rFonts w:ascii="Times New Roman" w:hAnsi="Times New Roman" w:cs="Times New Roman"/>
+          <w:sz w:val="24"/>
+          <w:szCs w:val="24"/>
+        </w:rPr>
+        <w:t xml:space="preserve">. When </w:t>
+      </w:r>
+      <w:r>
+        <w:rPr>
+          <w:rFonts w:ascii="Times New Roman" w:hAnsi="Times New Roman" w:cs="Times New Roman"/>
+          <w:sz w:val="24"/>
+          <w:szCs w:val="24"/>
+        </w:rPr>
+        <w:t>The One State</w:t>
+      </w:r>
+      <w:r>
+        <w:rPr>
+          <w:rFonts w:ascii="Times New Roman" w:hAnsi="Times New Roman" w:cs="Times New Roman"/>
+          <w:sz w:val="24"/>
+          <w:szCs w:val="24"/>
+        </w:rPr>
+        <w:t xml:space="preserve"> has problems with its </w:t>
+      </w:r>
+      <w:r>
+        <w:rPr>
+          <w:rFonts w:ascii="Times New Roman" w:hAnsi="Times New Roman" w:cs="Times New Roman"/>
+          <w:sz w:val="24"/>
+          <w:szCs w:val="24"/>
+        </w:rPr>
+        <w:lastRenderedPageBreak/>
+        <w:t xml:space="preserve">people, which rarely </w:t>
+      </w:r>
+      <w:proofErr w:type="gramStart"/>
+      <w:r>
+        <w:rPr>
+          <w:rFonts w:ascii="Times New Roman" w:hAnsi="Times New Roman" w:cs="Times New Roman"/>
+          <w:sz w:val="24"/>
+          <w:szCs w:val="24"/>
+        </w:rPr>
+        <w:t>happens</w:t>
+      </w:r>
+      <w:proofErr w:type="gramEnd"/>
+      <w:r>
+        <w:rPr>
+          <w:rFonts w:ascii="Times New Roman" w:hAnsi="Times New Roman" w:cs="Times New Roman"/>
+          <w:sz w:val="24"/>
+          <w:szCs w:val="24"/>
+        </w:rPr>
+        <w:t>,</w:t>
+      </w:r>
+      <w:r>
+        <w:rPr>
+          <w:rFonts w:ascii="Times New Roman" w:hAnsi="Times New Roman" w:cs="Times New Roman"/>
+          <w:sz w:val="24"/>
+          <w:szCs w:val="24"/>
+        </w:rPr>
+        <w:t xml:space="preserve"> “they are easily repaired, without having to stop the perpetual great progress of the whole machine. And to expel the offending cog, we have the skillful, severe hand of the Benefactor” </w:t>
       </w:r>
       <w:sdt>
         <w:sdtPr>
@@ -990,7 +2542,41 @@
           <w:sz w:val="24"/>
           <w:szCs w:val="24"/>
         </w:rPr>
-        <w:t>. The suffering of the one is used to inflict the fear in others to do the right thing.</w:t>
+        <w:t xml:space="preserve">. The suffering of </w:t>
+      </w:r>
+      <w:r>
+        <w:rPr>
+          <w:rFonts w:ascii="Times New Roman" w:hAnsi="Times New Roman" w:cs="Times New Roman"/>
+          <w:sz w:val="24"/>
+          <w:szCs w:val="24"/>
+        </w:rPr>
+        <w:t>the One</w:t>
+      </w:r>
+      <w:r>
+        <w:rPr>
+          <w:rFonts w:ascii="Times New Roman" w:hAnsi="Times New Roman" w:cs="Times New Roman"/>
+          <w:sz w:val="24"/>
+          <w:szCs w:val="24"/>
+        </w:rPr>
+        <w:t xml:space="preserve"> </w:t>
+      </w:r>
+      <w:proofErr w:type="gramStart"/>
+      <w:r>
+        <w:rPr>
+          <w:rFonts w:ascii="Times New Roman" w:hAnsi="Times New Roman" w:cs="Times New Roman"/>
+          <w:sz w:val="24"/>
+          <w:szCs w:val="24"/>
+        </w:rPr>
+        <w:t>is used</w:t>
+      </w:r>
+      <w:proofErr w:type="gramEnd"/>
+      <w:r>
+        <w:rPr>
+          <w:rFonts w:ascii="Times New Roman" w:hAnsi="Times New Roman" w:cs="Times New Roman"/>
+          <w:sz w:val="24"/>
+          <w:szCs w:val="24"/>
+        </w:rPr>
+        <w:t xml:space="preserve"> to inflict the fear in others to do the right thing.</w:t>
       </w:r>
     </w:p>
     <w:p>
@@ -1017,7 +2603,57 @@
           <w:sz w:val="24"/>
           <w:szCs w:val="24"/>
         </w:rPr>
-        <w:t>The main aspect of the Panopticon, is control and so it does not have to be simply for prisoners. In Jeremy Bentham’s letters, he describes the many uses for the Panopticon through letters 18 to 21. These uses include manufactories, mad-houses, hospitals, and schools.</w:t>
+        <w:t>Th</w:t>
+      </w:r>
+      <w:r>
+        <w:rPr>
+          <w:rFonts w:ascii="Times New Roman" w:hAnsi="Times New Roman" w:cs="Times New Roman"/>
+          <w:sz w:val="24"/>
+          <w:szCs w:val="24"/>
+        </w:rPr>
+        <w:t>e main aspect of the Panopticon</w:t>
+      </w:r>
+      <w:r>
+        <w:rPr>
+          <w:rFonts w:ascii="Times New Roman" w:hAnsi="Times New Roman" w:cs="Times New Roman"/>
+          <w:sz w:val="24"/>
+          <w:szCs w:val="24"/>
+        </w:rPr>
+        <w:t xml:space="preserve"> is control</w:t>
+      </w:r>
+      <w:r>
+        <w:rPr>
+          <w:rFonts w:ascii="Times New Roman" w:hAnsi="Times New Roman" w:cs="Times New Roman"/>
+          <w:sz w:val="24"/>
+          <w:szCs w:val="24"/>
+        </w:rPr>
+        <w:t>,</w:t>
+      </w:r>
+      <w:r>
+        <w:rPr>
+          <w:rFonts w:ascii="Times New Roman" w:hAnsi="Times New Roman" w:cs="Times New Roman"/>
+          <w:sz w:val="24"/>
+          <w:szCs w:val="24"/>
+        </w:rPr>
+        <w:t xml:space="preserve"> and so it does not have to be simply for prisoners. In Jeremy Bentham’s letters, he describes the many uses for the Panopticon through letters 18 to 21. These uses include manufactories, </w:t>
+      </w:r>
+      <w:proofErr w:type="gramStart"/>
+      <w:r>
+        <w:rPr>
+          <w:rFonts w:ascii="Times New Roman" w:hAnsi="Times New Roman" w:cs="Times New Roman"/>
+          <w:sz w:val="24"/>
+          <w:szCs w:val="24"/>
+        </w:rPr>
+        <w:t>mad-houses</w:t>
+      </w:r>
+      <w:proofErr w:type="gramEnd"/>
+      <w:r>
+        <w:rPr>
+          <w:rFonts w:ascii="Times New Roman" w:hAnsi="Times New Roman" w:cs="Times New Roman"/>
+          <w:sz w:val="24"/>
+          <w:szCs w:val="24"/>
+        </w:rPr>
+        <w:t>, hospitals, and schools.</w:t>
       </w:r>
       <w:r>
         <w:rPr>
@@ -1095,7 +2731,25 @@
           <w:sz w:val="24"/>
           <w:szCs w:val="24"/>
         </w:rPr>
-        <w:t xml:space="preserve"> This then leads to the effect of the Panopticon; “to induce the inmate a state of conscious and permanent visibility that assures the automatic functioning of power” </w:t>
+        <w:t xml:space="preserve"> This then leads to the effect of the Panopticon</w:t>
+      </w:r>
+      <w:proofErr w:type="gramStart"/>
+      <w:r>
+        <w:rPr>
+          <w:rFonts w:ascii="Times New Roman" w:hAnsi="Times New Roman" w:cs="Times New Roman"/>
+          <w:sz w:val="24"/>
+          <w:szCs w:val="24"/>
+        </w:rPr>
+        <w:t>;</w:t>
+      </w:r>
+      <w:proofErr w:type="gramEnd"/>
+      <w:r>
+        <w:rPr>
+          <w:rFonts w:ascii="Times New Roman" w:hAnsi="Times New Roman" w:cs="Times New Roman"/>
+          <w:sz w:val="24"/>
+          <w:szCs w:val="24"/>
+        </w:rPr>
+        <w:t xml:space="preserve"> “to induce the inmate a state of conscious and permanent visibility that assures the automatic functioning of power” </w:t>
       </w:r>
       <w:sdt>
         <w:sdtPr>
@@ -1157,185 +2811,43 @@
           <w:sz w:val="24"/>
           <w:szCs w:val="24"/>
         </w:rPr>
-        <w:t xml:space="preserve">. In Bentham’s design, the supervisor could never be seen, and as such, the observee would not know if he was being watched. In fact, no supervisor could be placed in the central tower, and the same effect would still happen. This shows that the </w:t>
-      </w:r>
-      <w:r>
-        <w:rPr>
-          <w:rFonts w:ascii="Times New Roman" w:hAnsi="Times New Roman" w:cs="Times New Roman"/>
-          <w:sz w:val="24"/>
-          <w:szCs w:val="24"/>
-        </w:rPr>
-        <w:lastRenderedPageBreak/>
-        <w:t xml:space="preserve">Panopticon does not have to be a physical place, but instead a frame of mind. If one believes they are potentially being watched, while it might not completely dissuade people from committing crimes, passing diseases, or cheating, it will certainly cause people to have caution. In a way, the Panopticon is a conscience. </w:t>
-      </w:r>
-    </w:p>
-    <w:p>
-      <w:pPr>
-        <w:spacing w:line="480" w:lineRule="auto"/>
-        <w:rPr>
-          <w:rFonts w:ascii="Times New Roman" w:hAnsi="Times New Roman" w:cs="Times New Roman"/>
-          <w:sz w:val="24"/>
-          <w:szCs w:val="24"/>
-        </w:rPr>
-      </w:pPr>
-      <w:r>
-        <w:rPr>
-          <w:rFonts w:ascii="Times New Roman" w:hAnsi="Times New Roman" w:cs="Times New Roman"/>
-          <w:sz w:val="24"/>
-          <w:szCs w:val="24"/>
-        </w:rPr>
-        <w:tab/>
-      </w:r>
-      <w:r>
-        <w:rPr>
-          <w:rFonts w:ascii="Times New Roman" w:hAnsi="Times New Roman" w:cs="Times New Roman"/>
-          <w:sz w:val="24"/>
-          <w:szCs w:val="24"/>
-        </w:rPr>
-        <w:t xml:space="preserve">In One-State, each individual believes that he or she is contributing to the greater good of the State. Each person has a role, be those ciphers, teachers, or guardians. The people do not believe in the term “I” or “You”, but instead use “We”, and even consider the term to be offensive. When addressed as “you”, D-503 has this feeling: “She used an ancient, long-forgotten pronunciation of “You,” the “You” of the owner to the slave, and it entered my sharply, slowly” </w:t>
-      </w:r>
-      <w:sdt>
-        <w:sdtPr>
-          <w:rPr>
-            <w:rFonts w:ascii="Times New Roman" w:hAnsi="Times New Roman" w:cs="Times New Roman"/>
-            <w:sz w:val="24"/>
-            <w:szCs w:val="24"/>
-          </w:rPr>
-          <w:id w:val="968548806"/>
-          <w:citation/>
-        </w:sdtPr>
-        <w:sdtContent>
-          <w:r>
-            <w:rPr>
-              <w:rFonts w:ascii="Times New Roman" w:hAnsi="Times New Roman" w:cs="Times New Roman"/>
-              <w:sz w:val="24"/>
-              <w:szCs w:val="24"/>
-            </w:rPr>
-            <w:fldChar w:fldCharType="begin"/>
-          </w:r>
-          <w:r>
-            <w:rPr>
-              <w:rFonts w:ascii="Times New Roman" w:hAnsi="Times New Roman" w:cs="Times New Roman"/>
-              <w:sz w:val="24"/>
-              <w:szCs w:val="24"/>
-            </w:rPr>
-            <w:instrText xml:space="preserve">CITATION book \p 64 \y  \l 1033 </w:instrText>
-          </w:r>
-          <w:r>
-            <w:rPr>
-              <w:rFonts w:ascii="Times New Roman" w:hAnsi="Times New Roman" w:cs="Times New Roman"/>
-              <w:sz w:val="24"/>
-              <w:szCs w:val="24"/>
-            </w:rPr>
-            <w:fldChar w:fldCharType="separate"/>
-          </w:r>
-          <w:r>
-            <w:rPr>
-              <w:rFonts w:ascii="Times New Roman" w:hAnsi="Times New Roman" w:cs="Times New Roman"/>
-              <w:noProof/>
-              <w:sz w:val="24"/>
-              <w:szCs w:val="24"/>
-            </w:rPr>
-            <w:t>(Zamyatin, p. 64)</w:t>
-          </w:r>
-          <w:r>
-            <w:rPr>
-              <w:rFonts w:ascii="Times New Roman" w:hAnsi="Times New Roman" w:cs="Times New Roman"/>
-              <w:sz w:val="24"/>
-              <w:szCs w:val="24"/>
-            </w:rPr>
-            <w:fldChar w:fldCharType="end"/>
-          </w:r>
-        </w:sdtContent>
-      </w:sdt>
-      <w:r>
-        <w:rPr>
-          <w:rFonts w:ascii="Times New Roman" w:hAnsi="Times New Roman" w:cs="Times New Roman"/>
-          <w:sz w:val="24"/>
-          <w:szCs w:val="24"/>
-        </w:rPr>
-        <w:t xml:space="preserve">. D-503 believes that by being a We, he is cooperating, however, he is merely being obedient. This mistake is often made; from childhood, children are taught to be obedient, to follow instructions and believe lies, and not to question it. The issue with this, according to Claude Steiner is “after many years of obedience training, we become adults and we’re expected to suddenly think for ourselves…Unfortunately, for many of us, that is very difficult, given our childhood training” </w:t>
-      </w:r>
-      <w:sdt>
-        <w:sdtPr>
-          <w:rPr>
-            <w:rFonts w:ascii="Times New Roman" w:hAnsi="Times New Roman" w:cs="Times New Roman"/>
-            <w:sz w:val="24"/>
-            <w:szCs w:val="24"/>
-          </w:rPr>
-          <w:id w:val="-316112186"/>
-          <w:citation/>
-        </w:sdtPr>
-        <w:sdtContent>
-          <w:r>
-            <w:rPr>
-              <w:rFonts w:ascii="Times New Roman" w:hAnsi="Times New Roman" w:cs="Times New Roman"/>
-              <w:sz w:val="24"/>
-              <w:szCs w:val="24"/>
-            </w:rPr>
-            <w:fldChar w:fldCharType="begin"/>
-          </w:r>
-          <w:r>
-            <w:rPr>
-              <w:rFonts w:ascii="Times New Roman" w:hAnsi="Times New Roman" w:cs="Times New Roman"/>
-              <w:sz w:val="24"/>
-              <w:szCs w:val="24"/>
-            </w:rPr>
-            <w:instrText xml:space="preserve">CITATION Cla81 \p 51 \y  \l 1033 </w:instrText>
-          </w:r>
-          <w:r>
-            <w:rPr>
-              <w:rFonts w:ascii="Times New Roman" w:hAnsi="Times New Roman" w:cs="Times New Roman"/>
-              <w:sz w:val="24"/>
-              <w:szCs w:val="24"/>
-            </w:rPr>
-            <w:fldChar w:fldCharType="separate"/>
-          </w:r>
-          <w:r>
-            <w:rPr>
-              <w:rFonts w:ascii="Times New Roman" w:hAnsi="Times New Roman" w:cs="Times New Roman"/>
-              <w:noProof/>
-              <w:sz w:val="24"/>
-              <w:szCs w:val="24"/>
-            </w:rPr>
-            <w:t>(Steiner, p. 51)</w:t>
-          </w:r>
-          <w:r>
-            <w:rPr>
-              <w:rFonts w:ascii="Times New Roman" w:hAnsi="Times New Roman" w:cs="Times New Roman"/>
-              <w:sz w:val="24"/>
-              <w:szCs w:val="24"/>
-            </w:rPr>
-            <w:fldChar w:fldCharType="end"/>
-          </w:r>
-        </w:sdtContent>
-      </w:sdt>
-      <w:r>
-        <w:rPr>
-          <w:rFonts w:ascii="Times New Roman" w:hAnsi="Times New Roman" w:cs="Times New Roman"/>
-          <w:sz w:val="24"/>
-          <w:szCs w:val="24"/>
-        </w:rPr>
-        <w:t>. He goes on to say that while we are told as adults to not believe deception, and refuse to be told how to think, we are also told to believe people of authority, such as scientists, politicians, and police.</w:t>
-      </w:r>
-    </w:p>
-    <w:p>
-      <w:pPr>
-        <w:spacing w:line="480" w:lineRule="auto"/>
-        <w:rPr>
-          <w:rFonts w:ascii="Times New Roman" w:hAnsi="Times New Roman" w:cs="Times New Roman"/>
-          <w:sz w:val="24"/>
-          <w:szCs w:val="24"/>
-        </w:rPr>
-      </w:pPr>
-      <w:r>
-        <w:rPr>
-          <w:rFonts w:ascii="Times New Roman" w:hAnsi="Times New Roman" w:cs="Times New Roman"/>
-          <w:sz w:val="24"/>
-          <w:szCs w:val="24"/>
-        </w:rPr>
-        <w:tab/>
-        <w:t>The choice presented to D-503 is very black and white. He can either choose freedom, the MEPHI, the overly apparent good in the novel, or he can choose structure and control, the One-State, the clear evil.</w:t>
+        <w:t xml:space="preserve">. In Bentham’s design, the supervisor </w:t>
+      </w:r>
+      <w:proofErr w:type="gramStart"/>
+      <w:r>
+        <w:rPr>
+          <w:rFonts w:ascii="Times New Roman" w:hAnsi="Times New Roman" w:cs="Times New Roman"/>
+          <w:sz w:val="24"/>
+          <w:szCs w:val="24"/>
+        </w:rPr>
+        <w:t>could never be seen</w:t>
+      </w:r>
+      <w:proofErr w:type="gramEnd"/>
+      <w:r>
+        <w:rPr>
+          <w:rFonts w:ascii="Times New Roman" w:hAnsi="Times New Roman" w:cs="Times New Roman"/>
+          <w:sz w:val="24"/>
+          <w:szCs w:val="24"/>
+        </w:rPr>
+        <w:t xml:space="preserve">, and as such, the observee would not know if he was being watched. In fact, no supervisor could be placed in the central tower, and the same effect would still happen. This shows that the Panopticon does not have to be a physical place, but instead a frame of mind. If one believes they </w:t>
+      </w:r>
+      <w:proofErr w:type="gramStart"/>
+      <w:r>
+        <w:rPr>
+          <w:rFonts w:ascii="Times New Roman" w:hAnsi="Times New Roman" w:cs="Times New Roman"/>
+          <w:sz w:val="24"/>
+          <w:szCs w:val="24"/>
+        </w:rPr>
+        <w:t>are potentially being watched</w:t>
+      </w:r>
+      <w:proofErr w:type="gramEnd"/>
+      <w:r>
+        <w:rPr>
+          <w:rFonts w:ascii="Times New Roman" w:hAnsi="Times New Roman" w:cs="Times New Roman"/>
+          <w:sz w:val="24"/>
+          <w:szCs w:val="24"/>
+        </w:rPr>
+        <w:t xml:space="preserve">, while it might not completely dissuade people from committing crimes, passing diseases, or cheating, it will certainly cause people to have caution. In a way, the Panopticon is a conscience. </w:t>
       </w:r>
       <w:r>
         <w:rPr>
@@ -1344,117 +2856,13 @@
           <w:szCs w:val="24"/>
         </w:rPr>
         <w:t xml:space="preserve"> </w:t>
-      </w:r>
-      <w:r>
-        <w:rPr>
-          <w:rFonts w:ascii="Times New Roman" w:hAnsi="Times New Roman" w:cs="Times New Roman"/>
-          <w:sz w:val="24"/>
-          <w:szCs w:val="24"/>
-        </w:rPr>
-        <w:t xml:space="preserve">D-503’s understanding of freedom is of an “unorganized, savage state” </w:t>
-      </w:r>
-      <w:sdt>
-        <w:sdtPr>
-          <w:rPr>
-            <w:rFonts w:ascii="Times New Roman" w:hAnsi="Times New Roman" w:cs="Times New Roman"/>
-            <w:sz w:val="24"/>
-            <w:szCs w:val="24"/>
-          </w:rPr>
-          <w:id w:val="-351572206"/>
-          <w:citation/>
-        </w:sdtPr>
-        <w:sdtContent>
-          <w:r>
-            <w:rPr>
-              <w:rFonts w:ascii="Times New Roman" w:hAnsi="Times New Roman" w:cs="Times New Roman"/>
-              <w:sz w:val="24"/>
-              <w:szCs w:val="24"/>
-            </w:rPr>
-            <w:fldChar w:fldCharType="begin"/>
-          </w:r>
-          <w:r>
-            <w:rPr>
-              <w:rFonts w:ascii="Times New Roman" w:hAnsi="Times New Roman" w:cs="Times New Roman"/>
-              <w:sz w:val="24"/>
-              <w:szCs w:val="24"/>
-            </w:rPr>
-            <w:instrText xml:space="preserve">CITATION book \p 13 \y  \l 1033 </w:instrText>
-          </w:r>
-          <w:r>
-            <w:rPr>
-              <w:rFonts w:ascii="Times New Roman" w:hAnsi="Times New Roman" w:cs="Times New Roman"/>
-              <w:sz w:val="24"/>
-              <w:szCs w:val="24"/>
-            </w:rPr>
-            <w:fldChar w:fldCharType="separate"/>
-          </w:r>
-          <w:r>
-            <w:rPr>
-              <w:rFonts w:ascii="Times New Roman" w:hAnsi="Times New Roman" w:cs="Times New Roman"/>
-              <w:noProof/>
-              <w:sz w:val="24"/>
-              <w:szCs w:val="24"/>
-            </w:rPr>
-            <w:t>(Zamyatin, p. 13)</w:t>
-          </w:r>
-          <w:r>
-            <w:rPr>
-              <w:rFonts w:ascii="Times New Roman" w:hAnsi="Times New Roman" w:cs="Times New Roman"/>
-              <w:sz w:val="24"/>
-              <w:szCs w:val="24"/>
-            </w:rPr>
-            <w:fldChar w:fldCharType="end"/>
-          </w:r>
-        </w:sdtContent>
-      </w:sdt>
-      <w:r>
-        <w:rPr>
-          <w:rFonts w:ascii="Times New Roman" w:hAnsi="Times New Roman" w:cs="Times New Roman"/>
-          <w:sz w:val="24"/>
-          <w:szCs w:val="24"/>
-        </w:rPr>
-        <w:t xml:space="preserve">. This is written in the books, and taught from birth. The alternative is the One-State, all powerful, working in perfect unison to achieve a common goal. When presented with </w:t>
-      </w:r>
-      <w:r>
-        <w:rPr>
-          <w:rFonts w:ascii="Times New Roman" w:hAnsi="Times New Roman" w:cs="Times New Roman"/>
-          <w:sz w:val="24"/>
-          <w:szCs w:val="24"/>
-        </w:rPr>
-        <w:lastRenderedPageBreak/>
-        <w:t>these choices, freedom can sound dangerous, and not worth it</w:t>
-      </w:r>
-      <w:bookmarkStart w:id="0" w:name="_GoBack"/>
-      <w:r>
-        <w:rPr>
-          <w:rFonts w:ascii="Times New Roman" w:hAnsi="Times New Roman" w:cs="Times New Roman"/>
-          <w:sz w:val="24"/>
-          <w:szCs w:val="24"/>
-        </w:rPr>
-        <w:t>.</w:t>
-      </w:r>
-      <w:bookmarkEnd w:id="0"/>
-      <w:r>
-        <w:rPr>
-          <w:rFonts w:ascii="Times New Roman" w:hAnsi="Times New Roman" w:cs="Times New Roman"/>
-          <w:sz w:val="24"/>
-          <w:szCs w:val="24"/>
-        </w:rPr>
-        <w:t xml:space="preserve"> In the end, D-503 chooses control and security</w:t>
-      </w:r>
-      <w:r>
-        <w:rPr>
-          <w:rFonts w:ascii="Times New Roman" w:hAnsi="Times New Roman" w:cs="Times New Roman"/>
-          <w:sz w:val="24"/>
-          <w:szCs w:val="24"/>
-        </w:rPr>
-        <w:t xml:space="preserve">, at the expense of the potential to live a life in the way he wants. </w:t>
       </w:r>
     </w:p>
     <w:sdt>
       <w:sdtPr>
         <w:rPr>
-          <w:rFonts w:ascii="Times New Roman" w:hAnsi="Times New Roman" w:cs="Times New Roman"/>
+          <w:rFonts w:ascii="Times New Roman" w:eastAsiaTheme="minorHAnsi" w:hAnsi="Times New Roman" w:cs="Times New Roman"/>
+          <w:color w:val="auto"/>
           <w:sz w:val="24"/>
           <w:szCs w:val="24"/>
         </w:rPr>
@@ -1464,12 +2872,6 @@
           <w:docPartUnique/>
         </w:docPartObj>
       </w:sdtPr>
-      <w:sdtEndPr>
-        <w:rPr>
-          <w:rFonts w:eastAsiaTheme="minorHAnsi"/>
-          <w:color w:val="auto"/>
-        </w:rPr>
-      </w:sdtEndPr>
       <w:sdtContent>
         <w:p>
           <w:pPr>
@@ -1690,6 +3092,7 @@
                   <w:sz w:val="24"/>
                   <w:szCs w:val="24"/>
                 </w:rPr>
+                <w:lastRenderedPageBreak/>
                 <w:t>Zamyatin, Y. (1924</w:t>
               </w:r>
               <w:r>
@@ -1827,7 +3230,7 @@
           <w:rPr>
             <w:noProof/>
           </w:rPr>
-          <w:t>2</w:t>
+          <w:t>3</w:t>
         </w:r>
         <w:r>
           <w:rPr>
@@ -1876,20 +3279,36 @@
   <w:p>
     <w:pPr>
       <w:pStyle w:val="Header"/>
+      <w:rPr>
+        <w:rFonts w:ascii="Times New Roman" w:hAnsi="Times New Roman" w:cs="Times New Roman"/>
+        <w:sz w:val="24"/>
+        <w:szCs w:val="24"/>
+      </w:rPr>
     </w:pPr>
     <w:r>
+      <w:rPr>
+        <w:rFonts w:ascii="Times New Roman" w:hAnsi="Times New Roman" w:cs="Times New Roman"/>
+        <w:sz w:val="24"/>
+        <w:szCs w:val="24"/>
+      </w:rPr>
       <w:t>Raymond Goudreau</w:t>
     </w:r>
     <w:r>
+      <w:rPr>
+        <w:rFonts w:ascii="Times New Roman" w:hAnsi="Times New Roman" w:cs="Times New Roman"/>
+        <w:sz w:val="24"/>
+        <w:szCs w:val="24"/>
+      </w:rPr>
       <w:tab/>
-    </w:r>
-    <w:r>
       <w:t>COMP-LIT 131 Brave New Worlds</w:t>
     </w:r>
     <w:r>
+      <w:rPr>
+        <w:rFonts w:ascii="Times New Roman" w:hAnsi="Times New Roman" w:cs="Times New Roman"/>
+        <w:sz w:val="24"/>
+        <w:szCs w:val="24"/>
+      </w:rPr>
       <w:tab/>
-    </w:r>
-    <w:r>
       <w:t>First Draft</w:t>
     </w:r>
   </w:p>
@@ -2402,6 +3821,36 @@
     <w:uiPriority w:val="99"/>
     <w:rsid w:val="00862C42"/>
   </w:style>
+  <w:style w:type="paragraph" w:styleId="BalloonText">
+    <w:name w:val="Balloon Text"/>
+    <w:basedOn w:val="Normal"/>
+    <w:link w:val="BalloonTextChar"/>
+    <w:uiPriority w:val="99"/>
+    <w:semiHidden/>
+    <w:unhideWhenUsed/>
+    <w:rsid w:val="00D4751A"/>
+    <w:pPr>
+      <w:spacing w:after="0" w:line="240" w:lineRule="auto"/>
+    </w:pPr>
+    <w:rPr>
+      <w:rFonts w:ascii="Segoe UI" w:hAnsi="Segoe UI" w:cs="Segoe UI"/>
+      <w:sz w:val="18"/>
+      <w:szCs w:val="18"/>
+    </w:rPr>
+  </w:style>
+  <w:style w:type="character" w:customStyle="1" w:styleId="BalloonTextChar">
+    <w:name w:val="Balloon Text Char"/>
+    <w:basedOn w:val="DefaultParagraphFont"/>
+    <w:link w:val="BalloonText"/>
+    <w:uiPriority w:val="99"/>
+    <w:semiHidden/>
+    <w:rsid w:val="00D4751A"/>
+    <w:rPr>
+      <w:rFonts w:ascii="Segoe UI" w:hAnsi="Segoe UI" w:cs="Segoe UI"/>
+      <w:sz w:val="18"/>
+      <w:szCs w:val="18"/>
+    </w:rPr>
+  </w:style>
 </w:styles>
 </file>
 
@@ -2666,6 +4115,24 @@
 </a:theme>
 </file>
 
+<file path=word/webextensions/taskpanes.xml><?xml version="1.0" encoding="utf-8"?>
+<wetp:taskpanes xmlns:wetp="http://schemas.microsoft.com/office/webextensions/taskpanes/2010/11">
+  <wetp:taskpane dockstate="right" visibility="0" width="700" row="2">
+    <wetp:webextensionref xmlns:r="http://schemas.openxmlformats.org/officeDocument/2006/relationships" r:id="rId1"/>
+  </wetp:taskpane>
+</wetp:taskpanes>
+</file>
+
+<file path=word/webextensions/webextension1.xml><?xml version="1.0" encoding="utf-8"?>
+<we:webextension xmlns:we="http://schemas.microsoft.com/office/webextensions/webextension/2010/11" id="{69BDEFDA-6281-4D93-9C21-B2B2702B2500}">
+  <we:reference id="wa103136166" version="1.2.0.0" store="en-US" storeType="OMEX"/>
+  <we:alternateReferences/>
+  <we:properties/>
+  <we:bindings/>
+  <we:snapshot xmlns:r="http://schemas.openxmlformats.org/officeDocument/2006/relationships"/>
+</we:webextension>
+</file>
+
 <file path=customXml/item1.xml><?xml version="1.0" encoding="utf-8"?>
 <b:Sources xmlns:b="http://schemas.openxmlformats.org/officeDocument/2006/bibliography" xmlns="http://schemas.openxmlformats.org/officeDocument/2006/bibliography" SelectedStyle="\APASixthEditionOfficeOnline.xsl" StyleName="APA" Version="6">
   <b:Source>
@@ -2791,7 +4258,7 @@
 </file>
 
 <file path=customXml/itemProps1.xml><?xml version="1.0" encoding="utf-8"?>
-<ds:datastoreItem xmlns:ds="http://schemas.openxmlformats.org/officeDocument/2006/customXml" ds:itemID="{A883BF3E-42F1-47B2-9A21-2FAD61E7A51E}">
+<ds:datastoreItem xmlns:ds="http://schemas.openxmlformats.org/officeDocument/2006/customXml" ds:itemID="{D777DCDE-A1D6-4F08-AEBC-C6813DEBAF43}">
   <ds:schemaRefs>
     <ds:schemaRef ds:uri="http://schemas.openxmlformats.org/officeDocument/2006/bibliography"/>
   </ds:schemaRefs>

</xml_diff>

<commit_message>
Seven and a half pages complete. 0.9.2
</commit_message>
<xml_diff>
--- a/draft.docx
+++ b/draft.docx
@@ -35,9 +35,8 @@
           <w:sz w:val="24"/>
           <w:szCs w:val="24"/>
         </w:rPr>
-        <w:t xml:space="preserve">scientific experiments, or government control, it all involves a situation that went too far. </w:t>
-      </w:r>
-      <w:proofErr w:type="gramStart"/>
+        <w:t>scientific experiments, or government control, it all involves a situation that went too far. Zamyatin’s We presents a story about government control, however this control</w:t>
+      </w:r>
       <w:r>
         <w:rPr>
           <w:rFonts w:ascii="Times New Roman" w:hAnsi="Times New Roman" w:cs="Times New Roman"/>
@@ -45,9 +44,8 @@
           <w:sz w:val="24"/>
           <w:szCs w:val="24"/>
         </w:rPr>
-        <w:t>Zamyatin’s</w:t>
-      </w:r>
-      <w:proofErr w:type="gramEnd"/>
+        <w:t xml:space="preserve"> is about providing happiness to the people</w:t>
+      </w:r>
       <w:r>
         <w:rPr>
           <w:rFonts w:ascii="Times New Roman" w:hAnsi="Times New Roman" w:cs="Times New Roman"/>
@@ -55,7 +53,117 @@
           <w:sz w:val="24"/>
           <w:szCs w:val="24"/>
         </w:rPr>
-        <w:t xml:space="preserve"> We presents a story about government control, however this control is about something much bigger. The citizens never actually speak in a negative light about the One State until the MEPHI present themselves. Instead, it is up to the reader to decide if they feel the One State is an evil state. The character of D-503 represents the internal struggle of joining freedom and control.</w:t>
+        <w:t>.</w:t>
+      </w:r>
+      <w:r>
+        <w:rPr>
+          <w:rFonts w:ascii="Times New Roman" w:hAnsi="Times New Roman" w:cs="Times New Roman"/>
+          <w:color w:val="FF0000"/>
+          <w:sz w:val="24"/>
+          <w:szCs w:val="24"/>
+        </w:rPr>
+        <w:t xml:space="preserve"> There is heavy use of the Panopticon, and even the idea of the Panopticon, to enforce control.</w:t>
+      </w:r>
+      <w:r>
+        <w:rPr>
+          <w:rFonts w:ascii="Times New Roman" w:hAnsi="Times New Roman" w:cs="Times New Roman"/>
+          <w:color w:val="FF0000"/>
+          <w:sz w:val="24"/>
+          <w:szCs w:val="24"/>
+        </w:rPr>
+        <w:t xml:space="preserve"> </w:t>
+      </w:r>
+      <w:r>
+        <w:rPr>
+          <w:rFonts w:ascii="Times New Roman" w:hAnsi="Times New Roman" w:cs="Times New Roman"/>
+          <w:color w:val="FF0000"/>
+          <w:sz w:val="24"/>
+          <w:szCs w:val="24"/>
+        </w:rPr>
+        <w:t>Instead</w:t>
+      </w:r>
+      <w:r>
+        <w:rPr>
+          <w:rFonts w:ascii="Times New Roman" w:hAnsi="Times New Roman" w:cs="Times New Roman"/>
+          <w:color w:val="FF0000"/>
+          <w:sz w:val="24"/>
+          <w:szCs w:val="24"/>
+        </w:rPr>
+        <w:t xml:space="preserve"> of a clear picture</w:t>
+      </w:r>
+      <w:r>
+        <w:rPr>
+          <w:rFonts w:ascii="Times New Roman" w:hAnsi="Times New Roman" w:cs="Times New Roman"/>
+          <w:color w:val="FF0000"/>
+          <w:sz w:val="24"/>
+          <w:szCs w:val="24"/>
+        </w:rPr>
+        <w:t xml:space="preserve">, it is up to the reader to decide if they feel the One State is an evil state. </w:t>
+      </w:r>
+      <w:r>
+        <w:rPr>
+          <w:rFonts w:ascii="Times New Roman" w:hAnsi="Times New Roman" w:cs="Times New Roman"/>
+          <w:color w:val="FF0000"/>
+          <w:sz w:val="24"/>
+          <w:szCs w:val="24"/>
+        </w:rPr>
+        <w:t>We do</w:t>
+      </w:r>
+      <w:bookmarkStart w:id="0" w:name="_GoBack"/>
+      <w:bookmarkEnd w:id="0"/>
+      <w:r>
+        <w:rPr>
+          <w:rFonts w:ascii="Times New Roman" w:hAnsi="Times New Roman" w:cs="Times New Roman"/>
+          <w:color w:val="FF0000"/>
+          <w:sz w:val="24"/>
+          <w:szCs w:val="24"/>
+        </w:rPr>
+        <w:t>es not try to teach the total control is bad, or that total freedom is good.</w:t>
+      </w:r>
+      <w:r>
+        <w:rPr>
+          <w:rFonts w:ascii="Times New Roman" w:hAnsi="Times New Roman" w:cs="Times New Roman"/>
+          <w:color w:val="FF0000"/>
+          <w:sz w:val="24"/>
+          <w:szCs w:val="24"/>
+        </w:rPr>
+        <w:t xml:space="preserve"> </w:t>
+      </w:r>
+      <w:r>
+        <w:rPr>
+          <w:rFonts w:ascii="Times New Roman" w:hAnsi="Times New Roman" w:cs="Times New Roman"/>
+          <w:color w:val="FF0000"/>
+          <w:sz w:val="24"/>
+          <w:szCs w:val="24"/>
+        </w:rPr>
+        <w:t>Instead, t</w:t>
+      </w:r>
+      <w:r>
+        <w:rPr>
+          <w:rFonts w:ascii="Times New Roman" w:hAnsi="Times New Roman" w:cs="Times New Roman"/>
+          <w:color w:val="FF0000"/>
+          <w:sz w:val="24"/>
+          <w:szCs w:val="24"/>
+        </w:rPr>
+        <w:t>he character of D-503 represents the internal struggle of joining freedom and control</w:t>
+      </w:r>
+      <w:r>
+        <w:rPr>
+          <w:rFonts w:ascii="Times New Roman" w:hAnsi="Times New Roman" w:cs="Times New Roman"/>
+          <w:color w:val="FF0000"/>
+          <w:sz w:val="24"/>
+          <w:szCs w:val="24"/>
+        </w:rPr>
+        <w:t xml:space="preserve"> in our lives and in our societies</w:t>
+      </w:r>
+      <w:r>
+        <w:rPr>
+          <w:rFonts w:ascii="Times New Roman" w:hAnsi="Times New Roman" w:cs="Times New Roman"/>
+          <w:color w:val="FF0000"/>
+          <w:sz w:val="24"/>
+          <w:szCs w:val="24"/>
+        </w:rPr>
+        <w:t>.</w:t>
       </w:r>
     </w:p>
     <w:p>
@@ -82,25 +190,7 @@
           <w:sz w:val="24"/>
           <w:szCs w:val="24"/>
         </w:rPr>
-        <w:t xml:space="preserve"> </w:t>
-      </w:r>
-      <w:proofErr w:type="gramStart"/>
-      <w:r>
-        <w:rPr>
-          <w:rFonts w:ascii="Times New Roman" w:hAnsi="Times New Roman" w:cs="Times New Roman"/>
-          <w:sz w:val="24"/>
-          <w:szCs w:val="24"/>
-        </w:rPr>
-        <w:t>is introduced</w:t>
-      </w:r>
-      <w:proofErr w:type="gramEnd"/>
-      <w:r>
-        <w:rPr>
-          <w:rFonts w:ascii="Times New Roman" w:hAnsi="Times New Roman" w:cs="Times New Roman"/>
-          <w:sz w:val="24"/>
-          <w:szCs w:val="24"/>
-        </w:rPr>
-        <w:t xml:space="preserve"> to the reader through a newspaper article. This article tells </w:t>
+        <w:t xml:space="preserve"> is introduced to the reader through a newspaper article. This article tells </w:t>
       </w:r>
       <w:r>
         <w:rPr>
@@ -124,7 +214,7 @@
           <w:sz w:val="24"/>
           <w:szCs w:val="24"/>
         </w:rPr>
-        <w:t>The One State</w:t>
+        <w:t>One State</w:t>
       </w:r>
       <w:r>
         <w:rPr>
@@ -164,7 +254,15 @@
           <w:sz w:val="24"/>
           <w:szCs w:val="24"/>
         </w:rPr>
-        <w:t>people of The One State</w:t>
+        <w:t xml:space="preserve">people of </w:t>
+      </w:r>
+      <w:r>
+        <w:rPr>
+          <w:rFonts w:ascii="Times New Roman" w:hAnsi="Times New Roman" w:cs="Times New Roman"/>
+          <w:sz w:val="24"/>
+          <w:szCs w:val="24"/>
+        </w:rPr>
+        <w:t>One State</w:t>
       </w:r>
       <w:r>
         <w:rPr>
@@ -224,7 +322,16 @@
               <w:sz w:val="24"/>
               <w:szCs w:val="24"/>
             </w:rPr>
-            <w:t xml:space="preserve"> (Zamyatin, p. 3)</w:t>
+            <w:t xml:space="preserve"> </w:t>
+          </w:r>
+          <w:r>
+            <w:rPr>
+              <w:rFonts w:ascii="Times New Roman" w:hAnsi="Times New Roman" w:cs="Times New Roman"/>
+              <w:noProof/>
+              <w:sz w:val="24"/>
+              <w:szCs w:val="24"/>
+            </w:rPr>
+            <w:t>(Zamyatin, p. 3)</w:t>
           </w:r>
           <w:r>
             <w:rPr>
@@ -239,6 +346,7 @@
       <w:r>
         <w:rPr>
           <w:rFonts w:ascii="Times New Roman" w:hAnsi="Times New Roman" w:cs="Times New Roman"/>
+          <w:color w:val="FF0000"/>
           <w:sz w:val="24"/>
           <w:szCs w:val="24"/>
         </w:rPr>
@@ -247,84 +355,10 @@
       <w:r>
         <w:rPr>
           <w:rFonts w:ascii="Times New Roman" w:hAnsi="Times New Roman" w:cs="Times New Roman"/>
-          <w:color w:val="FF0000"/>
-          <w:sz w:val="24"/>
-          <w:szCs w:val="24"/>
-        </w:rPr>
-        <w:t xml:space="preserve">The way the reader </w:t>
-      </w:r>
-      <w:proofErr w:type="gramStart"/>
-      <w:r>
-        <w:rPr>
-          <w:rFonts w:ascii="Times New Roman" w:hAnsi="Times New Roman" w:cs="Times New Roman"/>
-          <w:color w:val="FF0000"/>
-          <w:sz w:val="24"/>
-          <w:szCs w:val="24"/>
-        </w:rPr>
-        <w:t>is shown</w:t>
-      </w:r>
-      <w:proofErr w:type="gramEnd"/>
-      <w:r>
-        <w:rPr>
-          <w:rFonts w:ascii="Times New Roman" w:hAnsi="Times New Roman" w:cs="Times New Roman"/>
-          <w:color w:val="FF0000"/>
-          <w:sz w:val="24"/>
-          <w:szCs w:val="24"/>
-        </w:rPr>
-        <w:t xml:space="preserve"> </w:t>
-      </w:r>
-      <w:r>
-        <w:rPr>
-          <w:rFonts w:ascii="Times New Roman" w:hAnsi="Times New Roman" w:cs="Times New Roman"/>
-          <w:color w:val="FF0000"/>
-          <w:sz w:val="24"/>
-          <w:szCs w:val="24"/>
-        </w:rPr>
-        <w:t>The One</w:t>
-      </w:r>
-      <w:r>
-        <w:rPr>
-          <w:rFonts w:ascii="Times New Roman" w:hAnsi="Times New Roman" w:cs="Times New Roman"/>
-          <w:color w:val="FF0000"/>
-          <w:sz w:val="24"/>
-          <w:szCs w:val="24"/>
-        </w:rPr>
-        <w:t xml:space="preserve"> State</w:t>
-      </w:r>
-      <w:r>
-        <w:rPr>
-          <w:rFonts w:ascii="Times New Roman" w:hAnsi="Times New Roman" w:cs="Times New Roman"/>
-          <w:color w:val="FF0000"/>
-          <w:sz w:val="24"/>
-          <w:szCs w:val="24"/>
-        </w:rPr>
-        <w:t xml:space="preserve"> immediately gives the idea of </w:t>
-      </w:r>
-      <w:r>
-        <w:rPr>
-          <w:rFonts w:ascii="Times New Roman" w:hAnsi="Times New Roman" w:cs="Times New Roman"/>
-          <w:color w:val="FF0000"/>
-          <w:sz w:val="24"/>
-          <w:szCs w:val="24"/>
-        </w:rPr>
-        <w:t>totalitarianism, a state with one single person controlling everything without opposition</w:t>
-      </w:r>
-      <w:r>
-        <w:rPr>
-          <w:rFonts w:ascii="Times New Roman" w:hAnsi="Times New Roman" w:cs="Times New Roman"/>
-          <w:color w:val="FF0000"/>
-          <w:sz w:val="24"/>
-          <w:szCs w:val="24"/>
-        </w:rPr>
-        <w:t xml:space="preserve">. </w:t>
-      </w:r>
-      <w:r>
-        <w:rPr>
-          <w:rFonts w:ascii="Times New Roman" w:hAnsi="Times New Roman" w:cs="Times New Roman"/>
-          <w:sz w:val="24"/>
-          <w:szCs w:val="24"/>
-        </w:rPr>
-        <w:t>The One State</w:t>
+          <w:sz w:val="24"/>
+          <w:szCs w:val="24"/>
+        </w:rPr>
+        <w:t>One State</w:t>
       </w:r>
       <w:r>
         <w:rPr>
@@ -384,7 +418,16 @@
               <w:sz w:val="24"/>
               <w:szCs w:val="24"/>
             </w:rPr>
-            <w:t xml:space="preserve"> (Zamyatin, p. 3)</w:t>
+            <w:t xml:space="preserve"> </w:t>
+          </w:r>
+          <w:r>
+            <w:rPr>
+              <w:rFonts w:ascii="Times New Roman" w:hAnsi="Times New Roman" w:cs="Times New Roman"/>
+              <w:noProof/>
+              <w:sz w:val="24"/>
+              <w:szCs w:val="24"/>
+            </w:rPr>
+            <w:t>(Zamyatin, p. 3)</w:t>
           </w:r>
           <w:r>
             <w:rPr>
@@ -402,41 +445,63 @@
           <w:sz w:val="24"/>
           <w:szCs w:val="24"/>
         </w:rPr>
-        <w:t xml:space="preserve">. The implied audience is supposed to feel that this </w:t>
-      </w:r>
-      <w:r>
-        <w:rPr>
-          <w:rFonts w:ascii="Times New Roman" w:hAnsi="Times New Roman" w:cs="Times New Roman"/>
-          <w:sz w:val="24"/>
-          <w:szCs w:val="24"/>
-        </w:rPr>
-        <w:t>The One State</w:t>
-      </w:r>
-      <w:r>
-        <w:rPr>
-          <w:rFonts w:ascii="Times New Roman" w:hAnsi="Times New Roman" w:cs="Times New Roman"/>
-          <w:sz w:val="24"/>
-          <w:szCs w:val="24"/>
-        </w:rPr>
-        <w:t xml:space="preserve"> is a perfect utopia, but the reader </w:t>
-      </w:r>
-      <w:proofErr w:type="gramStart"/>
-      <w:r>
-        <w:rPr>
-          <w:rFonts w:ascii="Times New Roman" w:hAnsi="Times New Roman" w:cs="Times New Roman"/>
-          <w:sz w:val="24"/>
-          <w:szCs w:val="24"/>
-        </w:rPr>
-        <w:t>is immediately guided</w:t>
-      </w:r>
-      <w:proofErr w:type="gramEnd"/>
-      <w:r>
-        <w:rPr>
-          <w:rFonts w:ascii="Times New Roman" w:hAnsi="Times New Roman" w:cs="Times New Roman"/>
-          <w:sz w:val="24"/>
-          <w:szCs w:val="24"/>
-        </w:rPr>
-        <w:t xml:space="preserve">, almost forced, to understand that </w:t>
+        <w:t>. The implied audience</w:t>
+      </w:r>
+      <w:r>
+        <w:rPr>
+          <w:rFonts w:ascii="Times New Roman" w:hAnsi="Times New Roman" w:cs="Times New Roman"/>
+          <w:sz w:val="24"/>
+          <w:szCs w:val="24"/>
+        </w:rPr>
+        <w:t>-these unknown creatures-is</w:t>
+      </w:r>
+      <w:r>
+        <w:rPr>
+          <w:rFonts w:ascii="Times New Roman" w:hAnsi="Times New Roman" w:cs="Times New Roman"/>
+          <w:sz w:val="24"/>
+          <w:szCs w:val="24"/>
+        </w:rPr>
+        <w:t xml:space="preserve"> supposed to feel that </w:t>
+      </w:r>
+      <w:r>
+        <w:rPr>
+          <w:rFonts w:ascii="Times New Roman" w:hAnsi="Times New Roman" w:cs="Times New Roman"/>
+          <w:sz w:val="24"/>
+          <w:szCs w:val="24"/>
+        </w:rPr>
+        <w:t>t</w:t>
+      </w:r>
+      <w:r>
+        <w:rPr>
+          <w:rFonts w:ascii="Times New Roman" w:hAnsi="Times New Roman" w:cs="Times New Roman"/>
+          <w:sz w:val="24"/>
+          <w:szCs w:val="24"/>
+        </w:rPr>
+        <w:t>he One State</w:t>
+      </w:r>
+      <w:r>
+        <w:rPr>
+          <w:rFonts w:ascii="Times New Roman" w:hAnsi="Times New Roman" w:cs="Times New Roman"/>
+          <w:sz w:val="24"/>
+          <w:szCs w:val="24"/>
+        </w:rPr>
+        <w:t xml:space="preserve"> is a perfect utopia, but the</w:t>
+      </w:r>
+      <w:r>
+        <w:rPr>
+          <w:rFonts w:ascii="Times New Roman" w:hAnsi="Times New Roman" w:cs="Times New Roman"/>
+          <w:sz w:val="24"/>
+          <w:szCs w:val="24"/>
+        </w:rPr>
+        <w:t xml:space="preserve"> text immediately guides the reader, almost forces them</w:t>
+      </w:r>
+      <w:r>
+        <w:rPr>
+          <w:rFonts w:ascii="Times New Roman" w:hAnsi="Times New Roman" w:cs="Times New Roman"/>
+          <w:sz w:val="24"/>
+          <w:szCs w:val="24"/>
+        </w:rPr>
+        <w:t xml:space="preserve">, to understand that </w:t>
       </w:r>
       <w:r>
         <w:rPr>
@@ -558,7 +623,7 @@
           <w:sz w:val="24"/>
           <w:szCs w:val="24"/>
         </w:rPr>
-        <w:t>The One State</w:t>
+        <w:t>One State</w:t>
       </w:r>
       <w:r>
         <w:rPr>
@@ -582,7 +647,7 @@
           <w:sz w:val="24"/>
           <w:szCs w:val="24"/>
         </w:rPr>
-        <w:t xml:space="preserve"> over a group of people, </w:t>
+        <w:t xml:space="preserve">, </w:t>
       </w:r>
       <w:r>
         <w:rPr>
@@ -614,7 +679,7 @@
           <w:sz w:val="24"/>
           <w:szCs w:val="24"/>
         </w:rPr>
-        <w:t xml:space="preserve"> represents freedom. The issue with this assessment, is the reader only truly feels this way because they are “implicated in making a satiric judgement on folly without that </w:t>
+        <w:t xml:space="preserve"> represents freedom. The issue with this assessment, is the reader only feels this way because they are “implicated in making a satiric judgement on folly without that </w:t>
       </w:r>
       <w:r>
         <w:rPr>
@@ -724,33 +789,23 @@
           <w:sz w:val="24"/>
           <w:szCs w:val="24"/>
         </w:rPr>
-        <w:t xml:space="preserve"> left out. </w:t>
-      </w:r>
-      <w:proofErr w:type="spellStart"/>
-      <w:r>
-        <w:rPr>
-          <w:rFonts w:ascii="Times New Roman" w:hAnsi="Times New Roman" w:cs="Times New Roman"/>
-          <w:sz w:val="24"/>
-          <w:szCs w:val="24"/>
-        </w:rPr>
-        <w:t>Csicsery-Ronay</w:t>
-      </w:r>
-      <w:proofErr w:type="spellEnd"/>
-      <w:r>
-        <w:rPr>
-          <w:rFonts w:ascii="Times New Roman" w:hAnsi="Times New Roman" w:cs="Times New Roman"/>
-          <w:sz w:val="24"/>
-          <w:szCs w:val="24"/>
-        </w:rPr>
-        <w:t xml:space="preserve"> </w:t>
-      </w:r>
-      <w:r>
-        <w:rPr>
-          <w:rFonts w:ascii="Times New Roman" w:hAnsi="Times New Roman" w:cs="Times New Roman"/>
-          <w:sz w:val="24"/>
-          <w:szCs w:val="24"/>
-        </w:rPr>
-        <w:t xml:space="preserve">goes on </w:t>
+        <w:t xml:space="preserve"> left out. Csicsery-Ronay </w:t>
+      </w:r>
+      <w:r>
+        <w:rPr>
+          <w:rFonts w:ascii="Times New Roman" w:hAnsi="Times New Roman" w:cs="Times New Roman"/>
+          <w:sz w:val="24"/>
+          <w:szCs w:val="24"/>
+        </w:rPr>
+        <w:t>goes on to explain</w:t>
+      </w:r>
+      <w:r>
+        <w:rPr>
+          <w:rFonts w:ascii="Times New Roman" w:hAnsi="Times New Roman" w:cs="Times New Roman"/>
+          <w:sz w:val="24"/>
+          <w:szCs w:val="24"/>
+        </w:rPr>
+        <w:t xml:space="preserve"> that “The reader is the seduced into co-operating with the story, just as D-503 is seduced into co-operating </w:t>
       </w:r>
       <w:r>
         <w:rPr>
@@ -759,25 +814,7 @@
           <w:szCs w:val="24"/>
         </w:rPr>
         <w:lastRenderedPageBreak/>
-        <w:t>to explain</w:t>
-      </w:r>
-      <w:r>
-        <w:rPr>
-          <w:rFonts w:ascii="Times New Roman" w:hAnsi="Times New Roman" w:cs="Times New Roman"/>
-          <w:sz w:val="24"/>
-          <w:szCs w:val="24"/>
-        </w:rPr>
-        <w:t xml:space="preserve"> that “The reader is the seduced into co-operating with the stor</w:t>
-      </w:r>
-      <w:bookmarkStart w:id="0" w:name="_GoBack"/>
-      <w:bookmarkEnd w:id="0"/>
-      <w:r>
-        <w:rPr>
-          <w:rFonts w:ascii="Times New Roman" w:hAnsi="Times New Roman" w:cs="Times New Roman"/>
-          <w:sz w:val="24"/>
-          <w:szCs w:val="24"/>
-        </w:rPr>
-        <w:t xml:space="preserve">y, just as D-503 is seduced into co-operating with the MEPHI” </w:t>
+        <w:t xml:space="preserve">with the MEPHI” </w:t>
       </w:r>
       <w:sdt>
         <w:sdtPr>
@@ -817,6 +854,7 @@
           <w:r>
             <w:rPr>
               <w:rFonts w:ascii="Times New Roman" w:hAnsi="Times New Roman" w:cs="Times New Roman"/>
+              <w:noProof/>
               <w:sz w:val="24"/>
               <w:szCs w:val="24"/>
             </w:rPr>
@@ -838,30 +876,6 @@
           <w:sz w:val="24"/>
           <w:szCs w:val="24"/>
         </w:rPr>
-        <w:t>.</w:t>
-      </w:r>
-      <w:r>
-        <w:rPr>
-          <w:rFonts w:ascii="Times New Roman" w:hAnsi="Times New Roman" w:cs="Times New Roman"/>
-          <w:sz w:val="24"/>
-          <w:szCs w:val="24"/>
-        </w:rPr>
-        <w:t>The narrator, D-503, however, is unreliable. He is constantly unsure of what to think, and switches his thoughts constantly. He immediately casts doubt when he refuses to go to the Bureau of Guardians</w:t>
-      </w:r>
-      <w:r>
-        <w:rPr>
-          <w:rFonts w:ascii="Times New Roman" w:hAnsi="Times New Roman" w:cs="Times New Roman"/>
-          <w:sz w:val="24"/>
-          <w:szCs w:val="24"/>
-        </w:rPr>
-        <w:t xml:space="preserve"> to report I-330</w:t>
-      </w:r>
-      <w:r>
-        <w:rPr>
-          <w:rFonts w:ascii="Times New Roman" w:hAnsi="Times New Roman" w:cs="Times New Roman"/>
-          <w:sz w:val="24"/>
-          <w:szCs w:val="24"/>
-        </w:rPr>
         <w:t xml:space="preserve">. </w:t>
       </w:r>
       <w:r>
@@ -870,23 +884,7 @@
           <w:sz w:val="24"/>
           <w:szCs w:val="24"/>
         </w:rPr>
-        <w:t>Someone who has complete faith in The One State should have easily accomplished this action</w:t>
-      </w:r>
-      <w:r>
-        <w:rPr>
-          <w:rFonts w:ascii="Times New Roman" w:hAnsi="Times New Roman" w:cs="Times New Roman"/>
-          <w:sz w:val="24"/>
-          <w:szCs w:val="24"/>
-        </w:rPr>
-        <w:t xml:space="preserve">. </w:t>
-      </w:r>
-      <w:r>
-        <w:rPr>
-          <w:rFonts w:ascii="Times New Roman" w:hAnsi="Times New Roman" w:cs="Times New Roman"/>
-          <w:sz w:val="24"/>
-          <w:szCs w:val="24"/>
-        </w:rPr>
-        <w:t xml:space="preserve">Although the only point of view provided is that of D-503, the One State functions efficiently and there are no signs of unhappiness until the day of the vote. Even then, whether the MEPHI are freedom fighters or terrorists is highly subjective. It is up to the reader to insert their views of government control versus freedom to decide whether the One-State is good or evil. </w:t>
+        <w:t xml:space="preserve">Although the only point of view provided is that of D-503, One State functions efficiently and there are no signs of unhappiness until the day of the vote. Even then, whether the MEPHI are freedom fighters or terrorists is highly subjective. It is up to the reader to insert their views of government control versus freedom to decide whether the One-State is good or evil. </w:t>
       </w:r>
     </w:p>
     <w:p>
@@ -905,6 +903,1003 @@
           <w:sz w:val="24"/>
           <w:szCs w:val="24"/>
         </w:rPr>
+        <w:t>The narrator, D-503 provides no help in determining this</w:t>
+      </w:r>
+      <w:r>
+        <w:rPr>
+          <w:rFonts w:ascii="Times New Roman" w:hAnsi="Times New Roman" w:cs="Times New Roman"/>
+          <w:sz w:val="24"/>
+          <w:szCs w:val="24"/>
+        </w:rPr>
+        <w:t xml:space="preserve">. </w:t>
+      </w:r>
+      <w:r>
+        <w:rPr>
+          <w:rFonts w:ascii="Times New Roman" w:hAnsi="Times New Roman" w:cs="Times New Roman"/>
+          <w:sz w:val="24"/>
+          <w:szCs w:val="24"/>
+        </w:rPr>
+        <w:t>He begins by telling us of the absurdity of the world before One State, during the war. At the first sign of something being strange, h</w:t>
+      </w:r>
+      <w:r>
+        <w:rPr>
+          <w:rFonts w:ascii="Times New Roman" w:hAnsi="Times New Roman" w:cs="Times New Roman"/>
+          <w:sz w:val="24"/>
+          <w:szCs w:val="24"/>
+        </w:rPr>
+        <w:t>e immediately casts doubt when he refuses to go to the Bureau of Guardians</w:t>
+      </w:r>
+      <w:r>
+        <w:rPr>
+          <w:rFonts w:ascii="Times New Roman" w:hAnsi="Times New Roman" w:cs="Times New Roman"/>
+          <w:sz w:val="24"/>
+          <w:szCs w:val="24"/>
+        </w:rPr>
+        <w:t xml:space="preserve"> to report I-330</w:t>
+      </w:r>
+      <w:r>
+        <w:rPr>
+          <w:rFonts w:ascii="Times New Roman" w:hAnsi="Times New Roman" w:cs="Times New Roman"/>
+          <w:sz w:val="24"/>
+          <w:szCs w:val="24"/>
+        </w:rPr>
+        <w:t xml:space="preserve">. Someone who has complete faith in </w:t>
+      </w:r>
+      <w:r>
+        <w:rPr>
+          <w:rFonts w:ascii="Times New Roman" w:hAnsi="Times New Roman" w:cs="Times New Roman"/>
+          <w:sz w:val="24"/>
+          <w:szCs w:val="24"/>
+        </w:rPr>
+        <w:t xml:space="preserve">the </w:t>
+      </w:r>
+      <w:r>
+        <w:rPr>
+          <w:rFonts w:ascii="Times New Roman" w:hAnsi="Times New Roman" w:cs="Times New Roman"/>
+          <w:sz w:val="24"/>
+          <w:szCs w:val="24"/>
+        </w:rPr>
+        <w:t>One State should have easily accomplished this action</w:t>
+      </w:r>
+      <w:r>
+        <w:rPr>
+          <w:rFonts w:ascii="Times New Roman" w:hAnsi="Times New Roman" w:cs="Times New Roman"/>
+          <w:sz w:val="24"/>
+          <w:szCs w:val="24"/>
+        </w:rPr>
+        <w:t>. He even agrees to pretend he is visiting with I-330, when it clearly bothers him that she is not with him.</w:t>
+      </w:r>
+      <w:r>
+        <w:rPr>
+          <w:rFonts w:ascii="Times New Roman" w:hAnsi="Times New Roman" w:cs="Times New Roman"/>
+          <w:sz w:val="24"/>
+          <w:szCs w:val="24"/>
+        </w:rPr>
+        <w:t xml:space="preserve"> In the end, though, he chooses to let go of the idea of freedom, allows the operation to remove his soul to happen, and lets the MEPHI fail.</w:t>
+      </w:r>
+    </w:p>
+    <w:p>
+      <w:pPr>
+        <w:spacing w:line="480" w:lineRule="auto"/>
+        <w:ind w:firstLine="720"/>
+        <w:rPr>
+          <w:rFonts w:ascii="Times New Roman" w:hAnsi="Times New Roman" w:cs="Times New Roman"/>
+          <w:sz w:val="24"/>
+          <w:szCs w:val="24"/>
+        </w:rPr>
+      </w:pPr>
+      <w:r>
+        <w:rPr>
+          <w:rFonts w:ascii="Times New Roman" w:hAnsi="Times New Roman" w:cs="Times New Roman"/>
+          <w:sz w:val="24"/>
+          <w:szCs w:val="24"/>
+        </w:rPr>
+        <w:t>The setting for the One State</w:t>
+      </w:r>
+      <w:r>
+        <w:rPr>
+          <w:rFonts w:ascii="Times New Roman" w:hAnsi="Times New Roman" w:cs="Times New Roman"/>
+          <w:sz w:val="24"/>
+          <w:szCs w:val="24"/>
+        </w:rPr>
+        <w:t xml:space="preserve"> has a strong representation to</w:t>
+      </w:r>
+      <w:r>
+        <w:rPr>
+          <w:rFonts w:ascii="Times New Roman" w:hAnsi="Times New Roman" w:cs="Times New Roman"/>
+          <w:sz w:val="24"/>
+          <w:szCs w:val="24"/>
+        </w:rPr>
+        <w:t xml:space="preserve"> the idea behind the Panopticon</w:t>
+      </w:r>
+      <w:r>
+        <w:rPr>
+          <w:rFonts w:ascii="Times New Roman" w:hAnsi="Times New Roman" w:cs="Times New Roman"/>
+          <w:sz w:val="24"/>
+          <w:szCs w:val="24"/>
+        </w:rPr>
+        <w:t>,</w:t>
+      </w:r>
+      <w:r>
+        <w:rPr>
+          <w:rFonts w:ascii="Times New Roman" w:hAnsi="Times New Roman" w:cs="Times New Roman"/>
+          <w:sz w:val="24"/>
+          <w:szCs w:val="24"/>
+        </w:rPr>
+        <w:t xml:space="preserve"> a prison in which all</w:t>
+      </w:r>
+      <w:r>
+        <w:rPr>
+          <w:rFonts w:ascii="Times New Roman" w:hAnsi="Times New Roman" w:cs="Times New Roman"/>
+          <w:sz w:val="24"/>
+          <w:szCs w:val="24"/>
+        </w:rPr>
+        <w:t xml:space="preserve"> of the</w:t>
+      </w:r>
+      <w:r>
+        <w:rPr>
+          <w:rFonts w:ascii="Times New Roman" w:hAnsi="Times New Roman" w:cs="Times New Roman"/>
+          <w:sz w:val="24"/>
+          <w:szCs w:val="24"/>
+        </w:rPr>
+        <w:t xml:space="preserve"> cells </w:t>
+      </w:r>
+      <w:r>
+        <w:rPr>
+          <w:rFonts w:ascii="Times New Roman" w:hAnsi="Times New Roman" w:cs="Times New Roman"/>
+          <w:sz w:val="24"/>
+          <w:szCs w:val="24"/>
+        </w:rPr>
+        <w:t>are</w:t>
+      </w:r>
+      <w:r>
+        <w:rPr>
+          <w:rFonts w:ascii="Times New Roman" w:hAnsi="Times New Roman" w:cs="Times New Roman"/>
+          <w:sz w:val="24"/>
+          <w:szCs w:val="24"/>
+        </w:rPr>
+        <w:t xml:space="preserve"> visible at any time. Only occasionally and through cleverly devised secret passageways are the MEPHI and D-503</w:t>
+      </w:r>
+      <w:r>
+        <w:rPr>
+          <w:rFonts w:ascii="Times New Roman" w:hAnsi="Times New Roman" w:cs="Times New Roman"/>
+          <w:sz w:val="24"/>
+          <w:szCs w:val="24"/>
+        </w:rPr>
+        <w:t xml:space="preserve"> temporarily</w:t>
+      </w:r>
+      <w:r>
+        <w:rPr>
+          <w:rFonts w:ascii="Times New Roman" w:hAnsi="Times New Roman" w:cs="Times New Roman"/>
+          <w:sz w:val="24"/>
+          <w:szCs w:val="24"/>
+        </w:rPr>
+        <w:t xml:space="preserve"> able to </w:t>
+      </w:r>
+      <w:r>
+        <w:rPr>
+          <w:rFonts w:ascii="Times New Roman" w:hAnsi="Times New Roman" w:cs="Times New Roman"/>
+          <w:sz w:val="24"/>
+          <w:szCs w:val="24"/>
+        </w:rPr>
+        <w:t>avoid detection</w:t>
+      </w:r>
+      <w:r>
+        <w:rPr>
+          <w:rFonts w:ascii="Times New Roman" w:hAnsi="Times New Roman" w:cs="Times New Roman"/>
+          <w:sz w:val="24"/>
+          <w:szCs w:val="24"/>
+        </w:rPr>
+        <w:t xml:space="preserve">. Punishment in </w:t>
+      </w:r>
+      <w:r>
+        <w:rPr>
+          <w:rFonts w:ascii="Times New Roman" w:hAnsi="Times New Roman" w:cs="Times New Roman"/>
+          <w:sz w:val="24"/>
+          <w:szCs w:val="24"/>
+        </w:rPr>
+        <w:t>the</w:t>
+      </w:r>
+      <w:r>
+        <w:rPr>
+          <w:rFonts w:ascii="Times New Roman" w:hAnsi="Times New Roman" w:cs="Times New Roman"/>
+          <w:sz w:val="24"/>
+          <w:szCs w:val="24"/>
+        </w:rPr>
+        <w:t xml:space="preserve"> One State</w:t>
+      </w:r>
+      <w:r>
+        <w:rPr>
+          <w:rFonts w:ascii="Times New Roman" w:hAnsi="Times New Roman" w:cs="Times New Roman"/>
+          <w:sz w:val="24"/>
+          <w:szCs w:val="24"/>
+        </w:rPr>
+        <w:t xml:space="preserve"> works much like that of the Jere</w:t>
+      </w:r>
+      <w:r>
+        <w:rPr>
+          <w:rFonts w:ascii="Times New Roman" w:hAnsi="Times New Roman" w:cs="Times New Roman"/>
+          <w:sz w:val="24"/>
+          <w:szCs w:val="24"/>
+        </w:rPr>
+        <w:t>my Bentham’s idea of punishment;</w:t>
+      </w:r>
+      <w:r>
+        <w:rPr>
+          <w:rFonts w:ascii="Times New Roman" w:hAnsi="Times New Roman" w:cs="Times New Roman"/>
+          <w:sz w:val="24"/>
+          <w:szCs w:val="24"/>
+        </w:rPr>
+        <w:t xml:space="preserve"> “Bentham’s main concern here is in achieving the greatest apparent suffering with the least real suffering, that is, achieving the greatest effect of the punishment on others with the least inflicted pain” </w:t>
+      </w:r>
+      <w:sdt>
+        <w:sdtPr>
+          <w:rPr>
+            <w:rFonts w:ascii="Times New Roman" w:hAnsi="Times New Roman" w:cs="Times New Roman"/>
+            <w:sz w:val="24"/>
+            <w:szCs w:val="24"/>
+          </w:rPr>
+          <w:id w:val="-869762776"/>
+          <w:citation/>
+        </w:sdtPr>
+        <w:sdtContent>
+          <w:r>
+            <w:rPr>
+              <w:rFonts w:ascii="Times New Roman" w:hAnsi="Times New Roman" w:cs="Times New Roman"/>
+              <w:sz w:val="24"/>
+              <w:szCs w:val="24"/>
+            </w:rPr>
+            <w:fldChar w:fldCharType="begin"/>
+          </w:r>
+          <w:r>
+            <w:rPr>
+              <w:rFonts w:ascii="Times New Roman" w:hAnsi="Times New Roman" w:cs="Times New Roman"/>
+              <w:sz w:val="24"/>
+              <w:szCs w:val="24"/>
+            </w:rPr>
+            <w:instrText xml:space="preserve">CITATION Mir95 \p 5 \y  \l 1033 </w:instrText>
+          </w:r>
+          <w:r>
+            <w:rPr>
+              <w:rFonts w:ascii="Times New Roman" w:hAnsi="Times New Roman" w:cs="Times New Roman"/>
+              <w:sz w:val="24"/>
+              <w:szCs w:val="24"/>
+            </w:rPr>
+            <w:fldChar w:fldCharType="separate"/>
+          </w:r>
+          <w:r>
+            <w:rPr>
+              <w:rFonts w:ascii="Times New Roman" w:hAnsi="Times New Roman" w:cs="Times New Roman"/>
+              <w:noProof/>
+              <w:sz w:val="24"/>
+              <w:szCs w:val="24"/>
+            </w:rPr>
+            <w:t>(Bozovic, p. 5)</w:t>
+          </w:r>
+          <w:r>
+            <w:rPr>
+              <w:rFonts w:ascii="Times New Roman" w:hAnsi="Times New Roman" w:cs="Times New Roman"/>
+              <w:sz w:val="24"/>
+              <w:szCs w:val="24"/>
+            </w:rPr>
+            <w:fldChar w:fldCharType="end"/>
+          </w:r>
+        </w:sdtContent>
+      </w:sdt>
+      <w:r>
+        <w:rPr>
+          <w:rFonts w:ascii="Times New Roman" w:hAnsi="Times New Roman" w:cs="Times New Roman"/>
+          <w:sz w:val="24"/>
+          <w:szCs w:val="24"/>
+        </w:rPr>
+        <w:t>. The Benefactor employs this same method</w:t>
+      </w:r>
+      <w:r>
+        <w:rPr>
+          <w:rFonts w:ascii="Times New Roman" w:hAnsi="Times New Roman" w:cs="Times New Roman"/>
+          <w:sz w:val="24"/>
+          <w:szCs w:val="24"/>
+        </w:rPr>
+        <w:t xml:space="preserve"> of discipline</w:t>
+      </w:r>
+      <w:r>
+        <w:rPr>
+          <w:rFonts w:ascii="Times New Roman" w:hAnsi="Times New Roman" w:cs="Times New Roman"/>
+          <w:sz w:val="24"/>
+          <w:szCs w:val="24"/>
+        </w:rPr>
+        <w:t xml:space="preserve">. When </w:t>
+      </w:r>
+      <w:r>
+        <w:rPr>
+          <w:rFonts w:ascii="Times New Roman" w:hAnsi="Times New Roman" w:cs="Times New Roman"/>
+          <w:sz w:val="24"/>
+          <w:szCs w:val="24"/>
+        </w:rPr>
+        <w:t>the</w:t>
+      </w:r>
+      <w:r>
+        <w:rPr>
+          <w:rFonts w:ascii="Times New Roman" w:hAnsi="Times New Roman" w:cs="Times New Roman"/>
+          <w:sz w:val="24"/>
+          <w:szCs w:val="24"/>
+        </w:rPr>
+        <w:t xml:space="preserve"> One State</w:t>
+      </w:r>
+      <w:r>
+        <w:rPr>
+          <w:rFonts w:ascii="Times New Roman" w:hAnsi="Times New Roman" w:cs="Times New Roman"/>
+          <w:sz w:val="24"/>
+          <w:szCs w:val="24"/>
+        </w:rPr>
+        <w:t xml:space="preserve"> has a problem</w:t>
+      </w:r>
+      <w:r>
+        <w:rPr>
+          <w:rFonts w:ascii="Times New Roman" w:hAnsi="Times New Roman" w:cs="Times New Roman"/>
+          <w:sz w:val="24"/>
+          <w:szCs w:val="24"/>
+        </w:rPr>
+        <w:t xml:space="preserve"> with its people, which rarely </w:t>
+      </w:r>
+      <w:r>
+        <w:rPr>
+          <w:rFonts w:ascii="Times New Roman" w:hAnsi="Times New Roman" w:cs="Times New Roman"/>
+          <w:sz w:val="24"/>
+          <w:szCs w:val="24"/>
+        </w:rPr>
+        <w:t>happen</w:t>
+      </w:r>
+      <w:r>
+        <w:rPr>
+          <w:rFonts w:ascii="Times New Roman" w:hAnsi="Times New Roman" w:cs="Times New Roman"/>
+          <w:sz w:val="24"/>
+          <w:szCs w:val="24"/>
+        </w:rPr>
+        <w:t>,</w:t>
+      </w:r>
+      <w:r>
+        <w:rPr>
+          <w:rFonts w:ascii="Times New Roman" w:hAnsi="Times New Roman" w:cs="Times New Roman"/>
+          <w:sz w:val="24"/>
+          <w:szCs w:val="24"/>
+        </w:rPr>
+        <w:t xml:space="preserve"> “they are easily repaired, without having to stop the perpetual great progress of the whole machine. And to expel the offending cog, we have the skillful, severe hand of the Benefactor” </w:t>
+      </w:r>
+      <w:sdt>
+        <w:sdtPr>
+          <w:rPr>
+            <w:rFonts w:ascii="Times New Roman" w:hAnsi="Times New Roman" w:cs="Times New Roman"/>
+            <w:sz w:val="24"/>
+            <w:szCs w:val="24"/>
+          </w:rPr>
+          <w:id w:val="1101153725"/>
+          <w:citation/>
+        </w:sdtPr>
+        <w:sdtContent>
+          <w:r>
+            <w:rPr>
+              <w:rFonts w:ascii="Times New Roman" w:hAnsi="Times New Roman" w:cs="Times New Roman"/>
+              <w:sz w:val="24"/>
+              <w:szCs w:val="24"/>
+            </w:rPr>
+            <w:fldChar w:fldCharType="begin"/>
+          </w:r>
+          <w:r>
+            <w:rPr>
+              <w:rFonts w:ascii="Times New Roman" w:hAnsi="Times New Roman" w:cs="Times New Roman"/>
+              <w:sz w:val="24"/>
+              <w:szCs w:val="24"/>
+            </w:rPr>
+            <w:instrText xml:space="preserve">CITATION book \p 14 \y  \l 1033 </w:instrText>
+          </w:r>
+          <w:r>
+            <w:rPr>
+              <w:rFonts w:ascii="Times New Roman" w:hAnsi="Times New Roman" w:cs="Times New Roman"/>
+              <w:sz w:val="24"/>
+              <w:szCs w:val="24"/>
+            </w:rPr>
+            <w:fldChar w:fldCharType="separate"/>
+          </w:r>
+          <w:r>
+            <w:rPr>
+              <w:rFonts w:ascii="Times New Roman" w:hAnsi="Times New Roman" w:cs="Times New Roman"/>
+              <w:noProof/>
+              <w:sz w:val="24"/>
+              <w:szCs w:val="24"/>
+            </w:rPr>
+            <w:t>(Zamyatin, p. 14)</w:t>
+          </w:r>
+          <w:r>
+            <w:rPr>
+              <w:rFonts w:ascii="Times New Roman" w:hAnsi="Times New Roman" w:cs="Times New Roman"/>
+              <w:sz w:val="24"/>
+              <w:szCs w:val="24"/>
+            </w:rPr>
+            <w:fldChar w:fldCharType="end"/>
+          </w:r>
+        </w:sdtContent>
+      </w:sdt>
+      <w:r>
+        <w:rPr>
+          <w:rFonts w:ascii="Times New Roman" w:hAnsi="Times New Roman" w:cs="Times New Roman"/>
+          <w:sz w:val="24"/>
+          <w:szCs w:val="24"/>
+        </w:rPr>
+        <w:t xml:space="preserve">. The suffering of </w:t>
+      </w:r>
+      <w:r>
+        <w:rPr>
+          <w:rFonts w:ascii="Times New Roman" w:hAnsi="Times New Roman" w:cs="Times New Roman"/>
+          <w:sz w:val="24"/>
+          <w:szCs w:val="24"/>
+        </w:rPr>
+        <w:t>the One</w:t>
+      </w:r>
+      <w:r>
+        <w:rPr>
+          <w:rFonts w:ascii="Times New Roman" w:hAnsi="Times New Roman" w:cs="Times New Roman"/>
+          <w:sz w:val="24"/>
+          <w:szCs w:val="24"/>
+        </w:rPr>
+        <w:t xml:space="preserve"> is used to inflict the fear in others to do the right thing.</w:t>
+      </w:r>
+    </w:p>
+    <w:p>
+      <w:pPr>
+        <w:spacing w:line="480" w:lineRule="auto"/>
+        <w:rPr>
+          <w:rFonts w:ascii="Times New Roman" w:hAnsi="Times New Roman" w:cs="Times New Roman"/>
+          <w:sz w:val="24"/>
+          <w:szCs w:val="24"/>
+        </w:rPr>
+      </w:pPr>
+      <w:r>
+        <w:rPr>
+          <w:rFonts w:ascii="Times New Roman" w:hAnsi="Times New Roman" w:cs="Times New Roman"/>
+          <w:sz w:val="24"/>
+          <w:szCs w:val="24"/>
+        </w:rPr>
+        <w:lastRenderedPageBreak/>
+        <w:tab/>
+        <w:t>The Panopticon, however, does not have to be a physical place. Th</w:t>
+      </w:r>
+      <w:r>
+        <w:rPr>
+          <w:rFonts w:ascii="Times New Roman" w:hAnsi="Times New Roman" w:cs="Times New Roman"/>
+          <w:sz w:val="24"/>
+          <w:szCs w:val="24"/>
+        </w:rPr>
+        <w:t>e main aspect of the Panopticon</w:t>
+      </w:r>
+      <w:r>
+        <w:rPr>
+          <w:rFonts w:ascii="Times New Roman" w:hAnsi="Times New Roman" w:cs="Times New Roman"/>
+          <w:sz w:val="24"/>
+          <w:szCs w:val="24"/>
+        </w:rPr>
+        <w:t xml:space="preserve"> is control</w:t>
+      </w:r>
+      <w:r>
+        <w:rPr>
+          <w:rFonts w:ascii="Times New Roman" w:hAnsi="Times New Roman" w:cs="Times New Roman"/>
+          <w:sz w:val="24"/>
+          <w:szCs w:val="24"/>
+        </w:rPr>
+        <w:t>,</w:t>
+      </w:r>
+      <w:r>
+        <w:rPr>
+          <w:rFonts w:ascii="Times New Roman" w:hAnsi="Times New Roman" w:cs="Times New Roman"/>
+          <w:sz w:val="24"/>
+          <w:szCs w:val="24"/>
+        </w:rPr>
+        <w:t xml:space="preserve"> and so it does not have to be simply for prisoners. In Jeremy Bentham’s letters, he describes the many uses for t</w:t>
+      </w:r>
+      <w:r>
+        <w:rPr>
+          <w:rFonts w:ascii="Times New Roman" w:hAnsi="Times New Roman" w:cs="Times New Roman"/>
+          <w:sz w:val="24"/>
+          <w:szCs w:val="24"/>
+        </w:rPr>
+        <w:t>he Panopticon through letters eighteen to twenty-one</w:t>
+      </w:r>
+      <w:r>
+        <w:rPr>
+          <w:rFonts w:ascii="Times New Roman" w:hAnsi="Times New Roman" w:cs="Times New Roman"/>
+          <w:sz w:val="24"/>
+          <w:szCs w:val="24"/>
+        </w:rPr>
+        <w:t>. These uses include manufactories, mad-houses, hospitals, and schools. According to Foucault, all that is needed to do is place a supervisor in the central tower and shut in each person, be them a madman, patient, or schoolboy</w:t>
+      </w:r>
+      <w:sdt>
+        <w:sdtPr>
+          <w:rPr>
+            <w:rFonts w:ascii="Times New Roman" w:hAnsi="Times New Roman" w:cs="Times New Roman"/>
+            <w:sz w:val="24"/>
+            <w:szCs w:val="24"/>
+          </w:rPr>
+          <w:id w:val="-483008440"/>
+          <w:citation/>
+        </w:sdtPr>
+        <w:sdtContent>
+          <w:r>
+            <w:rPr>
+              <w:rFonts w:ascii="Times New Roman" w:hAnsi="Times New Roman" w:cs="Times New Roman"/>
+              <w:sz w:val="24"/>
+              <w:szCs w:val="24"/>
+            </w:rPr>
+            <w:fldChar w:fldCharType="begin"/>
+          </w:r>
+          <w:r>
+            <w:rPr>
+              <w:rFonts w:ascii="Times New Roman" w:hAnsi="Times New Roman" w:cs="Times New Roman"/>
+              <w:sz w:val="24"/>
+              <w:szCs w:val="24"/>
+            </w:rPr>
+            <w:instrText xml:space="preserve">CITATION Mic79 \p 200 \y  \l 1033 </w:instrText>
+          </w:r>
+          <w:r>
+            <w:rPr>
+              <w:rFonts w:ascii="Times New Roman" w:hAnsi="Times New Roman" w:cs="Times New Roman"/>
+              <w:sz w:val="24"/>
+              <w:szCs w:val="24"/>
+            </w:rPr>
+            <w:fldChar w:fldCharType="separate"/>
+          </w:r>
+          <w:r>
+            <w:rPr>
+              <w:rFonts w:ascii="Times New Roman" w:hAnsi="Times New Roman" w:cs="Times New Roman"/>
+              <w:noProof/>
+              <w:sz w:val="24"/>
+              <w:szCs w:val="24"/>
+            </w:rPr>
+            <w:t xml:space="preserve"> </w:t>
+          </w:r>
+          <w:r>
+            <w:rPr>
+              <w:rFonts w:ascii="Times New Roman" w:hAnsi="Times New Roman" w:cs="Times New Roman"/>
+              <w:noProof/>
+              <w:sz w:val="24"/>
+              <w:szCs w:val="24"/>
+            </w:rPr>
+            <w:t>(Foucault, p. 200)</w:t>
+          </w:r>
+          <w:r>
+            <w:rPr>
+              <w:rFonts w:ascii="Times New Roman" w:hAnsi="Times New Roman" w:cs="Times New Roman"/>
+              <w:sz w:val="24"/>
+              <w:szCs w:val="24"/>
+            </w:rPr>
+            <w:fldChar w:fldCharType="end"/>
+          </w:r>
+        </w:sdtContent>
+      </w:sdt>
+      <w:r>
+        <w:rPr>
+          <w:rFonts w:ascii="Times New Roman" w:hAnsi="Times New Roman" w:cs="Times New Roman"/>
+          <w:sz w:val="24"/>
+          <w:szCs w:val="24"/>
+        </w:rPr>
+        <w:t xml:space="preserve">. This then leads to the effect of the Panopticon; “to induce the inmate a state of conscious and permanent visibility that assures the automatic functioning of power” </w:t>
+      </w:r>
+      <w:sdt>
+        <w:sdtPr>
+          <w:rPr>
+            <w:rFonts w:ascii="Times New Roman" w:hAnsi="Times New Roman" w:cs="Times New Roman"/>
+            <w:sz w:val="24"/>
+            <w:szCs w:val="24"/>
+          </w:rPr>
+          <w:id w:val="1370573819"/>
+          <w:citation/>
+        </w:sdtPr>
+        <w:sdtContent>
+          <w:r>
+            <w:rPr>
+              <w:rFonts w:ascii="Times New Roman" w:hAnsi="Times New Roman" w:cs="Times New Roman"/>
+              <w:sz w:val="24"/>
+              <w:szCs w:val="24"/>
+            </w:rPr>
+            <w:fldChar w:fldCharType="begin"/>
+          </w:r>
+          <w:r>
+            <w:rPr>
+              <w:rFonts w:ascii="Times New Roman" w:hAnsi="Times New Roman" w:cs="Times New Roman"/>
+              <w:sz w:val="24"/>
+              <w:szCs w:val="24"/>
+            </w:rPr>
+            <w:instrText xml:space="preserve">CITATION Mic79 \p 201 \y  \l 1033 </w:instrText>
+          </w:r>
+          <w:r>
+            <w:rPr>
+              <w:rFonts w:ascii="Times New Roman" w:hAnsi="Times New Roman" w:cs="Times New Roman"/>
+              <w:sz w:val="24"/>
+              <w:szCs w:val="24"/>
+            </w:rPr>
+            <w:fldChar w:fldCharType="separate"/>
+          </w:r>
+          <w:r>
+            <w:rPr>
+              <w:rFonts w:ascii="Times New Roman" w:hAnsi="Times New Roman" w:cs="Times New Roman"/>
+              <w:noProof/>
+              <w:sz w:val="24"/>
+              <w:szCs w:val="24"/>
+            </w:rPr>
+            <w:t>(Foucault, p. 201)</w:t>
+          </w:r>
+          <w:r>
+            <w:rPr>
+              <w:rFonts w:ascii="Times New Roman" w:hAnsi="Times New Roman" w:cs="Times New Roman"/>
+              <w:sz w:val="24"/>
+              <w:szCs w:val="24"/>
+            </w:rPr>
+            <w:fldChar w:fldCharType="end"/>
+          </w:r>
+        </w:sdtContent>
+      </w:sdt>
+      <w:r>
+        <w:rPr>
+          <w:rFonts w:ascii="Times New Roman" w:hAnsi="Times New Roman" w:cs="Times New Roman"/>
+          <w:sz w:val="24"/>
+          <w:szCs w:val="24"/>
+        </w:rPr>
+        <w:t xml:space="preserve">. In Bentham’s design, </w:t>
+      </w:r>
+      <w:r>
+        <w:rPr>
+          <w:rFonts w:ascii="Times New Roman" w:hAnsi="Times New Roman" w:cs="Times New Roman"/>
+          <w:sz w:val="24"/>
+          <w:szCs w:val="24"/>
+        </w:rPr>
+        <w:t xml:space="preserve">the prisoners could not see </w:t>
+      </w:r>
+      <w:r>
+        <w:rPr>
+          <w:rFonts w:ascii="Times New Roman" w:hAnsi="Times New Roman" w:cs="Times New Roman"/>
+          <w:sz w:val="24"/>
+          <w:szCs w:val="24"/>
+        </w:rPr>
+        <w:t>th</w:t>
+      </w:r>
+      <w:r>
+        <w:rPr>
+          <w:rFonts w:ascii="Times New Roman" w:hAnsi="Times New Roman" w:cs="Times New Roman"/>
+          <w:sz w:val="24"/>
+          <w:szCs w:val="24"/>
+        </w:rPr>
+        <w:t>e supervisor</w:t>
+      </w:r>
+      <w:r>
+        <w:rPr>
+          <w:rFonts w:ascii="Times New Roman" w:hAnsi="Times New Roman" w:cs="Times New Roman"/>
+          <w:sz w:val="24"/>
+          <w:szCs w:val="24"/>
+        </w:rPr>
+        <w:t xml:space="preserve">, </w:t>
+      </w:r>
+      <w:r>
+        <w:rPr>
+          <w:rFonts w:ascii="Times New Roman" w:hAnsi="Times New Roman" w:cs="Times New Roman"/>
+          <w:sz w:val="24"/>
+          <w:szCs w:val="24"/>
+        </w:rPr>
+        <w:t xml:space="preserve">and </w:t>
+      </w:r>
+      <w:r>
+        <w:rPr>
+          <w:rFonts w:ascii="Times New Roman" w:hAnsi="Times New Roman" w:cs="Times New Roman"/>
+          <w:sz w:val="24"/>
+          <w:szCs w:val="24"/>
+        </w:rPr>
+        <w:t xml:space="preserve">the observee would not know if </w:t>
+      </w:r>
+      <w:r>
+        <w:rPr>
+          <w:rFonts w:ascii="Times New Roman" w:hAnsi="Times New Roman" w:cs="Times New Roman"/>
+          <w:sz w:val="24"/>
+          <w:szCs w:val="24"/>
+        </w:rPr>
+        <w:t>the supervisor was watching them</w:t>
+      </w:r>
+      <w:r>
+        <w:rPr>
+          <w:rFonts w:ascii="Times New Roman" w:hAnsi="Times New Roman" w:cs="Times New Roman"/>
+          <w:sz w:val="24"/>
+          <w:szCs w:val="24"/>
+        </w:rPr>
+        <w:t xml:space="preserve">. In fact, no supervisor could be placed in the central tower, and the same effect would still happen. </w:t>
+      </w:r>
+      <w:r>
+        <w:rPr>
+          <w:rFonts w:ascii="Times New Roman" w:hAnsi="Times New Roman" w:cs="Times New Roman"/>
+          <w:sz w:val="24"/>
+          <w:szCs w:val="24"/>
+        </w:rPr>
+        <w:t xml:space="preserve">Much like the One State, the </w:t>
+      </w:r>
+      <w:r>
+        <w:rPr>
+          <w:rFonts w:ascii="Times New Roman" w:hAnsi="Times New Roman" w:cs="Times New Roman"/>
+          <w:sz w:val="24"/>
+          <w:szCs w:val="24"/>
+        </w:rPr>
+        <w:t>Panopticon does</w:t>
+      </w:r>
+      <w:r>
+        <w:rPr>
+          <w:rFonts w:ascii="Times New Roman" w:hAnsi="Times New Roman" w:cs="Times New Roman"/>
+          <w:sz w:val="24"/>
+          <w:szCs w:val="24"/>
+        </w:rPr>
+        <w:t xml:space="preserve"> not have to be one circular building. Instead, the Panopticon can be a frame of mind. If someone believes that an authority figure is watching them</w:t>
+      </w:r>
+      <w:r>
+        <w:rPr>
+          <w:rFonts w:ascii="Times New Roman" w:hAnsi="Times New Roman" w:cs="Times New Roman"/>
+          <w:sz w:val="24"/>
+          <w:szCs w:val="24"/>
+        </w:rPr>
+        <w:t>, it will certainly cause people to have caution</w:t>
+      </w:r>
+      <w:r>
+        <w:rPr>
+          <w:rFonts w:ascii="Times New Roman" w:hAnsi="Times New Roman" w:cs="Times New Roman"/>
+          <w:sz w:val="24"/>
+          <w:szCs w:val="24"/>
+        </w:rPr>
+        <w:t xml:space="preserve"> in how they act. It may</w:t>
+      </w:r>
+      <w:r>
+        <w:rPr>
+          <w:rFonts w:ascii="Times New Roman" w:hAnsi="Times New Roman" w:cs="Times New Roman"/>
+          <w:sz w:val="24"/>
+          <w:szCs w:val="24"/>
+        </w:rPr>
+        <w:t xml:space="preserve"> not completely dissuade people from committing crimes</w:t>
+      </w:r>
+      <w:r>
+        <w:rPr>
+          <w:rFonts w:ascii="Times New Roman" w:hAnsi="Times New Roman" w:cs="Times New Roman"/>
+          <w:sz w:val="24"/>
+          <w:szCs w:val="24"/>
+        </w:rPr>
+        <w:t>, passing diseases, or cheating, but will put doubt into the committers mind.</w:t>
+      </w:r>
+      <w:r>
+        <w:rPr>
+          <w:rFonts w:ascii="Times New Roman" w:hAnsi="Times New Roman" w:cs="Times New Roman"/>
+          <w:sz w:val="24"/>
+          <w:szCs w:val="24"/>
+        </w:rPr>
+        <w:t xml:space="preserve"> In a way, the Panopticon is a conscience. </w:t>
+      </w:r>
+      <w:r>
+        <w:rPr>
+          <w:rFonts w:ascii="Times New Roman" w:hAnsi="Times New Roman" w:cs="Times New Roman"/>
+          <w:sz w:val="24"/>
+          <w:szCs w:val="24"/>
+        </w:rPr>
+        <w:t xml:space="preserve"> </w:t>
+      </w:r>
+    </w:p>
+    <w:p>
+      <w:pPr>
+        <w:spacing w:line="480" w:lineRule="auto"/>
+        <w:rPr>
+          <w:rFonts w:ascii="Times New Roman" w:hAnsi="Times New Roman" w:cs="Times New Roman"/>
+          <w:sz w:val="24"/>
+          <w:szCs w:val="24"/>
+        </w:rPr>
+      </w:pPr>
+      <w:r>
+        <w:rPr>
+          <w:rFonts w:ascii="Times New Roman" w:hAnsi="Times New Roman" w:cs="Times New Roman"/>
+          <w:sz w:val="24"/>
+          <w:szCs w:val="24"/>
+        </w:rPr>
+        <w:tab/>
+      </w:r>
+      <w:r>
+        <w:rPr>
+          <w:rFonts w:ascii="Times New Roman" w:hAnsi="Times New Roman" w:cs="Times New Roman"/>
+          <w:sz w:val="24"/>
+          <w:szCs w:val="24"/>
+        </w:rPr>
+        <w:t xml:space="preserve">With </w:t>
+      </w:r>
+      <w:r>
+        <w:rPr>
+          <w:rFonts w:ascii="Times New Roman" w:hAnsi="Times New Roman" w:cs="Times New Roman"/>
+          <w:sz w:val="24"/>
+          <w:szCs w:val="24"/>
+        </w:rPr>
+        <w:t>One State’s</w:t>
+      </w:r>
+      <w:r>
+        <w:rPr>
+          <w:rFonts w:ascii="Times New Roman" w:hAnsi="Times New Roman" w:cs="Times New Roman"/>
+          <w:sz w:val="24"/>
+          <w:szCs w:val="24"/>
+        </w:rPr>
+        <w:t xml:space="preserve"> translucent walls, a</w:t>
+      </w:r>
+      <w:r>
+        <w:rPr>
+          <w:rFonts w:ascii="Times New Roman" w:hAnsi="Times New Roman" w:cs="Times New Roman"/>
+          <w:sz w:val="24"/>
+          <w:szCs w:val="24"/>
+        </w:rPr>
+        <w:t xml:space="preserve"> schedule of events </w:t>
+      </w:r>
+      <w:r>
+        <w:rPr>
+          <w:rFonts w:ascii="Times New Roman" w:hAnsi="Times New Roman" w:cs="Times New Roman"/>
+          <w:sz w:val="24"/>
+          <w:szCs w:val="24"/>
+        </w:rPr>
+        <w:t>with places to be</w:t>
+      </w:r>
+      <w:r>
+        <w:rPr>
+          <w:rFonts w:ascii="Times New Roman" w:hAnsi="Times New Roman" w:cs="Times New Roman"/>
+          <w:sz w:val="24"/>
+          <w:szCs w:val="24"/>
+        </w:rPr>
+        <w:t>,</w:t>
+      </w:r>
+      <w:r>
+        <w:rPr>
+          <w:rFonts w:ascii="Times New Roman" w:hAnsi="Times New Roman" w:cs="Times New Roman"/>
+          <w:sz w:val="24"/>
+          <w:szCs w:val="24"/>
+        </w:rPr>
+        <w:t xml:space="preserve"> and the reading of mail, it appears </w:t>
+      </w:r>
+      <w:r>
+        <w:rPr>
+          <w:rFonts w:ascii="Times New Roman" w:hAnsi="Times New Roman" w:cs="Times New Roman"/>
+          <w:sz w:val="24"/>
+          <w:szCs w:val="24"/>
+        </w:rPr>
+        <w:t xml:space="preserve">that </w:t>
+      </w:r>
+      <w:r>
+        <w:rPr>
+          <w:rFonts w:ascii="Times New Roman" w:hAnsi="Times New Roman" w:cs="Times New Roman"/>
+          <w:sz w:val="24"/>
+          <w:szCs w:val="24"/>
+        </w:rPr>
+        <w:t>the</w:t>
+      </w:r>
+      <w:r>
+        <w:rPr>
+          <w:rFonts w:ascii="Times New Roman" w:hAnsi="Times New Roman" w:cs="Times New Roman"/>
+          <w:sz w:val="24"/>
+          <w:szCs w:val="24"/>
+        </w:rPr>
+        <w:t xml:space="preserve"> One State</w:t>
+      </w:r>
+      <w:r>
+        <w:rPr>
+          <w:rFonts w:ascii="Times New Roman" w:hAnsi="Times New Roman" w:cs="Times New Roman"/>
+          <w:sz w:val="24"/>
+          <w:szCs w:val="24"/>
+        </w:rPr>
+        <w:t xml:space="preserve"> is a state of almost constant surveillance.</w:t>
+      </w:r>
+      <w:r>
+        <w:rPr>
+          <w:rFonts w:ascii="Times New Roman" w:hAnsi="Times New Roman" w:cs="Times New Roman"/>
+          <w:sz w:val="24"/>
+          <w:szCs w:val="24"/>
+        </w:rPr>
+        <w:t xml:space="preserve"> When D-503 goes to see U, a person assigned to monitor mail and pink tickets at the entrance to his living quarters, she informs him of a letter waiting for him. </w:t>
+      </w:r>
+      <w:r>
+        <w:rPr>
+          <w:rFonts w:ascii="Times New Roman" w:hAnsi="Times New Roman" w:cs="Times New Roman"/>
+          <w:sz w:val="24"/>
+          <w:szCs w:val="24"/>
+        </w:rPr>
+        <w:t>He knew that the letter would have to “read by her, and then pass through the Bureau of Guardians”</w:t>
+      </w:r>
+      <w:sdt>
+        <w:sdtPr>
+          <w:rPr>
+            <w:rFonts w:ascii="Times New Roman" w:hAnsi="Times New Roman" w:cs="Times New Roman"/>
+            <w:sz w:val="24"/>
+            <w:szCs w:val="24"/>
+          </w:rPr>
+          <w:id w:val="-2070871136"/>
+          <w:citation/>
+        </w:sdtPr>
+        <w:sdtContent>
+          <w:r>
+            <w:rPr>
+              <w:rFonts w:ascii="Times New Roman" w:hAnsi="Times New Roman" w:cs="Times New Roman"/>
+              <w:sz w:val="24"/>
+              <w:szCs w:val="24"/>
+            </w:rPr>
+            <w:fldChar w:fldCharType="begin"/>
+          </w:r>
+          <w:r>
+            <w:rPr>
+              <w:rFonts w:ascii="Times New Roman" w:hAnsi="Times New Roman" w:cs="Times New Roman"/>
+              <w:sz w:val="24"/>
+              <w:szCs w:val="24"/>
+            </w:rPr>
+            <w:instrText xml:space="preserve">CITATION book \p 45 \y  \l 1033 </w:instrText>
+          </w:r>
+          <w:r>
+            <w:rPr>
+              <w:rFonts w:ascii="Times New Roman" w:hAnsi="Times New Roman" w:cs="Times New Roman"/>
+              <w:sz w:val="24"/>
+              <w:szCs w:val="24"/>
+            </w:rPr>
+            <w:fldChar w:fldCharType="separate"/>
+          </w:r>
+          <w:r>
+            <w:rPr>
+              <w:rFonts w:ascii="Times New Roman" w:hAnsi="Times New Roman" w:cs="Times New Roman"/>
+              <w:noProof/>
+              <w:sz w:val="24"/>
+              <w:szCs w:val="24"/>
+            </w:rPr>
+            <w:t xml:space="preserve"> </w:t>
+          </w:r>
+          <w:r>
+            <w:rPr>
+              <w:rFonts w:ascii="Times New Roman" w:hAnsi="Times New Roman" w:cs="Times New Roman"/>
+              <w:noProof/>
+              <w:sz w:val="24"/>
+              <w:szCs w:val="24"/>
+            </w:rPr>
+            <w:t>(Zamyatin, p. 45)</w:t>
+          </w:r>
+          <w:r>
+            <w:rPr>
+              <w:rFonts w:ascii="Times New Roman" w:hAnsi="Times New Roman" w:cs="Times New Roman"/>
+              <w:sz w:val="24"/>
+              <w:szCs w:val="24"/>
+            </w:rPr>
+            <w:fldChar w:fldCharType="end"/>
+          </w:r>
+        </w:sdtContent>
+      </w:sdt>
+      <w:r>
+        <w:rPr>
+          <w:rFonts w:ascii="Times New Roman" w:hAnsi="Times New Roman" w:cs="Times New Roman"/>
+          <w:sz w:val="24"/>
+          <w:szCs w:val="24"/>
+        </w:rPr>
+        <w:t xml:space="preserve">. He even considered it redundant to explain to the reader why this process exists. With this knowledge, no person would ever send secrets to each other through the mail. It would make no difference if the One State </w:t>
+      </w:r>
+      <w:r>
+        <w:rPr>
+          <w:rFonts w:ascii="Times New Roman" w:hAnsi="Times New Roman" w:cs="Times New Roman"/>
+          <w:sz w:val="24"/>
+          <w:szCs w:val="24"/>
+        </w:rPr>
+        <w:lastRenderedPageBreak/>
+        <w:t xml:space="preserve">only read every tenth later, or even none of the letters. The impression of this tricks the citizens into order and following Bentham’s original idea behind the Panopticon. </w:t>
+      </w:r>
+    </w:p>
+    <w:p>
+      <w:pPr>
+        <w:spacing w:line="480" w:lineRule="auto"/>
+        <w:ind w:firstLine="720"/>
+        <w:rPr>
+          <w:rFonts w:ascii="Times New Roman" w:hAnsi="Times New Roman" w:cs="Times New Roman"/>
+          <w:sz w:val="24"/>
+          <w:szCs w:val="24"/>
+        </w:rPr>
+      </w:pPr>
+      <w:r>
+        <w:rPr>
+          <w:rFonts w:ascii="Times New Roman" w:hAnsi="Times New Roman" w:cs="Times New Roman"/>
+          <w:sz w:val="24"/>
+          <w:szCs w:val="24"/>
+        </w:rPr>
         <w:t xml:space="preserve">In </w:t>
       </w:r>
       <w:r>
@@ -913,33 +1908,71 @@
           <w:sz w:val="24"/>
           <w:szCs w:val="24"/>
         </w:rPr>
-        <w:t>The One State</w:t>
-      </w:r>
-      <w:r>
-        <w:rPr>
-          <w:rFonts w:ascii="Times New Roman" w:hAnsi="Times New Roman" w:cs="Times New Roman"/>
-          <w:sz w:val="24"/>
-          <w:szCs w:val="24"/>
-        </w:rPr>
-        <w:t>, each individual believes that he or she is contributing to the greater good of the State. Each person has a role, be those ciphers, teachers, or guardians. The people do not believe in the term “I” or “</w:t>
-      </w:r>
-      <w:proofErr w:type="gramStart"/>
-      <w:r>
-        <w:rPr>
-          <w:rFonts w:ascii="Times New Roman" w:hAnsi="Times New Roman" w:cs="Times New Roman"/>
-          <w:sz w:val="24"/>
-          <w:szCs w:val="24"/>
-        </w:rPr>
-        <w:t>You”,</w:t>
-      </w:r>
-      <w:proofErr w:type="gramEnd"/>
-      <w:r>
-        <w:rPr>
-          <w:rFonts w:ascii="Times New Roman" w:hAnsi="Times New Roman" w:cs="Times New Roman"/>
-          <w:sz w:val="24"/>
-          <w:szCs w:val="24"/>
-        </w:rPr>
-        <w:t xml:space="preserve"> but instead use “We”, and even consider the term to be offensive. When addressed as “you”, D-503 has this feeling: “She used an ancient, long-forgotten pronunciation of “You,” the “You” of the owner to the slave, and it entered my sharply, slowly” </w:t>
+        <w:t>the</w:t>
+      </w:r>
+      <w:r>
+        <w:rPr>
+          <w:rFonts w:ascii="Times New Roman" w:hAnsi="Times New Roman" w:cs="Times New Roman"/>
+          <w:sz w:val="24"/>
+          <w:szCs w:val="24"/>
+        </w:rPr>
+        <w:t xml:space="preserve"> One State</w:t>
+      </w:r>
+      <w:r>
+        <w:rPr>
+          <w:rFonts w:ascii="Times New Roman" w:hAnsi="Times New Roman" w:cs="Times New Roman"/>
+          <w:sz w:val="24"/>
+          <w:szCs w:val="24"/>
+        </w:rPr>
+        <w:t>, each individual believes that he or she is contributing to the greater good of the State. Each person has a role, be those ciphers, teachers, or guardians. The people do not believe in the term “I” or “You”, and even consider the term</w:t>
+      </w:r>
+      <w:r>
+        <w:rPr>
+          <w:rFonts w:ascii="Times New Roman" w:hAnsi="Times New Roman" w:cs="Times New Roman"/>
+          <w:sz w:val="24"/>
+          <w:szCs w:val="24"/>
+        </w:rPr>
+        <w:t>s</w:t>
+      </w:r>
+      <w:r>
+        <w:rPr>
+          <w:rFonts w:ascii="Times New Roman" w:hAnsi="Times New Roman" w:cs="Times New Roman"/>
+          <w:sz w:val="24"/>
+          <w:szCs w:val="24"/>
+        </w:rPr>
+        <w:t xml:space="preserve"> to be offensive. </w:t>
+      </w:r>
+      <w:r>
+        <w:rPr>
+          <w:rFonts w:ascii="Times New Roman" w:hAnsi="Times New Roman" w:cs="Times New Roman"/>
+          <w:sz w:val="24"/>
+          <w:szCs w:val="24"/>
+        </w:rPr>
+        <w:t xml:space="preserve">They instead only believe in using the word “We” to describe not only each other, but also themselves. </w:t>
+      </w:r>
+      <w:r>
+        <w:rPr>
+          <w:rFonts w:ascii="Times New Roman" w:hAnsi="Times New Roman" w:cs="Times New Roman"/>
+          <w:sz w:val="24"/>
+          <w:szCs w:val="24"/>
+        </w:rPr>
+        <w:t>When addressed as “you”, D-503 has this feeling: “She used an ancient, long-forgotten pronunciation of “You,” the “You” of the owner to the slave, and i</w:t>
+      </w:r>
+      <w:r>
+        <w:rPr>
+          <w:rFonts w:ascii="Times New Roman" w:hAnsi="Times New Roman" w:cs="Times New Roman"/>
+          <w:sz w:val="24"/>
+          <w:szCs w:val="24"/>
+        </w:rPr>
+        <w:t>t entered me</w:t>
+      </w:r>
+      <w:r>
+        <w:rPr>
+          <w:rFonts w:ascii="Times New Roman" w:hAnsi="Times New Roman" w:cs="Times New Roman"/>
+          <w:sz w:val="24"/>
+          <w:szCs w:val="24"/>
+        </w:rPr>
+        <w:t xml:space="preserve"> sharply, slowly” </w:t>
       </w:r>
       <w:sdt>
         <w:sdtPr>
@@ -1001,43 +2034,71 @@
           <w:sz w:val="24"/>
           <w:szCs w:val="24"/>
         </w:rPr>
-        <w:t xml:space="preserve">. D-503 believes that by being a </w:t>
-      </w:r>
-      <w:proofErr w:type="gramStart"/>
-      <w:r>
-        <w:rPr>
-          <w:rFonts w:ascii="Times New Roman" w:hAnsi="Times New Roman" w:cs="Times New Roman"/>
-          <w:sz w:val="24"/>
-          <w:szCs w:val="24"/>
-        </w:rPr>
-        <w:t>We</w:t>
-      </w:r>
-      <w:proofErr w:type="gramEnd"/>
-      <w:r>
-        <w:rPr>
-          <w:rFonts w:ascii="Times New Roman" w:hAnsi="Times New Roman" w:cs="Times New Roman"/>
-          <w:sz w:val="24"/>
-          <w:szCs w:val="24"/>
-        </w:rPr>
-        <w:t xml:space="preserve">, he is cooperating, however, he is merely being obedient. This mistake </w:t>
-      </w:r>
-      <w:proofErr w:type="gramStart"/>
-      <w:r>
-        <w:rPr>
-          <w:rFonts w:ascii="Times New Roman" w:hAnsi="Times New Roman" w:cs="Times New Roman"/>
-          <w:sz w:val="24"/>
-          <w:szCs w:val="24"/>
-        </w:rPr>
-        <w:t>is often made</w:t>
-      </w:r>
-      <w:proofErr w:type="gramEnd"/>
-      <w:r>
-        <w:rPr>
-          <w:rFonts w:ascii="Times New Roman" w:hAnsi="Times New Roman" w:cs="Times New Roman"/>
-          <w:sz w:val="24"/>
-          <w:szCs w:val="24"/>
-        </w:rPr>
-        <w:t xml:space="preserve">; from childhood, children are taught to be obedient, to follow instructions and believe lies, and not to question it. The issue with this, according to Claude Steiner is “after many years of obedience training, we become adults and we’re expected to suddenly think for ourselves…Unfortunately, for many of us, that is very difficult, given our childhood training” </w:t>
+        <w:t xml:space="preserve">. D-503 believes that by being a We, he is cooperating, however, he is merely being obedient. </w:t>
+      </w:r>
+      <w:r>
+        <w:rPr>
+          <w:rFonts w:ascii="Times New Roman" w:hAnsi="Times New Roman" w:cs="Times New Roman"/>
+          <w:sz w:val="24"/>
+          <w:szCs w:val="24"/>
+        </w:rPr>
+        <w:t>People make this</w:t>
+      </w:r>
+      <w:r>
+        <w:rPr>
+          <w:rFonts w:ascii="Times New Roman" w:hAnsi="Times New Roman" w:cs="Times New Roman"/>
+          <w:sz w:val="24"/>
+          <w:szCs w:val="24"/>
+        </w:rPr>
+        <w:t xml:space="preserve"> mistake</w:t>
+      </w:r>
+      <w:r>
+        <w:rPr>
+          <w:rFonts w:ascii="Times New Roman" w:hAnsi="Times New Roman" w:cs="Times New Roman"/>
+          <w:sz w:val="24"/>
+          <w:szCs w:val="24"/>
+        </w:rPr>
+        <w:t xml:space="preserve"> very often</w:t>
+      </w:r>
+      <w:r>
+        <w:rPr>
+          <w:rFonts w:ascii="Times New Roman" w:hAnsi="Times New Roman" w:cs="Times New Roman"/>
+          <w:sz w:val="24"/>
+          <w:szCs w:val="24"/>
+        </w:rPr>
+        <w:t xml:space="preserve">; from childhood, </w:t>
+      </w:r>
+      <w:r>
+        <w:rPr>
+          <w:rFonts w:ascii="Times New Roman" w:hAnsi="Times New Roman" w:cs="Times New Roman"/>
+          <w:sz w:val="24"/>
+          <w:szCs w:val="24"/>
+        </w:rPr>
+        <w:t>parents teach their children</w:t>
+      </w:r>
+      <w:r>
+        <w:rPr>
+          <w:rFonts w:ascii="Times New Roman" w:hAnsi="Times New Roman" w:cs="Times New Roman"/>
+          <w:sz w:val="24"/>
+          <w:szCs w:val="24"/>
+        </w:rPr>
+        <w:t xml:space="preserve"> to be obedient, to follo</w:t>
+      </w:r>
+      <w:r>
+        <w:rPr>
+          <w:rFonts w:ascii="Times New Roman" w:hAnsi="Times New Roman" w:cs="Times New Roman"/>
+          <w:sz w:val="24"/>
+          <w:szCs w:val="24"/>
+        </w:rPr>
+        <w:t>w instructions and believe lies, and not to question them</w:t>
+      </w:r>
+      <w:r>
+        <w:rPr>
+          <w:rFonts w:ascii="Times New Roman" w:hAnsi="Times New Roman" w:cs="Times New Roman"/>
+          <w:sz w:val="24"/>
+          <w:szCs w:val="24"/>
+        </w:rPr>
+        <w:t xml:space="preserve">. The issue with this, according to Claude Steiner is “after many years of obedience training, we become adults and we’re expected to suddenly think for ourselves…Unfortunately, for many of us, that is very difficult, given our childhood training” </w:t>
       </w:r>
       <w:sdt>
         <w:sdtPr>
@@ -1099,282 +2160,7 @@
           <w:sz w:val="24"/>
           <w:szCs w:val="24"/>
         </w:rPr>
-        <w:t xml:space="preserve">. He goes on to say that while we </w:t>
-      </w:r>
-      <w:proofErr w:type="gramStart"/>
-      <w:r>
-        <w:rPr>
-          <w:rFonts w:ascii="Times New Roman" w:hAnsi="Times New Roman" w:cs="Times New Roman"/>
-          <w:sz w:val="24"/>
-          <w:szCs w:val="24"/>
-        </w:rPr>
-        <w:t>are told</w:t>
-      </w:r>
-      <w:proofErr w:type="gramEnd"/>
-      <w:r>
-        <w:rPr>
-          <w:rFonts w:ascii="Times New Roman" w:hAnsi="Times New Roman" w:cs="Times New Roman"/>
-          <w:sz w:val="24"/>
-          <w:szCs w:val="24"/>
-        </w:rPr>
-        <w:t xml:space="preserve"> as adults to not believe deception, and refuse to be told how to think, we are also told to believe people of authority, such as scientists, politicians, and police.</w:t>
-      </w:r>
-    </w:p>
-    <w:p>
-      <w:pPr>
-        <w:spacing w:line="480" w:lineRule="auto"/>
-        <w:rPr>
-          <w:rFonts w:ascii="Times New Roman" w:hAnsi="Times New Roman" w:cs="Times New Roman"/>
-          <w:sz w:val="24"/>
-          <w:szCs w:val="24"/>
-        </w:rPr>
-      </w:pPr>
-    </w:p>
-    <w:p>
-      <w:pPr>
-        <w:spacing w:line="480" w:lineRule="auto"/>
-        <w:rPr>
-          <w:rFonts w:ascii="Times New Roman" w:hAnsi="Times New Roman" w:cs="Times New Roman"/>
-          <w:strike/>
-          <w:color w:val="FF0000"/>
-          <w:sz w:val="24"/>
-          <w:szCs w:val="24"/>
-        </w:rPr>
-      </w:pPr>
-      <w:r>
-        <w:rPr>
-          <w:rFonts w:ascii="Times New Roman" w:hAnsi="Times New Roman" w:cs="Times New Roman"/>
-          <w:sz w:val="24"/>
-          <w:szCs w:val="24"/>
-        </w:rPr>
-        <w:lastRenderedPageBreak/>
-        <w:tab/>
-      </w:r>
-      <w:r>
-        <w:rPr>
-          <w:rFonts w:ascii="Times New Roman" w:hAnsi="Times New Roman" w:cs="Times New Roman"/>
-          <w:strike/>
-          <w:color w:val="FF0000"/>
-          <w:sz w:val="24"/>
-          <w:szCs w:val="24"/>
-        </w:rPr>
-        <w:t xml:space="preserve">The existence of </w:t>
-      </w:r>
-      <w:r>
-        <w:rPr>
-          <w:rFonts w:ascii="Times New Roman" w:hAnsi="Times New Roman" w:cs="Times New Roman"/>
-          <w:strike/>
-          <w:color w:val="FF0000"/>
-          <w:sz w:val="24"/>
-          <w:szCs w:val="24"/>
-        </w:rPr>
-        <w:t>The One State</w:t>
-      </w:r>
-      <w:r>
-        <w:rPr>
-          <w:rFonts w:ascii="Times New Roman" w:hAnsi="Times New Roman" w:cs="Times New Roman"/>
-          <w:strike/>
-          <w:color w:val="FF0000"/>
-          <w:sz w:val="24"/>
-          <w:szCs w:val="24"/>
-        </w:rPr>
-        <w:t xml:space="preserve"> is justified to </w:t>
-      </w:r>
-      <w:r>
-        <w:rPr>
-          <w:rFonts w:ascii="Times New Roman" w:hAnsi="Times New Roman" w:cs="Times New Roman"/>
-          <w:strike/>
-          <w:color w:val="FF0000"/>
-          <w:sz w:val="24"/>
-          <w:szCs w:val="24"/>
-        </w:rPr>
-        <w:t>the reader</w:t>
-      </w:r>
-      <w:r>
-        <w:rPr>
-          <w:rFonts w:ascii="Times New Roman" w:hAnsi="Times New Roman" w:cs="Times New Roman"/>
-          <w:strike/>
-          <w:color w:val="FF0000"/>
-          <w:sz w:val="24"/>
-          <w:szCs w:val="24"/>
-        </w:rPr>
-        <w:t xml:space="preserve"> simply because it exists.</w:t>
-      </w:r>
-      <w:r>
-        <w:rPr>
-          <w:rFonts w:ascii="Times New Roman" w:hAnsi="Times New Roman" w:cs="Times New Roman"/>
-          <w:strike/>
-          <w:color w:val="FF0000"/>
-          <w:sz w:val="24"/>
-          <w:szCs w:val="24"/>
-        </w:rPr>
-        <w:t xml:space="preserve"> D-503 uses the analogy of man once having a tail. “But can you imagine yourself now with a tail…I cannot picture a city without the dressing of the Green Wall, I cannot picture a life not expressed in the numerical overlay of the Table”(</w:t>
-      </w:r>
-      <w:sdt>
-        <w:sdtPr>
-          <w:rPr>
-            <w:rFonts w:ascii="Times New Roman" w:hAnsi="Times New Roman" w:cs="Times New Roman"/>
-            <w:strike/>
-            <w:color w:val="FF0000"/>
-            <w:sz w:val="24"/>
-            <w:szCs w:val="24"/>
-          </w:rPr>
-          <w:id w:val="715940481"/>
-          <w:citation/>
-        </w:sdtPr>
-        <w:sdtContent>
-          <w:r>
-            <w:rPr>
-              <w:rFonts w:ascii="Times New Roman" w:hAnsi="Times New Roman" w:cs="Times New Roman"/>
-              <w:strike/>
-              <w:color w:val="FF0000"/>
-              <w:sz w:val="24"/>
-              <w:szCs w:val="24"/>
-            </w:rPr>
-            <w:fldChar w:fldCharType="begin"/>
-          </w:r>
-          <w:r>
-            <w:rPr>
-              <w:rFonts w:ascii="Times New Roman" w:hAnsi="Times New Roman" w:cs="Times New Roman"/>
-              <w:strike/>
-              <w:color w:val="FF0000"/>
-              <w:sz w:val="24"/>
-              <w:szCs w:val="24"/>
-            </w:rPr>
-            <w:instrText xml:space="preserve">CITATION book \p 12 \y  \l 1033 </w:instrText>
-          </w:r>
-          <w:r>
-            <w:rPr>
-              <w:rFonts w:ascii="Times New Roman" w:hAnsi="Times New Roman" w:cs="Times New Roman"/>
-              <w:strike/>
-              <w:color w:val="FF0000"/>
-              <w:sz w:val="24"/>
-              <w:szCs w:val="24"/>
-            </w:rPr>
-            <w:fldChar w:fldCharType="separate"/>
-          </w:r>
-          <w:r>
-            <w:rPr>
-              <w:rFonts w:ascii="Times New Roman" w:hAnsi="Times New Roman" w:cs="Times New Roman"/>
-              <w:strike/>
-              <w:noProof/>
-              <w:color w:val="FF0000"/>
-              <w:sz w:val="24"/>
-              <w:szCs w:val="24"/>
-            </w:rPr>
-            <w:t xml:space="preserve"> (Zamyatin, p. 12)</w:t>
-          </w:r>
-          <w:r>
-            <w:rPr>
-              <w:rFonts w:ascii="Times New Roman" w:hAnsi="Times New Roman" w:cs="Times New Roman"/>
-              <w:strike/>
-              <w:color w:val="FF0000"/>
-              <w:sz w:val="24"/>
-              <w:szCs w:val="24"/>
-            </w:rPr>
-            <w:fldChar w:fldCharType="end"/>
-          </w:r>
-        </w:sdtContent>
-      </w:sdt>
-      <w:r>
-        <w:rPr>
-          <w:rFonts w:ascii="Times New Roman" w:hAnsi="Times New Roman" w:cs="Times New Roman"/>
-          <w:strike/>
-          <w:color w:val="FF0000"/>
-          <w:sz w:val="24"/>
-          <w:szCs w:val="24"/>
-        </w:rPr>
-        <w:t xml:space="preserve">. D-503 presents </w:t>
-      </w:r>
-      <w:r>
-        <w:rPr>
-          <w:rFonts w:ascii="Times New Roman" w:hAnsi="Times New Roman" w:cs="Times New Roman"/>
-          <w:strike/>
-          <w:color w:val="FF0000"/>
-          <w:sz w:val="24"/>
-          <w:szCs w:val="24"/>
-        </w:rPr>
-        <w:t>the idea of a perfect life with an illogical explanation</w:t>
-      </w:r>
-      <w:r>
-        <w:rPr>
-          <w:rFonts w:ascii="Times New Roman" w:hAnsi="Times New Roman" w:cs="Times New Roman"/>
-          <w:strike/>
-          <w:color w:val="FF0000"/>
-          <w:sz w:val="24"/>
-          <w:szCs w:val="24"/>
-        </w:rPr>
-        <w:t xml:space="preserve">. Based on his reasoning, if </w:t>
-      </w:r>
-      <w:r>
-        <w:rPr>
-          <w:rFonts w:ascii="Times New Roman" w:hAnsi="Times New Roman" w:cs="Times New Roman"/>
-          <w:strike/>
-          <w:color w:val="FF0000"/>
-          <w:sz w:val="24"/>
-          <w:szCs w:val="24"/>
-        </w:rPr>
-        <w:t>The One State</w:t>
-      </w:r>
-      <w:r>
-        <w:rPr>
-          <w:rFonts w:ascii="Times New Roman" w:hAnsi="Times New Roman" w:cs="Times New Roman"/>
-          <w:strike/>
-          <w:color w:val="FF0000"/>
-          <w:sz w:val="24"/>
-          <w:szCs w:val="24"/>
-        </w:rPr>
-        <w:t xml:space="preserve"> were to fail, and the walls were to come down, he would initially mourn the passing of </w:t>
-      </w:r>
-      <w:r>
-        <w:rPr>
-          <w:rFonts w:ascii="Times New Roman" w:hAnsi="Times New Roman" w:cs="Times New Roman"/>
-          <w:strike/>
-          <w:color w:val="FF0000"/>
-          <w:sz w:val="24"/>
-          <w:szCs w:val="24"/>
-        </w:rPr>
-        <w:t>The One State</w:t>
-      </w:r>
-      <w:r>
-        <w:rPr>
-          <w:rFonts w:ascii="Times New Roman" w:hAnsi="Times New Roman" w:cs="Times New Roman"/>
-          <w:strike/>
-          <w:color w:val="FF0000"/>
-          <w:sz w:val="24"/>
-          <w:szCs w:val="24"/>
-        </w:rPr>
-        <w:t xml:space="preserve">, much like man mourned the losing of his tail. However, he would come to appreciate whatever new life lay ahead of him. In the end, he would look back and consider it absurd to live under the rule of </w:t>
-      </w:r>
-      <w:r>
-        <w:rPr>
-          <w:rFonts w:ascii="Times New Roman" w:hAnsi="Times New Roman" w:cs="Times New Roman"/>
-          <w:strike/>
-          <w:color w:val="FF0000"/>
-          <w:sz w:val="24"/>
-          <w:szCs w:val="24"/>
-        </w:rPr>
-        <w:t>The One State</w:t>
-      </w:r>
-      <w:r>
-        <w:rPr>
-          <w:rFonts w:ascii="Times New Roman" w:hAnsi="Times New Roman" w:cs="Times New Roman"/>
-          <w:strike/>
-          <w:color w:val="FF0000"/>
-          <w:sz w:val="24"/>
-          <w:szCs w:val="24"/>
-        </w:rPr>
-        <w:t xml:space="preserve">. </w:t>
-      </w:r>
-      <w:r>
-        <w:rPr>
-          <w:rFonts w:ascii="Times New Roman" w:hAnsi="Times New Roman" w:cs="Times New Roman"/>
-          <w:strike/>
-          <w:color w:val="FF0000"/>
-          <w:sz w:val="24"/>
-          <w:szCs w:val="24"/>
-        </w:rPr>
-        <w:tab/>
+        <w:t>. He goes on to say that while we are told as adults to not believe deception, and refuse to be told how to think, we are also told to believe people of authority, such as scientists, politicians, and police.</w:t>
       </w:r>
     </w:p>
     <w:p>
@@ -1545,7 +2331,16 @@
           <w:sz w:val="24"/>
           <w:szCs w:val="24"/>
         </w:rPr>
-        <w:t xml:space="preserve"> “I can’t go on without you, I can’t. I must not be without you” to which she simply </w:t>
+        <w:t xml:space="preserve"> “I can’t go on without you, I can’t. I must not be without you” to </w:t>
+      </w:r>
+      <w:r>
+        <w:rPr>
+          <w:rFonts w:ascii="Times New Roman" w:hAnsi="Times New Roman" w:cs="Times New Roman"/>
+          <w:sz w:val="24"/>
+          <w:szCs w:val="24"/>
+        </w:rPr>
+        <w:lastRenderedPageBreak/>
+        <w:t xml:space="preserve">which she simply </w:t>
       </w:r>
       <w:r>
         <w:rPr>
@@ -1631,7 +2426,15 @@
           <w:sz w:val="24"/>
           <w:szCs w:val="24"/>
         </w:rPr>
-        <w:t>The One State</w:t>
+        <w:t>the</w:t>
+      </w:r>
+      <w:r>
+        <w:rPr>
+          <w:rFonts w:ascii="Times New Roman" w:hAnsi="Times New Roman" w:cs="Times New Roman"/>
+          <w:sz w:val="24"/>
+          <w:szCs w:val="24"/>
+        </w:rPr>
+        <w:t xml:space="preserve"> One State</w:t>
       </w:r>
       <w:r>
         <w:rPr>
@@ -1751,7 +2554,6 @@
           <w:sz w:val="24"/>
           <w:szCs w:val="24"/>
         </w:rPr>
-        <w:lastRenderedPageBreak/>
         <w:tab/>
       </w:r>
       <w:r>
@@ -1868,7 +2670,16 @@
               <w:sz w:val="24"/>
               <w:szCs w:val="24"/>
             </w:rPr>
-            <w:t xml:space="preserve"> (Csicsery-Ronay, p. 242)</w:t>
+            <w:t xml:space="preserve"> </w:t>
+          </w:r>
+          <w:r>
+            <w:rPr>
+              <w:rFonts w:ascii="Times New Roman" w:hAnsi="Times New Roman" w:cs="Times New Roman"/>
+              <w:noProof/>
+              <w:sz w:val="24"/>
+              <w:szCs w:val="24"/>
+            </w:rPr>
+            <w:t>(Csicsery-Ronay, p. 242)</w:t>
           </w:r>
           <w:r>
             <w:rPr>
@@ -1886,6 +2697,38 @@
           <w:sz w:val="24"/>
           <w:szCs w:val="24"/>
         </w:rPr>
+        <w:t xml:space="preserve">. D-503 can never work with the MEPHI, but instead only work for them. He simply remains obedient to I-330 and the One State. </w:t>
+      </w:r>
+      <w:r>
+        <w:rPr>
+          <w:rFonts w:ascii="Times New Roman" w:hAnsi="Times New Roman" w:cs="Times New Roman"/>
+          <w:sz w:val="24"/>
+          <w:szCs w:val="24"/>
+        </w:rPr>
+        <w:t xml:space="preserve">The One State and the MEPHI treat D-503 </w:t>
+      </w:r>
+      <w:r>
+        <w:rPr>
+          <w:rFonts w:ascii="Times New Roman" w:hAnsi="Times New Roman" w:cs="Times New Roman"/>
+          <w:sz w:val="24"/>
+          <w:szCs w:val="24"/>
+        </w:rPr>
+        <w:t>equal</w:t>
+      </w:r>
+      <w:r>
+        <w:rPr>
+          <w:rFonts w:ascii="Times New Roman" w:hAnsi="Times New Roman" w:cs="Times New Roman"/>
+          <w:sz w:val="24"/>
+          <w:szCs w:val="24"/>
+        </w:rPr>
+        <w:t>ly</w:t>
+      </w:r>
+      <w:r>
+        <w:rPr>
+          <w:rFonts w:ascii="Times New Roman" w:hAnsi="Times New Roman" w:cs="Times New Roman"/>
+          <w:sz w:val="24"/>
+          <w:szCs w:val="24"/>
+        </w:rPr>
         <w:t xml:space="preserve">. </w:t>
       </w:r>
       <w:r>
@@ -1894,38 +2737,6 @@
           <w:sz w:val="24"/>
           <w:szCs w:val="24"/>
         </w:rPr>
-        <w:t xml:space="preserve">The One State and the MEPHI treat D-503 </w:t>
-      </w:r>
-      <w:r>
-        <w:rPr>
-          <w:rFonts w:ascii="Times New Roman" w:hAnsi="Times New Roman" w:cs="Times New Roman"/>
-          <w:sz w:val="24"/>
-          <w:szCs w:val="24"/>
-        </w:rPr>
-        <w:t>equal</w:t>
-      </w:r>
-      <w:r>
-        <w:rPr>
-          <w:rFonts w:ascii="Times New Roman" w:hAnsi="Times New Roman" w:cs="Times New Roman"/>
-          <w:sz w:val="24"/>
-          <w:szCs w:val="24"/>
-        </w:rPr>
-        <w:t>ly</w:t>
-      </w:r>
-      <w:r>
-        <w:rPr>
-          <w:rFonts w:ascii="Times New Roman" w:hAnsi="Times New Roman" w:cs="Times New Roman"/>
-          <w:sz w:val="24"/>
-          <w:szCs w:val="24"/>
-        </w:rPr>
-        <w:t xml:space="preserve">. </w:t>
-      </w:r>
-      <w:r>
-        <w:rPr>
-          <w:rFonts w:ascii="Times New Roman" w:hAnsi="Times New Roman" w:cs="Times New Roman"/>
-          <w:sz w:val="24"/>
-          <w:szCs w:val="24"/>
-        </w:rPr>
         <w:t>The MEPHI, or I-330, give D-503 the opportunity to leave</w:t>
       </w:r>
       <w:r>
@@ -1974,25 +2785,7 @@
           <w:sz w:val="24"/>
           <w:szCs w:val="24"/>
         </w:rPr>
-        <w:t xml:space="preserve">D-503 </w:t>
-      </w:r>
-      <w:proofErr w:type="gramStart"/>
-      <w:r>
-        <w:rPr>
-          <w:rFonts w:ascii="Times New Roman" w:hAnsi="Times New Roman" w:cs="Times New Roman"/>
-          <w:sz w:val="24"/>
-          <w:szCs w:val="24"/>
-        </w:rPr>
-        <w:t>was not forced</w:t>
-      </w:r>
-      <w:proofErr w:type="gramEnd"/>
-      <w:r>
-        <w:rPr>
-          <w:rFonts w:ascii="Times New Roman" w:hAnsi="Times New Roman" w:cs="Times New Roman"/>
-          <w:sz w:val="24"/>
-          <w:szCs w:val="24"/>
-        </w:rPr>
-        <w:t xml:space="preserve"> down either path, but instead had a choice in whom to help. </w:t>
+        <w:t xml:space="preserve">D-503 was not forced down either path, but instead had a choice in whom to help. </w:t>
       </w:r>
     </w:p>
     <w:p>
@@ -2018,33 +2811,23 @@
           <w:sz w:val="24"/>
           <w:szCs w:val="24"/>
         </w:rPr>
-        <w:t xml:space="preserve">The choice presented to D-503 is very black and white. </w:t>
-      </w:r>
-      <w:proofErr w:type="gramStart"/>
-      <w:r>
-        <w:rPr>
-          <w:rFonts w:ascii="Times New Roman" w:hAnsi="Times New Roman" w:cs="Times New Roman"/>
-          <w:sz w:val="24"/>
-          <w:szCs w:val="24"/>
-        </w:rPr>
-        <w:t>He can either</w:t>
-      </w:r>
-      <w:proofErr w:type="gramEnd"/>
-      <w:r>
-        <w:rPr>
-          <w:rFonts w:ascii="Times New Roman" w:hAnsi="Times New Roman" w:cs="Times New Roman"/>
-          <w:sz w:val="24"/>
-          <w:szCs w:val="24"/>
-        </w:rPr>
-        <w:t xml:space="preserve"> choose freedom, the MEPHI, the overly apparent good in the novel, or he can choose structure and control, </w:t>
-      </w:r>
-      <w:r>
-        <w:rPr>
-          <w:rFonts w:ascii="Times New Roman" w:hAnsi="Times New Roman" w:cs="Times New Roman"/>
-          <w:sz w:val="24"/>
-          <w:szCs w:val="24"/>
-        </w:rPr>
-        <w:t>The One State</w:t>
+        <w:t xml:space="preserve">The choice presented to D-503 is very black and white. He can either choose freedom, the MEPHI, the overly apparent good in the novel, or he can choose structure and control, </w:t>
+      </w:r>
+      <w:r>
+        <w:rPr>
+          <w:rFonts w:ascii="Times New Roman" w:hAnsi="Times New Roman" w:cs="Times New Roman"/>
+          <w:sz w:val="24"/>
+          <w:szCs w:val="24"/>
+        </w:rPr>
+        <w:t>the</w:t>
+      </w:r>
+      <w:r>
+        <w:rPr>
+          <w:rFonts w:ascii="Times New Roman" w:hAnsi="Times New Roman" w:cs="Times New Roman"/>
+          <w:sz w:val="24"/>
+          <w:szCs w:val="24"/>
+        </w:rPr>
+        <w:t xml:space="preserve"> One State</w:t>
       </w:r>
       <w:r>
         <w:rPr>
@@ -2114,33 +2897,23 @@
           <w:sz w:val="24"/>
           <w:szCs w:val="24"/>
         </w:rPr>
-        <w:t xml:space="preserve">. This </w:t>
-      </w:r>
-      <w:proofErr w:type="gramStart"/>
-      <w:r>
-        <w:rPr>
-          <w:rFonts w:ascii="Times New Roman" w:hAnsi="Times New Roman" w:cs="Times New Roman"/>
-          <w:sz w:val="24"/>
-          <w:szCs w:val="24"/>
-        </w:rPr>
-        <w:t>is written in the books, and taught from birth</w:t>
-      </w:r>
-      <w:proofErr w:type="gramEnd"/>
-      <w:r>
-        <w:rPr>
-          <w:rFonts w:ascii="Times New Roman" w:hAnsi="Times New Roman" w:cs="Times New Roman"/>
-          <w:sz w:val="24"/>
-          <w:szCs w:val="24"/>
-        </w:rPr>
-        <w:t xml:space="preserve">. The alternative is </w:t>
-      </w:r>
-      <w:r>
-        <w:rPr>
-          <w:rFonts w:ascii="Times New Roman" w:hAnsi="Times New Roman" w:cs="Times New Roman"/>
-          <w:sz w:val="24"/>
-          <w:szCs w:val="24"/>
-        </w:rPr>
-        <w:t>The One State</w:t>
+        <w:t xml:space="preserve">. This is written in the books, and taught from birth. The alternative is </w:t>
+      </w:r>
+      <w:r>
+        <w:rPr>
+          <w:rFonts w:ascii="Times New Roman" w:hAnsi="Times New Roman" w:cs="Times New Roman"/>
+          <w:sz w:val="24"/>
+          <w:szCs w:val="24"/>
+        </w:rPr>
+        <w:t>the</w:t>
+      </w:r>
+      <w:r>
+        <w:rPr>
+          <w:rFonts w:ascii="Times New Roman" w:hAnsi="Times New Roman" w:cs="Times New Roman"/>
+          <w:sz w:val="24"/>
+          <w:szCs w:val="24"/>
+        </w:rPr>
+        <w:t xml:space="preserve"> One State</w:t>
       </w:r>
       <w:r>
         <w:rPr>
@@ -2150,200 +2923,72 @@
         </w:rPr>
         <w:t xml:space="preserve">, </w:t>
       </w:r>
-      <w:proofErr w:type="gramStart"/>
-      <w:r>
-        <w:rPr>
-          <w:rFonts w:ascii="Times New Roman" w:hAnsi="Times New Roman" w:cs="Times New Roman"/>
-          <w:sz w:val="24"/>
-          <w:szCs w:val="24"/>
-        </w:rPr>
-        <w:t>all powerful</w:t>
-      </w:r>
-      <w:proofErr w:type="gramEnd"/>
-      <w:r>
-        <w:rPr>
-          <w:rFonts w:ascii="Times New Roman" w:hAnsi="Times New Roman" w:cs="Times New Roman"/>
-          <w:sz w:val="24"/>
-          <w:szCs w:val="24"/>
-        </w:rPr>
-        <w:t xml:space="preserve">, working in perfect unison to achieve a common goal. When presented with these choices, freedom can </w:t>
-      </w:r>
-      <w:proofErr w:type="spellStart"/>
-      <w:r>
-        <w:rPr>
-          <w:rFonts w:ascii="Times New Roman" w:hAnsi="Times New Roman" w:cs="Times New Roman"/>
-          <w:sz w:val="24"/>
-          <w:szCs w:val="24"/>
-        </w:rPr>
-        <w:t>soun</w:t>
-      </w:r>
-      <w:r>
-        <w:rPr>
-          <w:rFonts w:ascii="Times New Roman" w:hAnsi="Times New Roman" w:cs="Times New Roman"/>
-          <w:sz w:val="24"/>
-          <w:szCs w:val="24"/>
-        </w:rPr>
-        <w:t>rgou</w:t>
-      </w:r>
-      <w:r>
-        <w:rPr>
-          <w:rFonts w:ascii="Times New Roman" w:hAnsi="Times New Roman" w:cs="Times New Roman"/>
-          <w:sz w:val="24"/>
-          <w:szCs w:val="24"/>
-        </w:rPr>
-        <w:t>d</w:t>
-      </w:r>
-      <w:proofErr w:type="spellEnd"/>
-      <w:r>
-        <w:rPr>
-          <w:rFonts w:ascii="Times New Roman" w:hAnsi="Times New Roman" w:cs="Times New Roman"/>
-          <w:sz w:val="24"/>
-          <w:szCs w:val="24"/>
-        </w:rPr>
-        <w:t xml:space="preserve"> dangerous, and not worth it. In the end, D-503 chooses control and security, at the expense of the potential to live a life in the way he wants.</w:t>
+      <w:r>
+        <w:rPr>
+          <w:rFonts w:ascii="Times New Roman" w:hAnsi="Times New Roman" w:cs="Times New Roman"/>
+          <w:sz w:val="24"/>
+          <w:szCs w:val="24"/>
+        </w:rPr>
+        <w:t>all-powerful</w:t>
+      </w:r>
+      <w:r>
+        <w:rPr>
+          <w:rFonts w:ascii="Times New Roman" w:hAnsi="Times New Roman" w:cs="Times New Roman"/>
+          <w:sz w:val="24"/>
+          <w:szCs w:val="24"/>
+        </w:rPr>
+        <w:t>, working in perfect unison to achieve a common goal. When presented with these choices, freedom can sound dangerous, and not worth it. In the end, D-503 chooses control and security, at the expense of the potential to live a life in the way he wants.</w:t>
       </w:r>
     </w:p>
     <w:p>
       <w:pPr>
         <w:spacing w:line="480" w:lineRule="auto"/>
-        <w:ind w:firstLine="720"/>
         <w:rPr>
           <w:rFonts w:ascii="Times New Roman" w:hAnsi="Times New Roman" w:cs="Times New Roman"/>
           <w:sz w:val="24"/>
           <w:szCs w:val="24"/>
         </w:rPr>
       </w:pPr>
-      <w:proofErr w:type="gramStart"/>
-      <w:r>
-        <w:rPr>
-          <w:rFonts w:ascii="Times New Roman" w:hAnsi="Times New Roman" w:cs="Times New Roman"/>
-          <w:sz w:val="24"/>
-          <w:szCs w:val="24"/>
-        </w:rPr>
-        <w:t xml:space="preserve">There is no doubt behind the idea that </w:t>
-      </w:r>
-      <w:r>
-        <w:rPr>
-          <w:rFonts w:ascii="Times New Roman" w:hAnsi="Times New Roman" w:cs="Times New Roman"/>
-          <w:sz w:val="24"/>
-          <w:szCs w:val="24"/>
-        </w:rPr>
-        <w:t>The One State</w:t>
-      </w:r>
-      <w:r>
-        <w:rPr>
-          <w:rFonts w:ascii="Times New Roman" w:hAnsi="Times New Roman" w:cs="Times New Roman"/>
-          <w:sz w:val="24"/>
-          <w:szCs w:val="24"/>
-        </w:rPr>
-        <w:t xml:space="preserve"> is a symbol of the Panopticon; a prison in which all cells are visible at any time.</w:t>
-      </w:r>
-      <w:proofErr w:type="gramEnd"/>
-      <w:r>
-        <w:rPr>
-          <w:rFonts w:ascii="Times New Roman" w:hAnsi="Times New Roman" w:cs="Times New Roman"/>
-          <w:sz w:val="24"/>
-          <w:szCs w:val="24"/>
-        </w:rPr>
-        <w:t xml:space="preserve"> With </w:t>
-      </w:r>
-      <w:r>
-        <w:rPr>
-          <w:rFonts w:ascii="Times New Roman" w:hAnsi="Times New Roman" w:cs="Times New Roman"/>
-          <w:sz w:val="24"/>
-          <w:szCs w:val="24"/>
-        </w:rPr>
-        <w:t>The One State</w:t>
-      </w:r>
-      <w:r>
-        <w:rPr>
-          <w:rFonts w:ascii="Times New Roman" w:hAnsi="Times New Roman" w:cs="Times New Roman"/>
-          <w:sz w:val="24"/>
-          <w:szCs w:val="24"/>
-        </w:rPr>
-        <w:t xml:space="preserve">s translucent walls, schedule of events </w:t>
-      </w:r>
-      <w:proofErr w:type="gramStart"/>
-      <w:r>
-        <w:rPr>
-          <w:rFonts w:ascii="Times New Roman" w:hAnsi="Times New Roman" w:cs="Times New Roman"/>
-          <w:sz w:val="24"/>
-          <w:szCs w:val="24"/>
-        </w:rPr>
-        <w:t>to always be</w:t>
-      </w:r>
-      <w:proofErr w:type="gramEnd"/>
-      <w:r>
-        <w:rPr>
-          <w:rFonts w:ascii="Times New Roman" w:hAnsi="Times New Roman" w:cs="Times New Roman"/>
-          <w:sz w:val="24"/>
-          <w:szCs w:val="24"/>
-        </w:rPr>
-        <w:t xml:space="preserve"> at, and the reading of mail, it is obvious that </w:t>
-      </w:r>
-      <w:r>
-        <w:rPr>
-          <w:rFonts w:ascii="Times New Roman" w:hAnsi="Times New Roman" w:cs="Times New Roman"/>
-          <w:sz w:val="24"/>
-          <w:szCs w:val="24"/>
-        </w:rPr>
-        <w:t>The One State</w:t>
-      </w:r>
-      <w:r>
-        <w:rPr>
-          <w:rFonts w:ascii="Times New Roman" w:hAnsi="Times New Roman" w:cs="Times New Roman"/>
-          <w:sz w:val="24"/>
-          <w:szCs w:val="24"/>
-        </w:rPr>
-        <w:t xml:space="preserve"> is a state of almost constant surveillance. Only occasionally and through cleverly devised secret passageways are the MEPHI and D-503</w:t>
-      </w:r>
-      <w:r>
-        <w:rPr>
-          <w:rFonts w:ascii="Times New Roman" w:hAnsi="Times New Roman" w:cs="Times New Roman"/>
-          <w:sz w:val="24"/>
-          <w:szCs w:val="24"/>
-        </w:rPr>
-        <w:t xml:space="preserve"> temporarily</w:t>
-      </w:r>
-      <w:r>
-        <w:rPr>
-          <w:rFonts w:ascii="Times New Roman" w:hAnsi="Times New Roman" w:cs="Times New Roman"/>
-          <w:sz w:val="24"/>
-          <w:szCs w:val="24"/>
-        </w:rPr>
-        <w:t xml:space="preserve"> able to </w:t>
-      </w:r>
-      <w:r>
-        <w:rPr>
-          <w:rFonts w:ascii="Times New Roman" w:hAnsi="Times New Roman" w:cs="Times New Roman"/>
-          <w:sz w:val="24"/>
-          <w:szCs w:val="24"/>
-        </w:rPr>
-        <w:t>avoid detection</w:t>
-      </w:r>
-      <w:r>
-        <w:rPr>
-          <w:rFonts w:ascii="Times New Roman" w:hAnsi="Times New Roman" w:cs="Times New Roman"/>
-          <w:sz w:val="24"/>
-          <w:szCs w:val="24"/>
-        </w:rPr>
-        <w:t xml:space="preserve">. Punishment in </w:t>
-      </w:r>
-      <w:r>
-        <w:rPr>
-          <w:rFonts w:ascii="Times New Roman" w:hAnsi="Times New Roman" w:cs="Times New Roman"/>
-          <w:sz w:val="24"/>
-          <w:szCs w:val="24"/>
-        </w:rPr>
-        <w:t>The One State</w:t>
-      </w:r>
-      <w:r>
-        <w:rPr>
-          <w:rFonts w:ascii="Times New Roman" w:hAnsi="Times New Roman" w:cs="Times New Roman"/>
-          <w:sz w:val="24"/>
-          <w:szCs w:val="24"/>
-        </w:rPr>
-        <w:t xml:space="preserve"> works much like that of the Jeremy Bentham’s idea of punishment. “Bentham’s main concern here is in achieving the greatest apparent suffering with the least real suffering, that is, achieving the greatest effect of the punishment on others with the least inflicted pain” </w:t>
+      <w:r>
+        <w:rPr>
+          <w:rFonts w:ascii="Times New Roman" w:hAnsi="Times New Roman" w:cs="Times New Roman"/>
+          <w:sz w:val="24"/>
+          <w:szCs w:val="24"/>
+        </w:rPr>
+        <w:lastRenderedPageBreak/>
+        <w:tab/>
+      </w:r>
+      <w:r>
+        <w:rPr>
+          <w:rFonts w:ascii="Times New Roman" w:hAnsi="Times New Roman" w:cs="Times New Roman"/>
+          <w:sz w:val="24"/>
+          <w:szCs w:val="24"/>
+        </w:rPr>
+        <w:t xml:space="preserve">The reason he made this choice was </w:t>
+      </w:r>
+      <w:r>
+        <w:rPr>
+          <w:rFonts w:ascii="Times New Roman" w:hAnsi="Times New Roman" w:cs="Times New Roman"/>
+          <w:sz w:val="24"/>
+          <w:szCs w:val="24"/>
+        </w:rPr>
+        <w:t>that</w:t>
+      </w:r>
+      <w:r>
+        <w:rPr>
+          <w:rFonts w:ascii="Times New Roman" w:hAnsi="Times New Roman" w:cs="Times New Roman"/>
+          <w:sz w:val="24"/>
+          <w:szCs w:val="24"/>
+        </w:rPr>
+        <w:t xml:space="preserve"> he feared the alternative was a lie. </w:t>
+      </w:r>
+      <w:r>
+        <w:rPr>
+          <w:rFonts w:ascii="Times New Roman" w:hAnsi="Times New Roman" w:cs="Times New Roman"/>
+          <w:sz w:val="24"/>
+          <w:szCs w:val="24"/>
+        </w:rPr>
+        <w:t>When he met with the Benefactor, the Benefactor asked D-503 if it ever crossed his mind that the MEPHI were using him only because he is the Builder of the Integral, to which he cried, “Don’t! Don’t!”</w:t>
       </w:r>
       <w:sdt>
         <w:sdtPr>
@@ -2352,7 +2997,7 @@
             <w:sz w:val="24"/>
             <w:szCs w:val="24"/>
           </w:rPr>
-          <w:id w:val="-869762776"/>
+          <w:id w:val="-1612575851"/>
           <w:citation/>
         </w:sdtPr>
         <w:sdtContent>
@@ -2370,7 +3015,7 @@
               <w:sz w:val="24"/>
               <w:szCs w:val="24"/>
             </w:rPr>
-            <w:instrText xml:space="preserve">CITATION Mir95 \p 5 \y  \l 1033 </w:instrText>
+            <w:instrText xml:space="preserve">CITATION book \p 188 \y  \l 1033 </w:instrText>
           </w:r>
           <w:r>
             <w:rPr>
@@ -2387,7 +3032,16 @@
               <w:sz w:val="24"/>
               <w:szCs w:val="24"/>
             </w:rPr>
-            <w:t>(Bozovic, p. 5)</w:t>
+            <w:t xml:space="preserve"> </w:t>
+          </w:r>
+          <w:r>
+            <w:rPr>
+              <w:rFonts w:ascii="Times New Roman" w:hAnsi="Times New Roman" w:cs="Times New Roman"/>
+              <w:noProof/>
+              <w:sz w:val="24"/>
+              <w:szCs w:val="24"/>
+            </w:rPr>
+            <w:t>(Zamyatin, p. 188)</w:t>
           </w:r>
           <w:r>
             <w:rPr>
@@ -2405,82 +3059,7 @@
           <w:sz w:val="24"/>
           <w:szCs w:val="24"/>
         </w:rPr>
-        <w:t xml:space="preserve">. </w:t>
-      </w:r>
-      <w:r>
-        <w:rPr>
-          <w:rFonts w:ascii="Times New Roman" w:hAnsi="Times New Roman" w:cs="Times New Roman"/>
-          <w:sz w:val="24"/>
-          <w:szCs w:val="24"/>
-        </w:rPr>
-        <w:t>The Benefactor employs this same method</w:t>
-      </w:r>
-      <w:r>
-        <w:rPr>
-          <w:rFonts w:ascii="Times New Roman" w:hAnsi="Times New Roman" w:cs="Times New Roman"/>
-          <w:sz w:val="24"/>
-          <w:szCs w:val="24"/>
-        </w:rPr>
-        <w:t xml:space="preserve"> of discipline</w:t>
-      </w:r>
-      <w:r>
-        <w:rPr>
-          <w:rFonts w:ascii="Times New Roman" w:hAnsi="Times New Roman" w:cs="Times New Roman"/>
-          <w:sz w:val="24"/>
-          <w:szCs w:val="24"/>
-        </w:rPr>
-        <w:t xml:space="preserve">. When </w:t>
-      </w:r>
-      <w:r>
-        <w:rPr>
-          <w:rFonts w:ascii="Times New Roman" w:hAnsi="Times New Roman" w:cs="Times New Roman"/>
-          <w:sz w:val="24"/>
-          <w:szCs w:val="24"/>
-        </w:rPr>
-        <w:t>The One State</w:t>
-      </w:r>
-      <w:r>
-        <w:rPr>
-          <w:rFonts w:ascii="Times New Roman" w:hAnsi="Times New Roman" w:cs="Times New Roman"/>
-          <w:sz w:val="24"/>
-          <w:szCs w:val="24"/>
-        </w:rPr>
-        <w:t xml:space="preserve"> has problems with its </w:t>
-      </w:r>
-      <w:r>
-        <w:rPr>
-          <w:rFonts w:ascii="Times New Roman" w:hAnsi="Times New Roman" w:cs="Times New Roman"/>
-          <w:sz w:val="24"/>
-          <w:szCs w:val="24"/>
-        </w:rPr>
-        <w:lastRenderedPageBreak/>
-        <w:t xml:space="preserve">people, which rarely </w:t>
-      </w:r>
-      <w:proofErr w:type="gramStart"/>
-      <w:r>
-        <w:rPr>
-          <w:rFonts w:ascii="Times New Roman" w:hAnsi="Times New Roman" w:cs="Times New Roman"/>
-          <w:sz w:val="24"/>
-          <w:szCs w:val="24"/>
-        </w:rPr>
-        <w:t>happens</w:t>
-      </w:r>
-      <w:proofErr w:type="gramEnd"/>
-      <w:r>
-        <w:rPr>
-          <w:rFonts w:ascii="Times New Roman" w:hAnsi="Times New Roman" w:cs="Times New Roman"/>
-          <w:sz w:val="24"/>
-          <w:szCs w:val="24"/>
-        </w:rPr>
-        <w:t>,</w:t>
-      </w:r>
-      <w:r>
-        <w:rPr>
-          <w:rFonts w:ascii="Times New Roman" w:hAnsi="Times New Roman" w:cs="Times New Roman"/>
-          <w:sz w:val="24"/>
-          <w:szCs w:val="24"/>
-        </w:rPr>
-        <w:t xml:space="preserve"> “they are easily repaired, without having to stop the perpetual great progress of the whole machine. And to expel the offending cog, we have the skillful, severe hand of the Benefactor” </w:t>
+        <w:t xml:space="preserve">. I-330 defined this action akin to “shielding yourself with you hand and screaming at a bullet” </w:t>
       </w:r>
       <w:sdt>
         <w:sdtPr>
@@ -2489,7 +3068,7 @@
             <w:sz w:val="24"/>
             <w:szCs w:val="24"/>
           </w:rPr>
-          <w:id w:val="1101153725"/>
+          <w:id w:val="591049400"/>
           <w:citation/>
         </w:sdtPr>
         <w:sdtContent>
@@ -2507,7 +3086,7 @@
               <w:sz w:val="24"/>
               <w:szCs w:val="24"/>
             </w:rPr>
-            <w:instrText xml:space="preserve">CITATION book \p 14 \y  \l 1033 </w:instrText>
+            <w:instrText xml:space="preserve">CITATION book \p 188 \y  \l 1033 </w:instrText>
           </w:r>
           <w:r>
             <w:rPr>
@@ -2524,7 +3103,7 @@
               <w:sz w:val="24"/>
               <w:szCs w:val="24"/>
             </w:rPr>
-            <w:t>(Zamyatin, p. 14)</w:t>
+            <w:t>(Zamyatin, p. 188)</w:t>
           </w:r>
           <w:r>
             <w:rPr>
@@ -2542,41 +3121,23 @@
           <w:sz w:val="24"/>
           <w:szCs w:val="24"/>
         </w:rPr>
-        <w:t xml:space="preserve">. The suffering of </w:t>
-      </w:r>
-      <w:r>
-        <w:rPr>
-          <w:rFonts w:ascii="Times New Roman" w:hAnsi="Times New Roman" w:cs="Times New Roman"/>
-          <w:sz w:val="24"/>
-          <w:szCs w:val="24"/>
-        </w:rPr>
-        <w:t>the One</w:t>
-      </w:r>
-      <w:r>
-        <w:rPr>
-          <w:rFonts w:ascii="Times New Roman" w:hAnsi="Times New Roman" w:cs="Times New Roman"/>
-          <w:sz w:val="24"/>
-          <w:szCs w:val="24"/>
-        </w:rPr>
-        <w:t xml:space="preserve"> </w:t>
-      </w:r>
-      <w:proofErr w:type="gramStart"/>
-      <w:r>
-        <w:rPr>
-          <w:rFonts w:ascii="Times New Roman" w:hAnsi="Times New Roman" w:cs="Times New Roman"/>
-          <w:sz w:val="24"/>
-          <w:szCs w:val="24"/>
-        </w:rPr>
-        <w:t>is used</w:t>
-      </w:r>
-      <w:proofErr w:type="gramEnd"/>
-      <w:r>
-        <w:rPr>
-          <w:rFonts w:ascii="Times New Roman" w:hAnsi="Times New Roman" w:cs="Times New Roman"/>
-          <w:sz w:val="24"/>
-          <w:szCs w:val="24"/>
-        </w:rPr>
-        <w:t xml:space="preserve"> to inflict the fear in others to do the right thing.</w:t>
+        <w:t>. He believed this to be true, but did not want to believe it, and attempted to scream at the words to make them stop coming. In D-503’s view, the One State never harmed him. He always had a home to live in, a highly respected job to do, and food to eat. He was safe from anyone who might want to harm him, as these actions would be monitored and the offending person executed for deviating from the One State</w:t>
+      </w:r>
+      <w:r>
+        <w:rPr>
+          <w:rFonts w:ascii="Times New Roman" w:hAnsi="Times New Roman" w:cs="Times New Roman"/>
+          <w:sz w:val="24"/>
+          <w:szCs w:val="24"/>
+        </w:rPr>
+        <w:t>’</w:t>
+      </w:r>
+      <w:r>
+        <w:rPr>
+          <w:rFonts w:ascii="Times New Roman" w:hAnsi="Times New Roman" w:cs="Times New Roman"/>
+          <w:sz w:val="24"/>
+          <w:szCs w:val="24"/>
+        </w:rPr>
+        <w:t xml:space="preserve">s mission. When presented with freedom, I-330 emotionally manipulates him, lies to him, and uses him for the access he possesses. </w:t>
       </w:r>
     </w:p>
     <w:p>
@@ -2595,73 +3156,7 @@
           <w:szCs w:val="24"/>
         </w:rPr>
         <w:tab/>
-        <w:t xml:space="preserve">The Panopticon, however, does not have to be a physical place. </w:t>
-      </w:r>
-      <w:r>
-        <w:rPr>
-          <w:rFonts w:ascii="Times New Roman" w:hAnsi="Times New Roman" w:cs="Times New Roman"/>
-          <w:sz w:val="24"/>
-          <w:szCs w:val="24"/>
-        </w:rPr>
-        <w:t>Th</w:t>
-      </w:r>
-      <w:r>
-        <w:rPr>
-          <w:rFonts w:ascii="Times New Roman" w:hAnsi="Times New Roman" w:cs="Times New Roman"/>
-          <w:sz w:val="24"/>
-          <w:szCs w:val="24"/>
-        </w:rPr>
-        <w:t>e main aspect of the Panopticon</w:t>
-      </w:r>
-      <w:r>
-        <w:rPr>
-          <w:rFonts w:ascii="Times New Roman" w:hAnsi="Times New Roman" w:cs="Times New Roman"/>
-          <w:sz w:val="24"/>
-          <w:szCs w:val="24"/>
-        </w:rPr>
-        <w:t xml:space="preserve"> is control</w:t>
-      </w:r>
-      <w:r>
-        <w:rPr>
-          <w:rFonts w:ascii="Times New Roman" w:hAnsi="Times New Roman" w:cs="Times New Roman"/>
-          <w:sz w:val="24"/>
-          <w:szCs w:val="24"/>
-        </w:rPr>
-        <w:t>,</w:t>
-      </w:r>
-      <w:r>
-        <w:rPr>
-          <w:rFonts w:ascii="Times New Roman" w:hAnsi="Times New Roman" w:cs="Times New Roman"/>
-          <w:sz w:val="24"/>
-          <w:szCs w:val="24"/>
-        </w:rPr>
-        <w:t xml:space="preserve"> and so it does not have to be simply for prisoners. In Jeremy Bentham’s letters, he describes the many uses for the Panopticon through letters 18 to 21. These uses include manufactories, </w:t>
-      </w:r>
-      <w:proofErr w:type="gramStart"/>
-      <w:r>
-        <w:rPr>
-          <w:rFonts w:ascii="Times New Roman" w:hAnsi="Times New Roman" w:cs="Times New Roman"/>
-          <w:sz w:val="24"/>
-          <w:szCs w:val="24"/>
-        </w:rPr>
-        <w:t>mad-houses</w:t>
-      </w:r>
-      <w:proofErr w:type="gramEnd"/>
-      <w:r>
-        <w:rPr>
-          <w:rFonts w:ascii="Times New Roman" w:hAnsi="Times New Roman" w:cs="Times New Roman"/>
-          <w:sz w:val="24"/>
-          <w:szCs w:val="24"/>
-        </w:rPr>
-        <w:t>, hospitals, and schools.</w:t>
-      </w:r>
-      <w:r>
-        <w:rPr>
-          <w:rFonts w:ascii="Times New Roman" w:hAnsi="Times New Roman" w:cs="Times New Roman"/>
-          <w:sz w:val="24"/>
-          <w:szCs w:val="24"/>
-        </w:rPr>
-        <w:t xml:space="preserve"> According to Foucault, all that is needed to do is place a supervisor in the central tower and shut in each person, be them a madman, patient, or schoolboy</w:t>
+        <w:t>During the meeting, the Benefactor likens himself to being God. The Benefactor knew that people called him an executioner and referenced that “The most merciful Christian, God himself, slowly burning all of the recalcitrants in the fires of Hell-is he not an executioner...And yet, they glorified this God as a God of Love. Absurd? No, the opposite”</w:t>
       </w:r>
       <w:sdt>
         <w:sdtPr>
@@ -2670,7 +3165,7 @@
             <w:sz w:val="24"/>
             <w:szCs w:val="24"/>
           </w:rPr>
-          <w:id w:val="-483008440"/>
+          <w:id w:val="-594708663"/>
           <w:citation/>
         </w:sdtPr>
         <w:sdtContent>
@@ -2688,7 +3183,7 @@
               <w:sz w:val="24"/>
               <w:szCs w:val="24"/>
             </w:rPr>
-            <w:instrText xml:space="preserve">CITATION Mic79 \p 200 \y  \l 1033 </w:instrText>
+            <w:instrText xml:space="preserve">CITATION book \p 187 \y  \l 1033 </w:instrText>
           </w:r>
           <w:r>
             <w:rPr>
@@ -2705,7 +3200,16 @@
               <w:sz w:val="24"/>
               <w:szCs w:val="24"/>
             </w:rPr>
-            <w:t xml:space="preserve"> (Foucault, p. 200)</w:t>
+            <w:t xml:space="preserve"> </w:t>
+          </w:r>
+          <w:r>
+            <w:rPr>
+              <w:rFonts w:ascii="Times New Roman" w:hAnsi="Times New Roman" w:cs="Times New Roman"/>
+              <w:noProof/>
+              <w:sz w:val="24"/>
+              <w:szCs w:val="24"/>
+            </w:rPr>
+            <w:t>(Zamyatin, p. 187)</w:t>
           </w:r>
           <w:r>
             <w:rPr>
@@ -2723,33 +3227,31 @@
           <w:sz w:val="24"/>
           <w:szCs w:val="24"/>
         </w:rPr>
-        <w:t>.</w:t>
-      </w:r>
-      <w:r>
-        <w:rPr>
-          <w:rFonts w:ascii="Times New Roman" w:hAnsi="Times New Roman" w:cs="Times New Roman"/>
-          <w:sz w:val="24"/>
-          <w:szCs w:val="24"/>
-        </w:rPr>
-        <w:t xml:space="preserve"> This then leads to the effect of the Panopticon</w:t>
-      </w:r>
-      <w:proofErr w:type="gramStart"/>
-      <w:r>
-        <w:rPr>
-          <w:rFonts w:ascii="Times New Roman" w:hAnsi="Times New Roman" w:cs="Times New Roman"/>
-          <w:sz w:val="24"/>
-          <w:szCs w:val="24"/>
-        </w:rPr>
-        <w:t>;</w:t>
-      </w:r>
-      <w:proofErr w:type="gramEnd"/>
-      <w:r>
-        <w:rPr>
-          <w:rFonts w:ascii="Times New Roman" w:hAnsi="Times New Roman" w:cs="Times New Roman"/>
-          <w:sz w:val="24"/>
-          <w:szCs w:val="24"/>
-        </w:rPr>
-        <w:t xml:space="preserve"> “to induce the inmate a state of conscious and permanent visibility that assures the automatic functioning of power” </w:t>
+        <w:t xml:space="preserve">. The Benefactor shows his views for how the entirety of the One State is ruled. </w:t>
+      </w:r>
+      <w:r>
+        <w:rPr>
+          <w:rFonts w:ascii="Times New Roman" w:hAnsi="Times New Roman" w:cs="Times New Roman"/>
+          <w:sz w:val="24"/>
+          <w:szCs w:val="24"/>
+        </w:rPr>
+        <w:t>The justification for his actions is then explained as “what have people prayed for, dreamed about, and agonized over? The</w:t>
+      </w:r>
+      <w:r>
+        <w:rPr>
+          <w:rFonts w:ascii="Times New Roman" w:hAnsi="Times New Roman" w:cs="Times New Roman"/>
+          <w:sz w:val="24"/>
+          <w:szCs w:val="24"/>
+        </w:rPr>
+        <w:t>y</w:t>
+      </w:r>
+      <w:r>
+        <w:rPr>
+          <w:rFonts w:ascii="Times New Roman" w:hAnsi="Times New Roman" w:cs="Times New Roman"/>
+          <w:sz w:val="24"/>
+          <w:szCs w:val="24"/>
+        </w:rPr>
+        <w:t xml:space="preserve"> wanted someone, anyone, to tell them once and for all what happiness is-and then to attach them to this happiness with a chain…What are we now doing, if it isn’t this”</w:t>
       </w:r>
       <w:sdt>
         <w:sdtPr>
@@ -2758,7 +3260,7 @@
             <w:sz w:val="24"/>
             <w:szCs w:val="24"/>
           </w:rPr>
-          <w:id w:val="1370573819"/>
+          <w:id w:val="831645410"/>
           <w:citation/>
         </w:sdtPr>
         <w:sdtContent>
@@ -2776,7 +3278,7 @@
               <w:sz w:val="24"/>
               <w:szCs w:val="24"/>
             </w:rPr>
-            <w:instrText xml:space="preserve">CITATION Mic79 \p 201 \y  \l 1033 </w:instrText>
+            <w:instrText xml:space="preserve">CITATION book \p 187 \y  \l 1033 </w:instrText>
           </w:r>
           <w:r>
             <w:rPr>
@@ -2793,7 +3295,16 @@
               <w:sz w:val="24"/>
               <w:szCs w:val="24"/>
             </w:rPr>
-            <w:t>(Foucault, p. 201)</w:t>
+            <w:t xml:space="preserve"> </w:t>
+          </w:r>
+          <w:r>
+            <w:rPr>
+              <w:rFonts w:ascii="Times New Roman" w:hAnsi="Times New Roman" w:cs="Times New Roman"/>
+              <w:noProof/>
+              <w:sz w:val="24"/>
+              <w:szCs w:val="24"/>
+            </w:rPr>
+            <w:t>(Zamyatin, p. 187)</w:t>
           </w:r>
           <w:r>
             <w:rPr>
@@ -2811,52 +3322,217 @@
           <w:sz w:val="24"/>
           <w:szCs w:val="24"/>
         </w:rPr>
-        <w:t xml:space="preserve">. In Bentham’s design, the supervisor </w:t>
-      </w:r>
-      <w:proofErr w:type="gramStart"/>
-      <w:r>
-        <w:rPr>
-          <w:rFonts w:ascii="Times New Roman" w:hAnsi="Times New Roman" w:cs="Times New Roman"/>
-          <w:sz w:val="24"/>
-          <w:szCs w:val="24"/>
-        </w:rPr>
-        <w:t>could never be seen</w:t>
-      </w:r>
-      <w:proofErr w:type="gramEnd"/>
-      <w:r>
-        <w:rPr>
-          <w:rFonts w:ascii="Times New Roman" w:hAnsi="Times New Roman" w:cs="Times New Roman"/>
-          <w:sz w:val="24"/>
-          <w:szCs w:val="24"/>
-        </w:rPr>
-        <w:t xml:space="preserve">, and as such, the observee would not know if he was being watched. In fact, no supervisor could be placed in the central tower, and the same effect would still happen. This shows that the Panopticon does not have to be a physical place, but instead a frame of mind. If one believes they </w:t>
-      </w:r>
-      <w:proofErr w:type="gramStart"/>
-      <w:r>
-        <w:rPr>
-          <w:rFonts w:ascii="Times New Roman" w:hAnsi="Times New Roman" w:cs="Times New Roman"/>
-          <w:sz w:val="24"/>
-          <w:szCs w:val="24"/>
-        </w:rPr>
-        <w:t>are potentially being watched</w:t>
-      </w:r>
-      <w:proofErr w:type="gramEnd"/>
-      <w:r>
-        <w:rPr>
-          <w:rFonts w:ascii="Times New Roman" w:hAnsi="Times New Roman" w:cs="Times New Roman"/>
-          <w:sz w:val="24"/>
-          <w:szCs w:val="24"/>
-        </w:rPr>
-        <w:t xml:space="preserve">, while it might not completely dissuade people from committing crimes, passing diseases, or cheating, it will certainly cause people to have caution. In a way, the Panopticon is a conscience. </w:t>
-      </w:r>
-      <w:r>
-        <w:rPr>
-          <w:rFonts w:ascii="Times New Roman" w:hAnsi="Times New Roman" w:cs="Times New Roman"/>
-          <w:sz w:val="24"/>
-          <w:szCs w:val="24"/>
-        </w:rPr>
-        <w:t xml:space="preserve"> </w:t>
-      </w:r>
+        <w:t xml:space="preserve">. </w:t>
+      </w:r>
+      <w:r>
+        <w:rPr>
+          <w:rFonts w:ascii="Times New Roman" w:hAnsi="Times New Roman" w:cs="Times New Roman"/>
+          <w:sz w:val="24"/>
+          <w:szCs w:val="24"/>
+        </w:rPr>
+        <w:t xml:space="preserve">Many people use God as their moral compass, and anyone who chooses to deviate from that could make the person unhappy. Allowing </w:t>
+      </w:r>
+      <w:r>
+        <w:rPr>
+          <w:rFonts w:ascii="Times New Roman" w:hAnsi="Times New Roman" w:cs="Times New Roman"/>
+          <w:sz w:val="24"/>
+          <w:szCs w:val="24"/>
+        </w:rPr>
+        <w:t>free</w:t>
+      </w:r>
+      <w:r>
+        <w:rPr>
+          <w:rFonts w:ascii="Times New Roman" w:hAnsi="Times New Roman" w:cs="Times New Roman"/>
+          <w:sz w:val="24"/>
+          <w:szCs w:val="24"/>
+        </w:rPr>
+        <w:t xml:space="preserve"> will allows conflicting ideas, which could make everyone unhappy. </w:t>
+      </w:r>
+      <w:r>
+        <w:rPr>
+          <w:rFonts w:ascii="Times New Roman" w:hAnsi="Times New Roman" w:cs="Times New Roman"/>
+          <w:sz w:val="24"/>
+          <w:szCs w:val="24"/>
+        </w:rPr>
+        <w:t xml:space="preserve">With the Benefactor forcing everyone to feel the same and believe the same, all the way from birth, everyone is unanimously happy. </w:t>
+      </w:r>
+    </w:p>
+    <w:p>
+      <w:pPr>
+        <w:spacing w:line="480" w:lineRule="auto"/>
+        <w:rPr>
+          <w:rFonts w:ascii="Times New Roman" w:hAnsi="Times New Roman" w:cs="Times New Roman"/>
+          <w:sz w:val="24"/>
+          <w:szCs w:val="24"/>
+        </w:rPr>
+      </w:pPr>
+      <w:r>
+        <w:rPr>
+          <w:rFonts w:ascii="Times New Roman" w:hAnsi="Times New Roman" w:cs="Times New Roman"/>
+          <w:sz w:val="24"/>
+          <w:szCs w:val="24"/>
+        </w:rPr>
+        <w:lastRenderedPageBreak/>
+        <w:tab/>
+        <w:t>The idea behind controlling people to ensure happiness is not a heavily used topic in dystopic literature. In Tobias Buckell’s short story “Resistance”, we are presented with another such situation as the Panopticon, with the central ruler being an AI named Pan, short for Panopticon. Although the AI Pan is more humble than the Benefactor, there are many points brought up between the both of them. Pan represented the views and will of the people. Originally, people decided they did not want to vote and chose AI to do it for them.</w:t>
+      </w:r>
+      <w:r>
+        <w:rPr>
+          <w:rFonts w:ascii="Times New Roman" w:hAnsi="Times New Roman" w:cs="Times New Roman"/>
+          <w:sz w:val="24"/>
+          <w:szCs w:val="24"/>
+        </w:rPr>
+        <w:t xml:space="preserve"> Those AI, who represented the people, did the same thing and made one AI to control everything. However, if the AI voted like the people, then the people wanted Pan. Pepper, the mercenary hired for the resistance said “</w:t>
+      </w:r>
+      <w:r>
+        <w:rPr>
+          <w:rFonts w:ascii="Times New Roman" w:hAnsi="Times New Roman" w:cs="Times New Roman"/>
+          <w:sz w:val="24"/>
+          <w:szCs w:val="24"/>
+        </w:rPr>
+        <w:t>Deep down, somewhere, you all want Pan. You don’t want the responsibility of v</w:t>
+      </w:r>
+      <w:r>
+        <w:rPr>
+          <w:rFonts w:ascii="Times New Roman" w:hAnsi="Times New Roman" w:cs="Times New Roman"/>
+          <w:sz w:val="24"/>
+          <w:szCs w:val="24"/>
+        </w:rPr>
+        <w:t>oting, you want the easy result” to which Stanuel, the story’s protagonist, objected. Pepper continued:</w:t>
+      </w:r>
+    </w:p>
+    <w:p>
+      <w:pPr>
+        <w:spacing w:line="480" w:lineRule="auto"/>
+        <w:ind w:left="1440" w:firstLine="360"/>
+        <w:rPr>
+          <w:rFonts w:ascii="Times New Roman" w:hAnsi="Times New Roman" w:cs="Times New Roman"/>
+          <w:sz w:val="24"/>
+          <w:szCs w:val="24"/>
+        </w:rPr>
+      </w:pPr>
+      <w:r>
+        <w:rPr>
+          <w:rFonts w:ascii="Times New Roman" w:hAnsi="Times New Roman" w:cs="Times New Roman"/>
+          <w:sz w:val="24"/>
+          <w:szCs w:val="24"/>
+        </w:rPr>
+        <w:t xml:space="preserve">Think of all the times princes and princesses are adored and feted. Think of all the actors and great </w:t>
+      </w:r>
+      <w:r>
+        <w:rPr>
+          <w:rFonts w:ascii="Times New Roman" w:hAnsi="Times New Roman" w:cs="Times New Roman"/>
+          <w:sz w:val="24"/>
+          <w:szCs w:val="24"/>
+        </w:rPr>
+        <w:t>people we adore and fawn over…</w:t>
+      </w:r>
+      <w:r>
+        <w:rPr>
+          <w:rFonts w:ascii="Times New Roman" w:hAnsi="Times New Roman" w:cs="Times New Roman"/>
+          <w:sz w:val="24"/>
+          <w:szCs w:val="24"/>
+        </w:rPr>
+        <w:t>we still can’t escape the instincts we carry from being a small band of hunter-gatherers making their way across a plain, depending</w:t>
+      </w:r>
+      <w:r>
+        <w:rPr>
+          <w:rFonts w:ascii="Times New Roman" w:hAnsi="Times New Roman" w:cs="Times New Roman"/>
+          <w:sz w:val="24"/>
+          <w:szCs w:val="24"/>
+        </w:rPr>
+        <w:t xml:space="preserve"> on a single leader…</w:t>
+      </w:r>
+      <w:r>
+        <w:rPr>
+          <w:rFonts w:ascii="Times New Roman" w:hAnsi="Times New Roman" w:cs="Times New Roman"/>
+          <w:sz w:val="24"/>
+          <w:szCs w:val="24"/>
+        </w:rPr>
+        <w:t>you all created a technological creature, able to view you all and listen to all your feedback, and embody a benevolent single tribal leader. Not only was it born out of your unconscious needs, even your own emulations overwhelmingly voted it int</w:t>
+      </w:r>
+      <w:r>
+        <w:rPr>
+          <w:rFonts w:ascii="Times New Roman" w:hAnsi="Times New Roman" w:cs="Times New Roman"/>
+          <w:sz w:val="24"/>
+          <w:szCs w:val="24"/>
+        </w:rPr>
+        <w:t>o power as sole ruler of Haven.(Buckell, 2008)</w:t>
+      </w:r>
+    </w:p>
+    <w:p>
+      <w:pPr>
+        <w:spacing w:line="480" w:lineRule="auto"/>
+        <w:rPr>
+          <w:rFonts w:ascii="Times New Roman" w:hAnsi="Times New Roman" w:cs="Times New Roman"/>
+          <w:sz w:val="24"/>
+          <w:szCs w:val="24"/>
+        </w:rPr>
+      </w:pPr>
+      <w:r>
+        <w:rPr>
+          <w:rFonts w:ascii="Times New Roman" w:hAnsi="Times New Roman" w:cs="Times New Roman"/>
+          <w:sz w:val="24"/>
+          <w:szCs w:val="24"/>
+        </w:rPr>
+        <w:tab/>
+        <w:t xml:space="preserve">The message Pepper gives for the existence </w:t>
+      </w:r>
+      <w:r>
+        <w:rPr>
+          <w:rFonts w:ascii="Times New Roman" w:hAnsi="Times New Roman" w:cs="Times New Roman"/>
+          <w:sz w:val="24"/>
+          <w:szCs w:val="24"/>
+        </w:rPr>
+        <w:t xml:space="preserve">Pan is very similar to the message given by the Benefactor for his own existence. Some of the people of Haven did not understand how a vote could happen, but it was because of the way they would have voted that it did pass. Although the audience is not presented with much information about how the Benefactor came to </w:t>
+      </w:r>
+      <w:r>
+        <w:rPr>
+          <w:rFonts w:ascii="Times New Roman" w:hAnsi="Times New Roman" w:cs="Times New Roman"/>
+          <w:sz w:val="24"/>
+          <w:szCs w:val="24"/>
+        </w:rPr>
+        <w:lastRenderedPageBreak/>
+        <w:t xml:space="preserve">power, we know the One State was created after a great war. After this war, the people would want a leader to follow, and to guide them. If they did not want the Benefactor, they could have chosen to disregard him. A person cannot initially come to power without the assistance of the people. </w:t>
+      </w:r>
+    </w:p>
+    <w:p>
+      <w:pPr>
+        <w:spacing w:line="480" w:lineRule="auto"/>
+        <w:rPr>
+          <w:rFonts w:ascii="Times New Roman" w:hAnsi="Times New Roman" w:cs="Times New Roman"/>
+          <w:sz w:val="24"/>
+          <w:szCs w:val="24"/>
+        </w:rPr>
+      </w:pPr>
+      <w:r>
+        <w:rPr>
+          <w:rFonts w:ascii="Times New Roman" w:hAnsi="Times New Roman" w:cs="Times New Roman"/>
+          <w:sz w:val="24"/>
+          <w:szCs w:val="24"/>
+        </w:rPr>
+        <w:tab/>
+        <w:t xml:space="preserve">Absolute freedom and absolute happiness cannot happen at the same time. In the same way, absolute control and absolute happiness cannot happen either. There will always been a longing for one or the other from different individuals. </w:t>
+      </w:r>
+      <w:r>
+        <w:rPr>
+          <w:rFonts w:ascii="Times New Roman" w:hAnsi="Times New Roman" w:cs="Times New Roman"/>
+          <w:sz w:val="24"/>
+          <w:szCs w:val="24"/>
+        </w:rPr>
+        <w:t xml:space="preserve">The message behind We is not the one of these is better than the other. Instead, it is about the struggle in ourselves, and in our society of deciding how much of each you should have in your life. </w:t>
+      </w:r>
+    </w:p>
+    <w:p>
+      <w:pPr>
+        <w:spacing w:line="480" w:lineRule="auto"/>
+        <w:rPr>
+          <w:rFonts w:ascii="Times New Roman" w:hAnsi="Times New Roman" w:cs="Times New Roman"/>
+          <w:color w:val="FF0000"/>
+          <w:sz w:val="24"/>
+          <w:szCs w:val="24"/>
+        </w:rPr>
+      </w:pPr>
     </w:p>
     <w:sdt>
       <w:sdtPr>
@@ -2911,7 +3587,6 @@
                 <w:pStyle w:val="Bibliography"/>
                 <w:ind w:left="720" w:hanging="720"/>
                 <w:rPr>
-                  <w:rFonts w:ascii="Times New Roman" w:hAnsi="Times New Roman" w:cs="Times New Roman"/>
                   <w:noProof/>
                   <w:sz w:val="24"/>
                   <w:szCs w:val="24"/>
@@ -2943,30 +3618,21 @@
               </w:r>
               <w:r>
                 <w:rPr>
-                  <w:rFonts w:ascii="Times New Roman" w:hAnsi="Times New Roman" w:cs="Times New Roman"/>
                   <w:noProof/>
-                  <w:sz w:val="24"/>
-                  <w:szCs w:val="24"/>
                 </w:rPr>
                 <w:t xml:space="preserve">Bozovic, M. (1995). </w:t>
               </w:r>
               <w:r>
                 <w:rPr>
-                  <w:rFonts w:ascii="Times New Roman" w:hAnsi="Times New Roman" w:cs="Times New Roman"/>
                   <w:i/>
                   <w:iCs/>
                   <w:noProof/>
-                  <w:sz w:val="24"/>
-                  <w:szCs w:val="24"/>
                 </w:rPr>
                 <w:t>Jeremy Bentham: The Panopticon Writings.</w:t>
               </w:r>
               <w:r>
                 <w:rPr>
-                  <w:rFonts w:ascii="Times New Roman" w:hAnsi="Times New Roman" w:cs="Times New Roman"/>
                   <w:noProof/>
-                  <w:sz w:val="24"/>
-                  <w:szCs w:val="24"/>
                 </w:rPr>
                 <w:t xml:space="preserve"> New York: Verso.</w:t>
               </w:r>
@@ -2976,38 +3642,55 @@
                 <w:pStyle w:val="Bibliography"/>
                 <w:ind w:left="720" w:hanging="720"/>
                 <w:rPr>
-                  <w:rFonts w:ascii="Times New Roman" w:hAnsi="Times New Roman" w:cs="Times New Roman"/>
                   <w:noProof/>
-                  <w:sz w:val="24"/>
-                  <w:szCs w:val="24"/>
                 </w:rPr>
               </w:pPr>
               <w:r>
                 <w:rPr>
-                  <w:rFonts w:ascii="Times New Roman" w:hAnsi="Times New Roman" w:cs="Times New Roman"/>
                   <w:noProof/>
-                  <w:sz w:val="24"/>
-                  <w:szCs w:val="24"/>
+                </w:rPr>
+                <w:t xml:space="preserve">Buckell, T. S. (2011). Resistance. In J. J. Adams, </w:t>
+              </w:r>
+              <w:r>
+                <w:rPr>
+                  <w:i/>
+                  <w:iCs/>
+                  <w:noProof/>
+                </w:rPr>
+                <w:t>Brave New Worlds.</w:t>
+              </w:r>
+              <w:r>
+                <w:rPr>
+                  <w:noProof/>
+                </w:rPr>
+                <w:t xml:space="preserve"> San Francisco: Night Shade Books.</w:t>
+              </w:r>
+            </w:p>
+            <w:p>
+              <w:pPr>
+                <w:pStyle w:val="Bibliography"/>
+                <w:ind w:left="720" w:hanging="720"/>
+                <w:rPr>
+                  <w:noProof/>
+                </w:rPr>
+              </w:pPr>
+              <w:r>
+                <w:rPr>
+                  <w:noProof/>
                 </w:rPr>
                 <w:t xml:space="preserve">Csicsery-Ronay, I. (1988). The Representation of Freedom in We and The Snail on the Slope. In G. Kern, </w:t>
               </w:r>
               <w:r>
                 <w:rPr>
-                  <w:rFonts w:ascii="Times New Roman" w:hAnsi="Times New Roman" w:cs="Times New Roman"/>
                   <w:i/>
                   <w:iCs/>
                   <w:noProof/>
-                  <w:sz w:val="24"/>
-                  <w:szCs w:val="24"/>
                 </w:rPr>
                 <w:t>Zamyatin's We: A Collection of Critical Essay</w:t>
               </w:r>
               <w:r>
                 <w:rPr>
-                  <w:rFonts w:ascii="Times New Roman" w:hAnsi="Times New Roman" w:cs="Times New Roman"/>
                   <w:noProof/>
-                  <w:sz w:val="24"/>
-                  <w:szCs w:val="24"/>
                 </w:rPr>
                 <w:t xml:space="preserve"> (pp. 236-259). Ann Arbor: Adis Publishers.</w:t>
               </w:r>
@@ -3017,38 +3700,26 @@
                 <w:pStyle w:val="Bibliography"/>
                 <w:ind w:left="720" w:hanging="720"/>
                 <w:rPr>
-                  <w:rFonts w:ascii="Times New Roman" w:hAnsi="Times New Roman" w:cs="Times New Roman"/>
                   <w:noProof/>
-                  <w:sz w:val="24"/>
-                  <w:szCs w:val="24"/>
                 </w:rPr>
               </w:pPr>
               <w:r>
                 <w:rPr>
-                  <w:rFonts w:ascii="Times New Roman" w:hAnsi="Times New Roman" w:cs="Times New Roman"/>
                   <w:noProof/>
-                  <w:sz w:val="24"/>
-                  <w:szCs w:val="24"/>
                 </w:rPr>
                 <w:t xml:space="preserve">Foucault, M. (1979). </w:t>
               </w:r>
               <w:r>
                 <w:rPr>
-                  <w:rFonts w:ascii="Times New Roman" w:hAnsi="Times New Roman" w:cs="Times New Roman"/>
                   <w:i/>
                   <w:iCs/>
                   <w:noProof/>
-                  <w:sz w:val="24"/>
-                  <w:szCs w:val="24"/>
                 </w:rPr>
                 <w:t>Discipline and Punish: The Birth of the Prison.</w:t>
               </w:r>
               <w:r>
                 <w:rPr>
-                  <w:rFonts w:ascii="Times New Roman" w:hAnsi="Times New Roman" w:cs="Times New Roman"/>
                   <w:noProof/>
-                  <w:sz w:val="24"/>
-                  <w:szCs w:val="24"/>
                 </w:rPr>
                 <w:t xml:space="preserve"> New York: Vintage Books.</w:t>
               </w:r>
@@ -3058,18 +3729,12 @@
                 <w:pStyle w:val="Bibliography"/>
                 <w:ind w:left="720" w:hanging="720"/>
                 <w:rPr>
-                  <w:rFonts w:ascii="Times New Roman" w:hAnsi="Times New Roman" w:cs="Times New Roman"/>
                   <w:noProof/>
-                  <w:sz w:val="24"/>
-                  <w:szCs w:val="24"/>
                 </w:rPr>
               </w:pPr>
               <w:r>
                 <w:rPr>
-                  <w:rFonts w:ascii="Times New Roman" w:hAnsi="Times New Roman" w:cs="Times New Roman"/>
                   <w:noProof/>
-                  <w:sz w:val="24"/>
-                  <w:szCs w:val="24"/>
                 </w:rPr>
                 <w:t>Steiner, C. M. (1981). The Other Side of Power. New York: Grove Press Inc.</w:t>
               </w:r>
@@ -3079,48 +3744,26 @@
                 <w:pStyle w:val="Bibliography"/>
                 <w:ind w:left="720" w:hanging="720"/>
                 <w:rPr>
-                  <w:rFonts w:ascii="Times New Roman" w:hAnsi="Times New Roman" w:cs="Times New Roman"/>
                   <w:noProof/>
-                  <w:sz w:val="24"/>
-                  <w:szCs w:val="24"/>
                 </w:rPr>
               </w:pPr>
               <w:r>
                 <w:rPr>
-                  <w:rFonts w:ascii="Times New Roman" w:hAnsi="Times New Roman" w:cs="Times New Roman"/>
                   <w:noProof/>
-                  <w:sz w:val="24"/>
-                  <w:szCs w:val="24"/>
                 </w:rPr>
-                <w:lastRenderedPageBreak/>
-                <w:t>Zamyatin, Y. (1924</w:t>
+                <w:t xml:space="preserve">Zamyatin, Y. (2006). </w:t>
               </w:r>
               <w:r>
                 <w:rPr>
-                  <w:rFonts w:ascii="Times New Roman" w:hAnsi="Times New Roman" w:cs="Times New Roman"/>
-                  <w:noProof/>
-                  <w:sz w:val="24"/>
-                  <w:szCs w:val="24"/>
-                </w:rPr>
-                <w:t xml:space="preserve">). </w:t>
-              </w:r>
-              <w:r>
-                <w:rPr>
-                  <w:rFonts w:ascii="Times New Roman" w:hAnsi="Times New Roman" w:cs="Times New Roman"/>
                   <w:i/>
                   <w:iCs/>
                   <w:noProof/>
-                  <w:sz w:val="24"/>
-                  <w:szCs w:val="24"/>
                 </w:rPr>
                 <w:t>We.</w:t>
               </w:r>
               <w:r>
                 <w:rPr>
-                  <w:rFonts w:ascii="Times New Roman" w:hAnsi="Times New Roman" w:cs="Times New Roman"/>
                   <w:noProof/>
-                  <w:sz w:val="24"/>
-                  <w:szCs w:val="24"/>
                 </w:rPr>
                 <w:t xml:space="preserve"> (N. Randall, Trans.) New York: Modern Library.</w:t>
               </w:r>
@@ -3230,7 +3873,7 @@
           <w:rPr>
             <w:noProof/>
           </w:rPr>
-          <w:t>3</w:t>
+          <w:t>8</w:t>
         </w:r>
         <w:r>
           <w:rPr>
@@ -3851,6 +4494,74 @@
       <w:szCs w:val="18"/>
     </w:rPr>
   </w:style>
+  <w:style w:type="character" w:styleId="CommentReference">
+    <w:name w:val="annotation reference"/>
+    <w:basedOn w:val="DefaultParagraphFont"/>
+    <w:uiPriority w:val="99"/>
+    <w:semiHidden/>
+    <w:unhideWhenUsed/>
+    <w:rsid w:val="004C3B6D"/>
+    <w:rPr>
+      <w:sz w:val="16"/>
+      <w:szCs w:val="16"/>
+    </w:rPr>
+  </w:style>
+  <w:style w:type="paragraph" w:styleId="CommentText">
+    <w:name w:val="annotation text"/>
+    <w:basedOn w:val="Normal"/>
+    <w:link w:val="CommentTextChar"/>
+    <w:uiPriority w:val="99"/>
+    <w:semiHidden/>
+    <w:unhideWhenUsed/>
+    <w:rsid w:val="004C3B6D"/>
+    <w:pPr>
+      <w:spacing w:line="240" w:lineRule="auto"/>
+    </w:pPr>
+    <w:rPr>
+      <w:sz w:val="20"/>
+      <w:szCs w:val="20"/>
+    </w:rPr>
+  </w:style>
+  <w:style w:type="character" w:customStyle="1" w:styleId="CommentTextChar">
+    <w:name w:val="Comment Text Char"/>
+    <w:basedOn w:val="DefaultParagraphFont"/>
+    <w:link w:val="CommentText"/>
+    <w:uiPriority w:val="99"/>
+    <w:semiHidden/>
+    <w:rsid w:val="004C3B6D"/>
+    <w:rPr>
+      <w:sz w:val="20"/>
+      <w:szCs w:val="20"/>
+    </w:rPr>
+  </w:style>
+  <w:style w:type="paragraph" w:styleId="CommentSubject">
+    <w:name w:val="annotation subject"/>
+    <w:basedOn w:val="CommentText"/>
+    <w:next w:val="CommentText"/>
+    <w:link w:val="CommentSubjectChar"/>
+    <w:uiPriority w:val="99"/>
+    <w:semiHidden/>
+    <w:unhideWhenUsed/>
+    <w:rsid w:val="004C3B6D"/>
+    <w:rPr>
+      <w:b/>
+      <w:bCs/>
+    </w:rPr>
+  </w:style>
+  <w:style w:type="character" w:customStyle="1" w:styleId="CommentSubjectChar">
+    <w:name w:val="Comment Subject Char"/>
+    <w:basedOn w:val="CommentTextChar"/>
+    <w:link w:val="CommentSubject"/>
+    <w:uiPriority w:val="99"/>
+    <w:semiHidden/>
+    <w:rsid w:val="004C3B6D"/>
+    <w:rPr>
+      <w:b/>
+      <w:bCs/>
+      <w:sz w:val="20"/>
+      <w:szCs w:val="20"/>
+    </w:rPr>
+  </w:style>
 </w:styles>
 </file>
 
@@ -4254,11 +4965,42 @@
     <b:Publisher>Modern Library</b:Publisher>
     <b:RefOrder>1</b:RefOrder>
   </b:Source>
+  <b:Source>
+    <b:Tag>Tob11</b:Tag>
+    <b:SourceType>BookSection</b:SourceType>
+    <b:Guid>{1ED88F10-6FEF-48DC-87F0-5173E072730C}</b:Guid>
+    <b:Title>Resistance</b:Title>
+    <b:Year>2011</b:Year>
+    <b:City>San Francisco</b:City>
+    <b:Publisher>Night Shade Books</b:Publisher>
+    <b:Author>
+      <b:Author>
+        <b:NameList>
+          <b:Person>
+            <b:Last>Buckell</b:Last>
+            <b:First>Tobias</b:First>
+            <b:Middle>S.</b:Middle>
+          </b:Person>
+        </b:NameList>
+      </b:Author>
+      <b:BookAuthor>
+        <b:NameList>
+          <b:Person>
+            <b:Last>Adams</b:Last>
+            <b:First>John</b:First>
+            <b:Middle>Joseph</b:Middle>
+          </b:Person>
+        </b:NameList>
+      </b:BookAuthor>
+    </b:Author>
+    <b:BookTitle>Brave New Worlds</b:BookTitle>
+    <b:RefOrder>6</b:RefOrder>
+  </b:Source>
 </b:Sources>
 </file>
 
 <file path=customXml/itemProps1.xml><?xml version="1.0" encoding="utf-8"?>
-<ds:datastoreItem xmlns:ds="http://schemas.openxmlformats.org/officeDocument/2006/customXml" ds:itemID="{D777DCDE-A1D6-4F08-AEBC-C6813DEBAF43}">
+<ds:datastoreItem xmlns:ds="http://schemas.openxmlformats.org/officeDocument/2006/customXml" ds:itemID="{E6C6342C-4144-4AE7-85DE-BC6F526C9159}">
   <ds:schemaRefs>
     <ds:schemaRef ds:uri="http://schemas.openxmlformats.org/officeDocument/2006/bibliography"/>
   </ds:schemaRefs>

</xml_diff>